<commit_message>
make manuscript for editing
</commit_message>
<xml_diff>
--- a/ms/rv_ms_081921.docx
+++ b/ms/rv_ms_081921.docx
@@ -1,10 +1,10 @@
 
 <file path=word/document.xml><?xml version="1.0" encoding="utf-8"?>
-<w:document xmlns:wpc="http://schemas.microsoft.com/office/word/2010/wordprocessingCanvas" xmlns:cx="http://schemas.microsoft.com/office/drawing/2014/chartex" xmlns:cx1="http://schemas.microsoft.com/office/drawing/2015/9/8/chartex" xmlns:cx2="http://schemas.microsoft.com/office/drawing/2015/10/21/chartex" xmlns:cx3="http://schemas.microsoft.com/office/drawing/2016/5/9/chartex" xmlns:cx4="http://schemas.microsoft.com/office/drawing/2016/5/10/chartex" xmlns:cx5="http://schemas.microsoft.com/office/drawing/2016/5/11/chartex" xmlns:cx6="http://schemas.microsoft.com/office/drawing/2016/5/12/chartex" xmlns:cx7="http://schemas.microsoft.com/office/drawing/2016/5/13/chartex" xmlns:cx8="http://schemas.microsoft.com/office/drawing/2016/5/14/chartex" xmlns:mc="http://schemas.openxmlformats.org/markup-compatibility/2006" xmlns:aink="http://schemas.microsoft.com/office/drawing/2016/ink" xmlns:am3d="http://schemas.microsoft.com/office/drawing/2017/model3d" xmlns:o="urn:schemas-microsoft-com:office:office" xmlns:r="http://schemas.openxmlformats.org/officeDocument/2006/relationships" xmlns:m="http://schemas.openxmlformats.org/officeDocument/2006/math" xmlns:v="urn:schemas-microsoft-com:vml" xmlns:wp14="http://schemas.microsoft.com/office/word/2010/wordprocessingDrawing" xmlns:wp="http://schemas.openxmlformats.org/drawingml/2006/wordprocessingDrawing" xmlns:w10="urn:schemas-microsoft-com:office:word" xmlns:w="http://schemas.openxmlformats.org/wordprocessingml/2006/main" xmlns:w14="http://schemas.microsoft.com/office/word/2010/wordml" xmlns:w15="http://schemas.microsoft.com/office/word/2012/wordml" xmlns:w16cex="http://schemas.microsoft.com/office/word/2018/wordml/cex" xmlns:w16cid="http://schemas.microsoft.com/office/word/2016/wordml/cid" xmlns:w16="http://schemas.microsoft.com/office/word/2018/wordml" xmlns:w16sdtdh="http://schemas.microsoft.com/office/word/2020/wordml/sdtdatahash" xmlns:w16se="http://schemas.microsoft.com/office/word/2015/wordml/symex" xmlns:wpg="http://schemas.microsoft.com/office/word/2010/wordprocessingGroup" xmlns:wpi="http://schemas.microsoft.com/office/word/2010/wordprocessingInk" xmlns:wne="http://schemas.microsoft.com/office/word/2006/wordml" xmlns:wps="http://schemas.microsoft.com/office/word/2010/wordprocessingShape" mc:Ignorable="w14 w15 w16se w16cid w16 w16cex w16sdtdh wp14">
+<w:document xmlns:wpc="http://schemas.microsoft.com/office/word/2010/wordprocessingCanvas" xmlns:cx="http://schemas.microsoft.com/office/drawing/2014/chartex" xmlns:cx1="http://schemas.microsoft.com/office/drawing/2015/9/8/chartex" xmlns:cx2="http://schemas.microsoft.com/office/drawing/2015/10/21/chartex" xmlns:cx3="http://schemas.microsoft.com/office/drawing/2016/5/9/chartex" xmlns:cx4="http://schemas.microsoft.com/office/drawing/2016/5/10/chartex" xmlns:cx5="http://schemas.microsoft.com/office/drawing/2016/5/11/chartex" xmlns:cx6="http://schemas.microsoft.com/office/drawing/2016/5/12/chartex" xmlns:cx7="http://schemas.microsoft.com/office/drawing/2016/5/13/chartex" xmlns:cx8="http://schemas.microsoft.com/office/drawing/2016/5/14/chartex" xmlns:mc="http://schemas.openxmlformats.org/markup-compatibility/2006" xmlns:aink="http://schemas.microsoft.com/office/drawing/2016/ink" xmlns:am3d="http://schemas.microsoft.com/office/drawing/2017/model3d" xmlns:o="urn:schemas-microsoft-com:office:office" xmlns:oel="http://schemas.microsoft.com/office/2019/extlst" xmlns:r="http://schemas.openxmlformats.org/officeDocument/2006/relationships" xmlns:m="http://schemas.openxmlformats.org/officeDocument/2006/math" xmlns:v="urn:schemas-microsoft-com:vml" xmlns:wp14="http://schemas.microsoft.com/office/word/2010/wordprocessingDrawing" xmlns:wp="http://schemas.openxmlformats.org/drawingml/2006/wordprocessingDrawing" xmlns:w10="urn:schemas-microsoft-com:office:word" xmlns:w="http://schemas.openxmlformats.org/wordprocessingml/2006/main" xmlns:w14="http://schemas.microsoft.com/office/word/2010/wordml" xmlns:w15="http://schemas.microsoft.com/office/word/2012/wordml" xmlns:w16cex="http://schemas.microsoft.com/office/word/2018/wordml/cex" xmlns:w16cid="http://schemas.microsoft.com/office/word/2016/wordml/cid" xmlns:w16="http://schemas.microsoft.com/office/word/2018/wordml" xmlns:w16sdtdh="http://schemas.microsoft.com/office/word/2020/wordml/sdtdatahash" xmlns:w16se="http://schemas.microsoft.com/office/word/2015/wordml/symex" xmlns:wpg="http://schemas.microsoft.com/office/word/2010/wordprocessingGroup" xmlns:wpi="http://schemas.microsoft.com/office/word/2010/wordprocessingInk" xmlns:wne="http://schemas.microsoft.com/office/word/2006/wordml" xmlns:wps="http://schemas.microsoft.com/office/word/2010/wordprocessingShape" mc:Ignorable="w14 w15 w16se w16cid w16 w16cex w16sdtdh wp14">
   <w:body>
     <w:p>
       <w:pPr>
-        <w:spacing w:line="360" w:lineRule="auto"/>
+        <w:spacing w:line="480" w:lineRule="auto"/>
         <w:ind w:left="720" w:hanging="720"/>
         <w:rPr>
           <w:b/>
@@ -54,27 +54,12 @@
             <w:docPart w:val="DefaultPlaceholder_-1854013440"/>
           </w:placeholder>
         </w:sdtPr>
-        <w:sdtEndPr/>
         <w:sdtContent>
           <w:r>
             <w:rPr>
               <w:color w:val="000000"/>
             </w:rPr>
-            <w:t>(</w:t>
-          </w:r>
-          <w:proofErr w:type="spellStart"/>
-          <w:r>
-            <w:rPr>
-              <w:color w:val="000000"/>
-            </w:rPr>
-            <w:t>Altizer</w:t>
-          </w:r>
-          <w:proofErr w:type="spellEnd"/>
-          <w:r>
-            <w:rPr>
-              <w:color w:val="000000"/>
-            </w:rPr>
-            <w:t xml:space="preserve"> et al., 2013; Patz et al., 2004; Young et al., 2017)</w:t>
+            <w:t>(Altizer et al., 2013; Patz et al., 2004; Young et al., 2017)</w:t>
           </w:r>
         </w:sdtContent>
       </w:sdt>
@@ -92,27 +77,12 @@
             <w:docPart w:val="DefaultPlaceholder_-1854013440"/>
           </w:placeholder>
         </w:sdtPr>
-        <w:sdtEndPr/>
         <w:sdtContent>
           <w:r>
             <w:rPr>
               <w:color w:val="000000"/>
             </w:rPr>
-            <w:t xml:space="preserve">(Pieter T.J. Johnson et al., 2015; </w:t>
-          </w:r>
-          <w:proofErr w:type="spellStart"/>
-          <w:r>
-            <w:rPr>
-              <w:color w:val="000000"/>
-            </w:rPr>
-            <w:t>Keesing</w:t>
-          </w:r>
-          <w:proofErr w:type="spellEnd"/>
-          <w:r>
-            <w:rPr>
-              <w:color w:val="000000"/>
-            </w:rPr>
-            <w:t xml:space="preserve"> et al., 2006)</w:t>
+            <w:t>(Pieter T.J. Johnson et al., 2015; Keesing et al., 2006)</w:t>
           </w:r>
         </w:sdtContent>
       </w:sdt>
@@ -127,55 +97,12 @@
             <w:docPart w:val="DefaultPlaceholder_-1854013440"/>
           </w:placeholder>
         </w:sdtPr>
-        <w:sdtEndPr/>
         <w:sdtContent>
           <w:r>
             <w:rPr>
               <w:rFonts w:eastAsia="Times New Roman"/>
             </w:rPr>
-            <w:t>(</w:t>
-          </w:r>
-          <w:proofErr w:type="spellStart"/>
-          <w:r>
-            <w:rPr>
-              <w:rFonts w:eastAsia="Times New Roman"/>
-            </w:rPr>
-            <w:t>Bienentreu</w:t>
-          </w:r>
-          <w:proofErr w:type="spellEnd"/>
-          <w:r>
-            <w:rPr>
-              <w:rFonts w:eastAsia="Times New Roman"/>
-            </w:rPr>
-            <w:t xml:space="preserve"> &amp; </w:t>
-          </w:r>
-          <w:proofErr w:type="spellStart"/>
-          <w:r>
-            <w:rPr>
-              <w:rFonts w:eastAsia="Times New Roman"/>
-            </w:rPr>
-            <w:t>Lesbarrères</w:t>
-          </w:r>
-          <w:proofErr w:type="spellEnd"/>
-          <w:r>
-            <w:rPr>
-              <w:rFonts w:eastAsia="Times New Roman"/>
-            </w:rPr>
-            <w:t xml:space="preserve">, 2020; Dillon &amp; </w:t>
-          </w:r>
-          <w:proofErr w:type="spellStart"/>
-          <w:r>
-            <w:rPr>
-              <w:rFonts w:eastAsia="Times New Roman"/>
-            </w:rPr>
-            <w:t>Meentemeyer</w:t>
-          </w:r>
-          <w:proofErr w:type="spellEnd"/>
-          <w:r>
-            <w:rPr>
-              <w:rFonts w:eastAsia="Times New Roman"/>
-            </w:rPr>
-            <w:t>, 2019; Hall et al., 2010; North et al., 2015; Scott-Baumann &amp; Morgan, 2015)</w:t>
+            <w:t>(Bienentreu &amp; Lesbarrères, 2020; Dillon &amp; Meentemeyer, 2019; Hall et al., 2010; North et al., 2015; Scott-Baumann &amp; Morgan, 2015)</w:t>
           </w:r>
         </w:sdtContent>
       </w:sdt>
@@ -202,7 +129,6 @@
             <w:docPart w:val="DefaultPlaceholder_-1854013440"/>
           </w:placeholder>
         </w:sdtPr>
-        <w:sdtEndPr/>
         <w:sdtContent>
           <w:r>
             <w:rPr>
@@ -247,15 +173,7 @@
         <w:commentReference w:id="1"/>
       </w:r>
       <w:r>
-        <w:t xml:space="preserve">approaches to study how biotic and abiotic factors interact to promote transmission of </w:t>
-      </w:r>
-      <w:proofErr w:type="spellStart"/>
-      <w:r>
-        <w:t>ranavirus</w:t>
-      </w:r>
-      <w:proofErr w:type="spellEnd"/>
-      <w:r>
-        <w:t xml:space="preserve"> in amphibian communities. We demonstrate that focusing on the relative abundance of species, in concert with total community size and environmental conditions, provides a more detailed explanation for spatiotemporal variation in outbreak risk that cannot be solely explained by biotic or abiotic variables alone. In addition, we build upon existing theory regarding the relationship between host biodiversity and parasite transmission by demonstrating that host species evenness, rather than richness, can be used to relate community composition to outbreak risk.</w:t>
+        <w:t>approaches to study how biotic and abiotic factors interact to promote transmission of ranavirus in amphibian communities. We demonstrate that focusing on the relative abundance of species, in concert with total community size and environmental conditions, provides a more detailed explanation for spatiotemporal variation in outbreak risk that cannot be solely explained by biotic or abiotic variables alone. In addition, we build upon existing theory regarding the relationship between host biodiversity and parasite transmission by demonstrating that host species evenness, rather than richness, can be used to relate community composition to outbreak risk.</w:t>
       </w:r>
     </w:p>
     <w:p>
@@ -272,15 +190,7 @@
         <w:ind w:firstLine="720"/>
       </w:pPr>
       <w:r>
-        <w:t xml:space="preserve">Generalist parasites, such as </w:t>
-      </w:r>
-      <w:proofErr w:type="spellStart"/>
-      <w:r>
-        <w:t>ranaviruses</w:t>
-      </w:r>
-      <w:proofErr w:type="spellEnd"/>
-      <w:r>
-        <w:t xml:space="preserve">, are commonly found in nature and often use a range of alternative host species to </w:t>
+        <w:t xml:space="preserve">Generalist parasites, such as ranaviruses, are commonly found in nature and often use a range of alternative host species to </w:t>
       </w:r>
       <w:r>
         <w:t>reproduce</w:t>
@@ -299,7 +209,6 @@
             <w:docPart w:val="DefaultPlaceholder_-1854013440"/>
           </w:placeholder>
         </w:sdtPr>
-        <w:sdtEndPr/>
         <w:sdtContent>
           <w:r>
             <w:rPr>
@@ -310,11 +219,11 @@
         </w:sdtContent>
       </w:sdt>
       <w:r>
-        <w:t xml:space="preserve">. The transmission potential of a generalist parasite for a given host species may vary due to </w:t>
+        <w:t xml:space="preserve">. The </w:t>
       </w:r>
       <w:r>
         <w:lastRenderedPageBreak/>
-        <w:t xml:space="preserve">differences in host species abundances </w:t>
+        <w:t xml:space="preserve">transmission potential of a generalist parasite for a given host species may vary due to differences in host species abundances </w:t>
       </w:r>
       <w:sdt>
         <w:sdtPr>
@@ -327,7 +236,6 @@
             <w:docPart w:val="DefaultPlaceholder_-1854013440"/>
           </w:placeholder>
         </w:sdtPr>
-        <w:sdtEndPr/>
         <w:sdtContent>
           <w:r>
             <w:rPr>
@@ -351,7 +259,6 @@
             <w:docPart w:val="DefaultPlaceholder_-1854013440"/>
           </w:placeholder>
         </w:sdtPr>
-        <w:sdtEndPr/>
         <w:sdtContent>
           <w:r>
             <w:rPr>
@@ -375,27 +282,12 @@
             <w:docPart w:val="DefaultPlaceholder_-1854013440"/>
           </w:placeholder>
         </w:sdtPr>
-        <w:sdtEndPr/>
         <w:sdtContent>
           <w:r>
             <w:rPr>
               <w:color w:val="000000"/>
             </w:rPr>
-            <w:t>(</w:t>
-          </w:r>
-          <w:proofErr w:type="spellStart"/>
-          <w:r>
-            <w:rPr>
-              <w:color w:val="000000"/>
-            </w:rPr>
-            <w:t>Altizer</w:t>
-          </w:r>
-          <w:proofErr w:type="spellEnd"/>
-          <w:r>
-            <w:rPr>
-              <w:color w:val="000000"/>
-            </w:rPr>
-            <w:t xml:space="preserve"> et al., 2013; Cable et al., 2017; Rohr et al., 2011)</w:t>
+            <w:t>(Altizer et al., 2013; Cable et al., 2017; Rohr et al., 2011)</w:t>
           </w:r>
         </w:sdtContent>
       </w:sdt>
@@ -413,7 +305,6 @@
             <w:docPart w:val="DefaultPlaceholder_-1854013440"/>
           </w:placeholder>
         </w:sdtPr>
-        <w:sdtEndPr/>
         <w:sdtContent>
           <w:r>
             <w:rPr>
@@ -449,7 +340,6 @@
             <w:docPart w:val="DefaultPlaceholder_-1854013440"/>
           </w:placeholder>
         </w:sdtPr>
-        <w:sdtEndPr/>
         <w:sdtContent>
           <w:r>
             <w:rPr>
@@ -479,7 +369,6 @@
             <w:docPart w:val="DefaultPlaceholder_-1854013440"/>
           </w:placeholder>
         </w:sdtPr>
-        <w:sdtEndPr/>
         <w:sdtContent>
           <w:r>
             <w:rPr>
@@ -519,7 +408,6 @@
             <w:docPart w:val="DefaultPlaceholder_-1854013440"/>
           </w:placeholder>
         </w:sdtPr>
-        <w:sdtEndPr/>
         <w:sdtContent>
           <w:r>
             <w:rPr>
@@ -543,32 +431,17 @@
         <w:spacing w:line="360" w:lineRule="auto"/>
         <w:ind w:firstLine="720"/>
       </w:pPr>
-      <w:proofErr w:type="spellStart"/>
-      <w:r>
-        <w:t>Ranaviruses</w:t>
-      </w:r>
-      <w:proofErr w:type="spellEnd"/>
-      <w:r>
-        <w:t xml:space="preserve"> (genus </w:t>
-      </w:r>
-      <w:proofErr w:type="spellStart"/>
+      <w:r>
+        <w:t xml:space="preserve">Ranaviruses (genus </w:t>
+      </w:r>
       <w:r>
         <w:rPr>
           <w:i/>
         </w:rPr>
         <w:t>Ranavirus</w:t>
       </w:r>
-      <w:proofErr w:type="spellEnd"/>
-      <w:r>
-        <w:t xml:space="preserve">, family </w:t>
-      </w:r>
-      <w:proofErr w:type="spellStart"/>
-      <w:r>
-        <w:t>Iridoviridae</w:t>
-      </w:r>
-      <w:proofErr w:type="spellEnd"/>
-      <w:r>
-        <w:t xml:space="preserve">) are well-suited for studying host-parasite-environment interactions at the community scale and are associated with worldwide amphibian declines, making them a parasite of global concern </w:t>
+      <w:r>
+        <w:t xml:space="preserve">, family Iridoviridae) are well-suited for studying host-parasite-environment interactions at the community scale and are associated with worldwide amphibian declines, making them a parasite of global concern </w:t>
       </w:r>
       <w:sdt>
         <w:sdtPr>
@@ -581,34 +454,18 @@
             <w:docPart w:val="DefaultPlaceholder_-1854013440"/>
           </w:placeholder>
         </w:sdtPr>
-        <w:sdtEndPr/>
         <w:sdtContent>
           <w:r>
             <w:rPr>
               <w:color w:val="000000"/>
             </w:rPr>
-            <w:t>(</w:t>
-          </w:r>
-          <w:proofErr w:type="spellStart"/>
-          <w:r>
-            <w:rPr>
-              <w:color w:val="000000"/>
-            </w:rPr>
-            <w:t>Lesbarrères</w:t>
-          </w:r>
-          <w:proofErr w:type="spellEnd"/>
-          <w:r>
-            <w:rPr>
-              <w:color w:val="000000"/>
-            </w:rPr>
-            <w:t xml:space="preserve"> et al., 2012)</w:t>
+            <w:t>(Lesbarrères et al., 2012)</w:t>
           </w:r>
         </w:sdtContent>
       </w:sdt>
       <w:r>
         <w:t xml:space="preserve">. The </w:t>
       </w:r>
-      <w:proofErr w:type="spellStart"/>
       <w:r>
         <w:rPr>
           <w:i/>
@@ -621,7 +478,6 @@
         </w:rPr>
         <w:t>navirus</w:t>
       </w:r>
-      <w:proofErr w:type="spellEnd"/>
       <w:r>
         <w:t xml:space="preserve"> genus of double-stranded DNA viruses </w:t>
       </w:r>
@@ -636,7 +492,6 @@
             <w:docPart w:val="DefaultPlaceholder_-1854013440"/>
           </w:placeholder>
         </w:sdtPr>
-        <w:sdtEndPr/>
         <w:sdtContent>
           <w:r>
             <w:rPr>
@@ -660,7 +515,6 @@
             <w:docPart w:val="DefaultPlaceholder_-1854013440"/>
           </w:placeholder>
         </w:sdtPr>
-        <w:sdtEndPr/>
         <w:sdtContent>
           <w:r>
             <w:rPr>
@@ -684,27 +538,12 @@
             <w:docPart w:val="DefaultPlaceholder_-1854013440"/>
           </w:placeholder>
         </w:sdtPr>
-        <w:sdtEndPr/>
         <w:sdtContent>
           <w:r>
             <w:rPr>
               <w:color w:val="000000"/>
             </w:rPr>
-            <w:t>(</w:t>
-          </w:r>
-          <w:proofErr w:type="spellStart"/>
-          <w:r>
-            <w:rPr>
-              <w:color w:val="000000"/>
-            </w:rPr>
-            <w:t>Hoverman</w:t>
-          </w:r>
-          <w:proofErr w:type="spellEnd"/>
-          <w:r>
-            <w:rPr>
-              <w:color w:val="000000"/>
-            </w:rPr>
-            <w:t xml:space="preserve"> et al., 2011)</w:t>
+            <w:t>(Hoverman et al., 2011)</w:t>
           </w:r>
         </w:sdtContent>
       </w:sdt>
@@ -723,23 +562,7 @@
         <w:commentReference w:id="2"/>
       </w:r>
       <w:r>
-        <w:t xml:space="preserve">(South Carolina, USA), a </w:t>
-      </w:r>
-      <w:proofErr w:type="gramStart"/>
-      <w:r>
-        <w:t>spatially-distributed</w:t>
-      </w:r>
-      <w:proofErr w:type="gramEnd"/>
-      <w:r>
-        <w:t xml:space="preserve"> set of 20 wetlands has been extensively sampled in the context of </w:t>
-      </w:r>
-      <w:proofErr w:type="spellStart"/>
-      <w:r>
-        <w:t>ranavirus</w:t>
-      </w:r>
-      <w:proofErr w:type="spellEnd"/>
-      <w:r>
-        <w:t xml:space="preserve"> infection over a 6-month period. We focus on larval amphibian communities which are bound by their aquatic habitat but connected through the overland m</w:t>
+        <w:t>(South Carolina, USA), a spatially-distributed set of 20 wetlands has been extensively sampled in the context of ranavirus infection over a 6-month period. We focus on larval amphibian communities which are bound by their aquatic habitat but connected through the overland m</w:t>
       </w:r>
       <w:r>
         <w:t>ovement</w:t>
@@ -758,40 +581,20 @@
             <w:docPart w:val="DefaultPlaceholder_-1854013440"/>
           </w:placeholder>
         </w:sdtPr>
-        <w:sdtEndPr/>
         <w:sdtContent>
           <w:r>
             <w:rPr>
               <w:color w:val="000000"/>
             </w:rPr>
-            <w:t>(</w:t>
-          </w:r>
-          <w:proofErr w:type="spellStart"/>
-          <w:r>
-            <w:rPr>
-              <w:color w:val="000000"/>
-            </w:rPr>
-            <w:t>Mihaljevic</w:t>
-          </w:r>
-          <w:proofErr w:type="spellEnd"/>
-          <w:r>
-            <w:rPr>
-              <w:color w:val="000000"/>
-            </w:rPr>
-            <w:t xml:space="preserve"> et al., 2018)</w:t>
+            <w:t>(Mihaljevic et al., 2018)</w:t>
           </w:r>
         </w:sdtContent>
       </w:sdt>
       <w:r>
         <w:t xml:space="preserve">. </w:t>
       </w:r>
-      <w:proofErr w:type="spellStart"/>
-      <w:r>
-        <w:t>Ranavirus</w:t>
-      </w:r>
-      <w:proofErr w:type="spellEnd"/>
-      <w:r>
-        <w:t xml:space="preserve"> is transmitted via intra- and interspecific direct transmission, which exhibits a positive, but ultimately saturating, relationship with host abundance </w:t>
+      <w:r>
+        <w:t xml:space="preserve">Ranavirus is transmitted via intra- and interspecific direct transmission, which exhibits a positive, but ultimately saturating, relationship with host abundance </w:t>
       </w:r>
       <w:sdt>
         <w:sdtPr>
@@ -804,7 +607,6 @@
             <w:docPart w:val="DefaultPlaceholder_-1854013440"/>
           </w:placeholder>
         </w:sdtPr>
-        <w:sdtEndPr/>
         <w:sdtContent>
           <w:r>
             <w:rPr>
@@ -815,15 +617,7 @@
         </w:sdtContent>
       </w:sdt>
       <w:r>
-        <w:t xml:space="preserve">. Additionally, </w:t>
-      </w:r>
-      <w:proofErr w:type="spellStart"/>
-      <w:r>
-        <w:t>ranavirus</w:t>
-      </w:r>
-      <w:proofErr w:type="spellEnd"/>
-      <w:r>
-        <w:t xml:space="preserve"> can be transmitted environmentally via free-living infectious virions shed into water by infected live individuals or decaying carcasses </w:t>
+        <w:t xml:space="preserve">. Additionally, ranavirus can be transmitted environmentally via free-living infectious virions shed into water by infected live individuals or decaying carcasses </w:t>
       </w:r>
       <w:sdt>
         <w:sdtPr>
@@ -836,40 +630,17 @@
             <w:docPart w:val="DefaultPlaceholder_-1854013440"/>
           </w:placeholder>
         </w:sdtPr>
-        <w:sdtEndPr/>
         <w:sdtContent>
           <w:r>
             <w:rPr>
               <w:color w:val="000000"/>
             </w:rPr>
-            <w:t>(</w:t>
-          </w:r>
-          <w:proofErr w:type="spellStart"/>
-          <w:r>
-            <w:rPr>
-              <w:color w:val="000000"/>
-            </w:rPr>
-            <w:t>Brenes</w:t>
-          </w:r>
-          <w:proofErr w:type="spellEnd"/>
-          <w:r>
-            <w:rPr>
-              <w:color w:val="000000"/>
-            </w:rPr>
-            <w:t xml:space="preserve"> et al., 2014)</w:t>
+            <w:t>(Brenes et al., 2014)</w:t>
           </w:r>
         </w:sdtContent>
       </w:sdt>
       <w:r>
-        <w:t xml:space="preserve">. </w:t>
-      </w:r>
-      <w:proofErr w:type="spellStart"/>
-      <w:r>
-        <w:t>Ranavirus</w:t>
-      </w:r>
-      <w:proofErr w:type="spellEnd"/>
-      <w:r>
-        <w:t xml:space="preserve"> persistence times in water have been found to diminish at high ambient temperatures </w:t>
+        <w:t xml:space="preserve">. Ranavirus persistence times in water have been found to diminish at high ambient temperatures </w:t>
       </w:r>
       <w:sdt>
         <w:sdtPr>
@@ -882,7 +653,6 @@
             <w:docPart w:val="DefaultPlaceholder_-1854013440"/>
           </w:placeholder>
         </w:sdtPr>
-        <w:sdtEndPr/>
         <w:sdtContent>
           <w:r>
             <w:rPr>
@@ -893,15 +663,7 @@
         </w:sdtContent>
       </w:sdt>
       <w:r>
-        <w:t xml:space="preserve"> suggesting that the relative importance of environmental transmission, versus contact-based transmission, should depend on environmental conditions. We hypothesize that community-scale prevalence of </w:t>
-      </w:r>
-      <w:proofErr w:type="spellStart"/>
-      <w:r>
-        <w:t>ranavirus</w:t>
-      </w:r>
-      <w:proofErr w:type="spellEnd"/>
-      <w:r>
-        <w:t xml:space="preserve"> will have a positive relationship </w:t>
+        <w:t xml:space="preserve"> suggesting that the relative importance of environmental transmission, versus contact-based transmission, should depend on environmental conditions. We hypothesize that community-scale prevalence of ranavirus will have a positive relationship </w:t>
       </w:r>
       <w:r>
         <w:lastRenderedPageBreak/>
@@ -936,15 +698,7 @@
         <w:t>0</w:t>
       </w:r>
       <w:r>
-        <w:t xml:space="preserve">, to estimate the transmission potential of </w:t>
-      </w:r>
-      <w:proofErr w:type="spellStart"/>
-      <w:r>
-        <w:t>ranavirus</w:t>
-      </w:r>
-      <w:proofErr w:type="spellEnd"/>
-      <w:r>
-        <w:t xml:space="preserve"> in multi-host communities</w:t>
+        <w:t>, to estimate the transmission potential of ranavirus in multi-host communities</w:t>
       </w:r>
       <w:r>
         <w:t xml:space="preserve"> </w:t>
@@ -1021,27 +775,12 @@
             <w:docPart w:val="DefaultPlaceholder_-1854013440"/>
           </w:placeholder>
         </w:sdtPr>
-        <w:sdtEndPr/>
         <w:sdtContent>
           <w:r>
             <w:rPr>
               <w:color w:val="000000"/>
             </w:rPr>
-            <w:t>(</w:t>
-          </w:r>
-          <w:proofErr w:type="spellStart"/>
-          <w:r>
-            <w:rPr>
-              <w:color w:val="000000"/>
-            </w:rPr>
-            <w:t>Breban</w:t>
-          </w:r>
-          <w:proofErr w:type="spellEnd"/>
-          <w:r>
-            <w:rPr>
-              <w:color w:val="000000"/>
-            </w:rPr>
-            <w:t xml:space="preserve"> et al., 2009)</w:t>
+            <w:t>(Breban et al., 2009)</w:t>
           </w:r>
         </w:sdtContent>
       </w:sdt>
@@ -1056,7 +795,6 @@
             <w:docPart w:val="DefaultPlaceholder_-1854013440"/>
           </w:placeholder>
         </w:sdtPr>
-        <w:sdtEndPr/>
         <w:sdtContent>
           <w:r>
             <w:rPr>
@@ -1080,7 +818,6 @@
             <w:docPart w:val="DefaultPlaceholder_-1854013440"/>
           </w:placeholder>
         </w:sdtPr>
-        <w:sdtEndPr/>
         <w:sdtContent>
           <w:r>
             <w:rPr>
@@ -1141,27 +878,12 @@
             <w:docPart w:val="DefaultPlaceholder_-1854013440"/>
           </w:placeholder>
         </w:sdtPr>
-        <w:sdtEndPr/>
         <w:sdtContent>
           <w:r>
             <w:rPr>
               <w:color w:val="000000"/>
             </w:rPr>
-            <w:t>(</w:t>
-          </w:r>
-          <w:proofErr w:type="spellStart"/>
-          <w:r>
-            <w:rPr>
-              <w:color w:val="000000"/>
-            </w:rPr>
-            <w:t>Leibold</w:t>
-          </w:r>
-          <w:proofErr w:type="spellEnd"/>
-          <w:r>
-            <w:rPr>
-              <w:color w:val="000000"/>
-            </w:rPr>
-            <w:t xml:space="preserve"> et al., 2004)</w:t>
+            <w:t>(Leibold et al., 2004)</w:t>
           </w:r>
         </w:sdtContent>
       </w:sdt>
@@ -1176,27 +898,12 @@
             <w:docPart w:val="DefaultPlaceholder_-1854013440"/>
           </w:placeholder>
         </w:sdtPr>
-        <w:sdtEndPr/>
         <w:sdtContent>
           <w:r>
             <w:rPr>
               <w:rFonts w:eastAsia="Times New Roman"/>
             </w:rPr>
-            <w:t xml:space="preserve">(Pieter T.J. Johnson et al., 2019; </w:t>
-          </w:r>
-          <w:proofErr w:type="spellStart"/>
-          <w:r>
-            <w:rPr>
-              <w:rFonts w:eastAsia="Times New Roman"/>
-            </w:rPr>
-            <w:t>Ostfeld</w:t>
-          </w:r>
-          <w:proofErr w:type="spellEnd"/>
-          <w:r>
-            <w:rPr>
-              <w:rFonts w:eastAsia="Times New Roman"/>
-            </w:rPr>
-            <w:t xml:space="preserve"> &amp; LoGiudice, 2003)</w:t>
+            <w:t>(Pieter T.J. Johnson et al., 2019; Ostfeld &amp; LoGiudice, 2003)</w:t>
           </w:r>
         </w:sdtContent>
       </w:sdt>
@@ -1214,7 +921,6 @@
             <w:docPart w:val="DefaultPlaceholder_-1854013440"/>
           </w:placeholder>
         </w:sdtPr>
-        <w:sdtEndPr/>
         <w:sdtContent>
           <w:r>
             <w:rPr>
@@ -1238,7 +944,6 @@
             <w:docPart w:val="DefaultPlaceholder_-1854013440"/>
           </w:placeholder>
         </w:sdtPr>
-        <w:sdtEndPr/>
         <w:sdtContent>
           <w:r>
             <w:rPr>
@@ -1262,27 +967,12 @@
             <w:docPart w:val="DefaultPlaceholder_-1854013440"/>
           </w:placeholder>
         </w:sdtPr>
-        <w:sdtEndPr/>
         <w:sdtContent>
           <w:r>
             <w:rPr>
               <w:color w:val="000000"/>
             </w:rPr>
-            <w:t>(</w:t>
-          </w:r>
-          <w:proofErr w:type="spellStart"/>
-          <w:r>
-            <w:rPr>
-              <w:color w:val="000000"/>
-            </w:rPr>
-            <w:t>Keesing</w:t>
-          </w:r>
-          <w:proofErr w:type="spellEnd"/>
-          <w:r>
-            <w:rPr>
-              <w:color w:val="000000"/>
-            </w:rPr>
-            <w:t xml:space="preserve"> et al., 2006)</w:t>
+            <w:t>(Keesing et al., 2006)</w:t>
           </w:r>
         </w:sdtContent>
       </w:sdt>
@@ -1297,15 +987,7 @@
       </w:r>
       <w:r>
         <w:lastRenderedPageBreak/>
-        <w:t xml:space="preserve">for both community competence and infection prevalence. In the </w:t>
-      </w:r>
-      <w:proofErr w:type="spellStart"/>
-      <w:r>
-        <w:t>ranavirus</w:t>
-      </w:r>
-      <w:proofErr w:type="spellEnd"/>
-      <w:r>
-        <w:t xml:space="preserve"> system, we measure competence as a species’ average viral load, which estimates the differential propensity for hosts to generate new infections. While the amphibian community comprises several species, their viral loads are bimodal and communities can be simplified into two groups (high and low competence), which is especially useful in model building and analysis. </w:t>
+        <w:t xml:space="preserve">for both community competence and infection prevalence. In the ranavirus system, we measure competence as a species’ average viral load, which estimates the differential propensity for hosts to generate new infections. While the amphibian community comprises several species, their viral loads are bimodal and communities can be simplified into two groups (high and low competence), which is especially useful in model building and analysis. </w:t>
       </w:r>
     </w:p>
     <w:p>
@@ -1372,15 +1054,7 @@
         <w:t>can</w:t>
       </w:r>
       <w:r>
-        <w:t xml:space="preserve"> be disproportionately at risk of epizootics. The empirical data confirm that outbreaks are frequently associated with ‘perfect storms’ of large communities dominated by competent species at relatively low temperatures. Importantly, neither species richness nor species evenness were found to be powerful predictors for </w:t>
-      </w:r>
-      <w:proofErr w:type="spellStart"/>
-      <w:r>
-        <w:t>ranavirus</w:t>
-      </w:r>
-      <w:proofErr w:type="spellEnd"/>
-      <w:r>
-        <w:t xml:space="preserve"> prevalence. However, species evenness and community competence emerged as informative metrics for identifying mechanism in the diversity-disease relationship. Our results improve our understanding of the location and timing of outbreaks of multi-host parasites and help to predict when host communities may be most vulnerable, supporting the study of zoonotic diseases by identifying potential disease hot spots that may form due to natural or anthropogenic causes. We contend that the study of abiotic factors directly influencing transmission and indirectly driving community composition holds great promise to advance diversity-disease research.</w:t>
+        <w:t xml:space="preserve"> be disproportionately at risk of epizootics. The empirical data confirm that outbreaks are frequently associated with ‘perfect storms’ of large communities dominated by competent species at relatively low temperatures. Importantly, neither species richness nor species evenness were found to be powerful predictors for ranavirus prevalence. However, species evenness and community competence emerged as informative metrics for identifying mechanism in the diversity-disease relationship. Our results improve our understanding of the location and timing of outbreaks of multi-host parasites and help to predict when host communities may be most vulnerable, supporting the study of zoonotic diseases by identifying potential disease hot spots that may form due to natural or anthropogenic causes. We contend that the study of abiotic factors directly influencing transmission and indirectly driving community composition holds great promise to advance diversity-disease research.</w:t>
       </w:r>
     </w:p>
     <w:p>
@@ -1440,15 +1114,7 @@
         <w:ind w:firstLine="720"/>
       </w:pPr>
       <w:r>
-        <w:t xml:space="preserve">According to known transmission, </w:t>
-      </w:r>
-      <w:proofErr w:type="spellStart"/>
-      <w:r>
-        <w:t>ranaviruses</w:t>
-      </w:r>
-      <w:proofErr w:type="spellEnd"/>
-      <w:r>
-        <w:t xml:space="preserve"> can infect a wide range of amphibian hosts and infectious periods can range from a few days up to weeks </w:t>
+        <w:t xml:space="preserve">According to known transmission, ranaviruses can infect a wide range of amphibian hosts and infectious periods can range from a few days up to weeks </w:t>
       </w:r>
       <w:sdt>
         <w:sdtPr>
@@ -1461,7 +1127,6 @@
             <w:docPart w:val="DefaultPlaceholder_-1854013440"/>
           </w:placeholder>
         </w:sdtPr>
-        <w:sdtEndPr/>
         <w:sdtContent>
           <w:r>
             <w:rPr>
@@ -1489,7 +1154,6 @@
             <w:docPart w:val="DefaultPlaceholder_-1854013440"/>
           </w:placeholder>
         </w:sdtPr>
-        <w:sdtEndPr/>
         <w:sdtContent>
           <w:r>
             <w:rPr>
@@ -1518,15 +1182,7 @@
         <w:t>ce</w:t>
       </w:r>
       <w:r>
-        <w:t xml:space="preserve"> individual is likely to infect many individuals of either species when infectious </w:t>
-      </w:r>
-      <w:proofErr w:type="gramStart"/>
-      <w:r>
-        <w:t>and</w:t>
-      </w:r>
-      <w:proofErr w:type="gramEnd"/>
-      <w:r>
-        <w:t xml:space="preserve"> a low competence individual is expected to infect fewer individuals. In keeping with the assumption of no difference in host susceptibility between species, the environmental transmission rate was set to be the same for both species. </w:t>
+        <w:t xml:space="preserve"> individual is likely to infect many individuals of either species when infectious and a low competence individual is expected to infect fewer individuals. In keeping with the assumption of no difference in host susceptibility between species, the environmental transmission rate was set to be the same for both species. </w:t>
       </w:r>
     </w:p>
     <w:p>
@@ -1553,27 +1209,12 @@
             <w:docPart w:val="DefaultPlaceholder_-1854013440"/>
           </w:placeholder>
         </w:sdtPr>
-        <w:sdtEndPr/>
         <w:sdtContent>
           <w:r>
             <w:rPr>
               <w:color w:val="000000"/>
             </w:rPr>
-            <w:t>(</w:t>
-          </w:r>
-          <w:proofErr w:type="spellStart"/>
-          <w:r>
-            <w:rPr>
-              <w:color w:val="000000"/>
-            </w:rPr>
-            <w:t>Diekmann</w:t>
-          </w:r>
-          <w:proofErr w:type="spellEnd"/>
-          <w:r>
-            <w:rPr>
-              <w:color w:val="000000"/>
-            </w:rPr>
-            <w:t xml:space="preserve"> et al., 1990, 2009)</w:t>
+            <w:t>(Diekmann et al., 1990, 2009)</w:t>
           </w:r>
         </w:sdtContent>
       </w:sdt>
@@ -1591,7 +1232,6 @@
             <w:docPart w:val="DefaultPlaceholder_-1854013440"/>
           </w:placeholder>
         </w:sdtPr>
-        <w:sdtEndPr/>
         <w:sdtContent>
           <w:r>
             <w:rPr>
@@ -1741,7 +1381,6 @@
             <w:docPart w:val="DefaultPlaceholder_-1854013440"/>
           </w:placeholder>
         </w:sdtPr>
-        <w:sdtEndPr/>
         <w:sdtContent>
           <w:r>
             <w:rPr>
@@ -1752,15 +1391,7 @@
         </w:sdtContent>
       </w:sdt>
       <w:r>
-        <w:t xml:space="preserve"> at the Savannah River Site (South Carolina, USA). 20 wetlands were sampled monthly for 6 months from February to July in 2016 at the Savannah River Site. Of the 120 sampling events, 96 produced data, with the others being discounted due to wetlands being dry at the time of sampling. Each sampling event included an estimate of larval amphibian abundance ascertained from minnow traps and dip-net sweeps around the perimeter and center of the wetland. In addition to abundance, a single individual per species was collected per dip-net sweep or minnow trap. These individuals were tested for </w:t>
-      </w:r>
-      <w:proofErr w:type="spellStart"/>
-      <w:r>
-        <w:t>ranavirus</w:t>
-      </w:r>
-      <w:proofErr w:type="spellEnd"/>
-      <w:r>
-        <w:t xml:space="preserve"> load using qPCR in triplicate which were averaged to determine the viral load for an individual. At the species-level, all individuals that were analyzed for viral load were then averaged to provide a species level estimate of viral load, which was used as a proxy for competence. Using species-level competence, we then calculated community competence as the weighted average of each species’ competence, with weights given by the relative abundance of each species. Each site-month combination was treated as a distinct community in these calculations. Empirical data on community composition, viral loads, and infection prevalence enabled us to analyze host communities according to their community competence and relate these to diversity metrics, as detailed below.</w:t>
+        <w:t xml:space="preserve"> at the Savannah River Site (South Carolina, USA). 20 wetlands were sampled monthly for 6 months from February to July in 2016 at the Savannah River Site. Of the 120 sampling events, 96 produced data, with the others being discounted due to wetlands being dry at the time of sampling. Each sampling event included an estimate of larval amphibian abundance ascertained from minnow traps and dip-net sweeps around the perimeter and center of the wetland. In addition to abundance, a single individual per species was collected per dip-net sweep or minnow trap. These individuals were tested for ranavirus load using qPCR in triplicate which were averaged to determine the viral load for an individual. At the species-level, all individuals that were analyzed for viral load were then averaged to provide a species level estimate of viral load, which was used as a proxy for competence. Using species-level competence, we then calculated community competence as the weighted average of each species’ competence, with weights given by the relative abundance of each species. Each site-month combination was treated as a distinct community in these calculations. Empirical data on community composition, viral loads, and infection prevalence enabled us to analyze host communities according to their community competence and relate these to diversity metrics, as detailed below.</w:t>
       </w:r>
     </w:p>
     <w:p>
@@ -1796,23 +1427,7 @@
         <w:ind w:firstLine="720"/>
       </w:pPr>
       <w:r>
-        <w:t xml:space="preserve">First, using a metacommunity framework, we created a site-by-species matrix that included species presence or absence, and where ‘site’ referred to a unique wetland-month combination, referred to herein as a community. Within this matrix, communities were ordinated by minimizing the number of embedded absences and were then tested for key metacommunity patterns including </w:t>
-      </w:r>
-      <w:proofErr w:type="spellStart"/>
-      <w:r>
-        <w:t>nestedness</w:t>
-      </w:r>
-      <w:proofErr w:type="spellEnd"/>
-      <w:r>
-        <w:t xml:space="preserve"> and block replacement using the “</w:t>
-      </w:r>
-      <w:proofErr w:type="spellStart"/>
-      <w:r>
-        <w:t>metacom</w:t>
-      </w:r>
-      <w:proofErr w:type="spellEnd"/>
-      <w:r>
-        <w:t xml:space="preserve">” package in R </w:t>
+        <w:t xml:space="preserve">First, using a metacommunity framework, we created a site-by-species matrix that included species presence or absence, and where ‘site’ referred to a unique wetland-month combination, referred to herein as a community. Within this matrix, communities were ordinated by minimizing the number of embedded absences and were then tested for key metacommunity patterns including nestedness and block replacement using the “metacom” package in R </w:t>
       </w:r>
       <w:sdt>
         <w:sdtPr>
@@ -1822,41 +1437,12 @@
             <w:docPart w:val="DefaultPlaceholder_-1854013440"/>
           </w:placeholder>
         </w:sdtPr>
-        <w:sdtEndPr/>
         <w:sdtContent>
           <w:r>
             <w:rPr>
               <w:rFonts w:eastAsia="Times New Roman"/>
             </w:rPr>
-            <w:t xml:space="preserve">(Dallas, 2014; Mathew A </w:t>
-          </w:r>
-          <w:proofErr w:type="spellStart"/>
-          <w:r>
-            <w:rPr>
-              <w:rFonts w:eastAsia="Times New Roman"/>
-            </w:rPr>
-            <w:t>Leibold</w:t>
-          </w:r>
-          <w:proofErr w:type="spellEnd"/>
-          <w:r>
-            <w:rPr>
-              <w:rFonts w:eastAsia="Times New Roman"/>
-            </w:rPr>
-            <w:t xml:space="preserve"> &amp; </w:t>
-          </w:r>
-          <w:proofErr w:type="spellStart"/>
-          <w:r>
-            <w:rPr>
-              <w:rFonts w:eastAsia="Times New Roman"/>
-            </w:rPr>
-            <w:t>Mikkelson</w:t>
-          </w:r>
-          <w:proofErr w:type="spellEnd"/>
-          <w:r>
-            <w:rPr>
-              <w:rFonts w:eastAsia="Times New Roman"/>
-            </w:rPr>
-            <w:t>, 2002)</w:t>
+            <w:t>(Dallas, 2014; Mathew A Leibold &amp; Mikkelson, 2002)</w:t>
           </w:r>
         </w:sdtContent>
       </w:sdt>
@@ -1879,15 +1465,7 @@
         <w:ind w:firstLine="720"/>
       </w:pPr>
       <w:r>
-        <w:t xml:space="preserve">Following this, we treated community competence and infection prevalence as separate response variables and used species richness and species evenness as predictor variables. Community competence is used to measure an instantaneous property of the community in terms of its propensity to support a parasite, but infection prevalence is expected to manifest after sufficient transmission has occurred and so was lagged by a month (the </w:t>
-      </w:r>
-      <w:proofErr w:type="gramStart"/>
-      <w:r>
-        <w:t>period of time</w:t>
-      </w:r>
-      <w:proofErr w:type="gramEnd"/>
-      <w:r>
-        <w:t xml:space="preserve"> between measurements and a plausible estimate of the parasite generation time </w:t>
+        <w:t xml:space="preserve">Following this, we treated community competence and infection prevalence as separate response variables and used species richness and species evenness as predictor variables. Community competence is used to measure an instantaneous property of the community in terms of its propensity to support a parasite, but infection prevalence is expected to manifest after sufficient transmission has occurred and so was lagged by a month (the period of time between measurements and a plausible estimate of the parasite generation time </w:t>
       </w:r>
       <w:sdt>
         <w:sdtPr>
@@ -1897,7 +1475,6 @@
             <w:docPart w:val="DefaultPlaceholder_-1854013440"/>
           </w:placeholder>
         </w:sdtPr>
-        <w:sdtEndPr/>
         <w:sdtContent>
           <w:r>
             <w:rPr>
@@ -1908,23 +1485,7 @@
         </w:sdtContent>
       </w:sdt>
       <w:r>
-        <w:t xml:space="preserve">). We estimated infection prevalence for the community by combining the observed host abundances and the raw infection prevalence of individual host organisms that were sampled for parasite presence using qPCR. The sampled hosts provided a percentage for each species that were found to be </w:t>
-      </w:r>
-      <w:proofErr w:type="gramStart"/>
-      <w:r>
-        <w:t>infected</w:t>
-      </w:r>
-      <w:proofErr w:type="gramEnd"/>
-      <w:r>
-        <w:t xml:space="preserve"> and this percentage was then weighted by the observed abundance of that species in that community. Species richness was calculated as the sum of unique species present and species evenness was measured by </w:t>
-      </w:r>
-      <w:proofErr w:type="spellStart"/>
-      <w:r>
-        <w:t>Pielou’s</w:t>
-      </w:r>
-      <w:proofErr w:type="spellEnd"/>
-      <w:r>
-        <w:t xml:space="preserve"> J </w:t>
+        <w:t xml:space="preserve">). We estimated infection prevalence for the community by combining the observed host abundances and the raw infection prevalence of individual host organisms that were sampled for parasite presence using qPCR. The sampled hosts provided a percentage for each species that were found to be infected and this percentage was then weighted by the observed abundance of that species in that community. Species richness was calculated as the sum of unique species present and species evenness was measured by Pielou’s J </w:t>
       </w:r>
       <w:sdt>
         <w:sdtPr>
@@ -1937,48 +1498,17 @@
             <w:docPart w:val="DefaultPlaceholder_-1854013440"/>
           </w:placeholder>
         </w:sdtPr>
-        <w:sdtEndPr/>
         <w:sdtContent>
           <w:r>
             <w:rPr>
               <w:color w:val="000000"/>
             </w:rPr>
-            <w:t>(</w:t>
-          </w:r>
-          <w:proofErr w:type="spellStart"/>
-          <w:r>
-            <w:rPr>
-              <w:color w:val="000000"/>
-            </w:rPr>
-            <w:t>Pielou</w:t>
-          </w:r>
-          <w:proofErr w:type="spellEnd"/>
-          <w:r>
-            <w:rPr>
-              <w:color w:val="000000"/>
-            </w:rPr>
-            <w:t>, 1966)</w:t>
+            <w:t>(Pielou, 1966)</w:t>
           </w:r>
         </w:sdtContent>
       </w:sdt>
       <w:r>
-        <w:t xml:space="preserve">. Species richness was used to test if basic patterns of assembly and disassembly were able to predict transmission potential via dilution or amplification effects, whereas species evenness was used to detect if relative abundances of species were controlling transmission via community competence. </w:t>
-      </w:r>
-      <w:proofErr w:type="gramStart"/>
-      <w:r>
-        <w:t>In an effort to</w:t>
-      </w:r>
-      <w:proofErr w:type="gramEnd"/>
-      <w:r>
-        <w:t xml:space="preserve"> more closely examine the effects of species evenness on community competence, we ordered sites according to community competence and identified trends in the relative abundance of species and the phylogenetic relationships of our host species. We expected phylogenetically clustered or </w:t>
-      </w:r>
-      <w:proofErr w:type="spellStart"/>
-      <w:r>
-        <w:t>overdispersed</w:t>
-      </w:r>
-      <w:proofErr w:type="spellEnd"/>
-      <w:r>
-        <w:t xml:space="preserve"> species to co-occur less frequently, and we additionally determined the extent to which competence was clustered (versus dispersed) within the phylogeny so that we could evaluate the extent to which multiple competent species may co-occur and potentially dominate a community. Finally, we tested for statistically significant relationships between infection prevalence and community competence, abundance, and mean water temperature using both multivariate (generalized linear model) and univariate tests (</w:t>
+        <w:t>. Species richness was used to test if basic patterns of assembly and disassembly were able to predict transmission potential via dilution or amplification effects, whereas species evenness was used to detect if relative abundances of species were controlling transmission via community competence. In an effort to more closely examine the effects of species evenness on community competence, we ordered sites according to community competence and identified trends in the relative abundance of species and the phylogenetic relationships of our host species. We expected phylogenetically clustered or overdispersed species to co-occur less frequently, and we additionally determined the extent to which competence was clustered (versus dispersed) within the phylogeny so that we could evaluate the extent to which multiple competent species may co-occur and potentially dominate a community. Finally, we tested for statistically significant relationships between infection prevalence and community competence, abundance, and mean water temperature using both multivariate (generalized linear model) and univariate tests (</w:t>
       </w:r>
       <w:commentRangeStart w:id="4"/>
       <w:r>
@@ -2020,7 +1550,6 @@
             <w:docPart w:val="DefaultPlaceholder_-1854013440"/>
           </w:placeholder>
         </w:sdtPr>
-        <w:sdtEndPr/>
         <w:sdtContent>
           <w:r>
             <w:rPr>
@@ -2164,18 +1693,10 @@
         <w:t xml:space="preserve">Increasing total host abundance does not change the slope of the </w:t>
       </w:r>
       <w:r>
-        <w:t xml:space="preserve">invasion </w:t>
-      </w:r>
-      <w:proofErr w:type="gramStart"/>
-      <w:r>
-        <w:t>threshold</w:t>
-      </w:r>
-      <w:r>
-        <w:t>, but</w:t>
-      </w:r>
-      <w:proofErr w:type="gramEnd"/>
-      <w:r>
-        <w:t xml:space="preserve"> does reduce the x- and y-intercept, meaning both transmission rates can be lowered while maintaining </w:t>
+        <w:t>invasion threshold</w:t>
+      </w:r>
+      <w:r>
+        <w:t xml:space="preserve">, but does reduce the x- and y-intercept, meaning both transmission rates can be lowered while maintaining </w:t>
       </w:r>
       <w:r>
         <w:rPr>
@@ -2346,15 +1867,7 @@
         <w:ind w:firstLine="720"/>
       </w:pPr>
       <w:r>
-        <w:t>Using evenness as our predictor variable, we found that community competence had a bimodal relationship at low evenness that converged at higher evenness (Figure 3). At low evenness, communities were generally found to have either high or low values of community competence with only a few communities exhibiting moderate values of community competence. At higher values of evenness (</w:t>
-      </w:r>
-      <w:proofErr w:type="spellStart"/>
-      <w:r>
-        <w:t>Pielou’s</w:t>
-      </w:r>
-      <w:proofErr w:type="spellEnd"/>
-      <w:r>
-        <w:t xml:space="preserve"> J &gt; 0.6), most communities had either low or moderate values of community competence. Intuitively, we expected higher evenness communities to have moderate values of community competence because </w:t>
+        <w:t xml:space="preserve">Using evenness as our predictor variable, we found that community competence had a bimodal relationship at low evenness that converged at higher evenness (Figure 3). At low evenness, communities were generally found to have either high or low values of community competence with only a few communities exhibiting moderate values of community competence. At higher values of evenness (Pielou’s J &gt; 0.6), most communities had either low or moderate values of community competence. Intuitively, we expected higher evenness communities to have moderate values of community competence because </w:t>
       </w:r>
       <w:r>
         <w:t>our set of</w:t>
@@ -2382,15 +1895,7 @@
       </w:r>
       <w:commentRangeStart w:id="8"/>
       <w:r>
-        <w:t xml:space="preserve">Furthermore, we found that communities of low evenness and high community competence were generally of higher abundance and had higher future infection prevalence. There were also exceptions to this pattern where communities with low or moderate community competence still had high future infection prevalence. This can be caused by high host abundance driving transmission in some communities (Figure 3; </w:t>
-      </w:r>
-      <w:proofErr w:type="spellStart"/>
-      <w:r>
-        <w:t>i</w:t>
-      </w:r>
-      <w:proofErr w:type="spellEnd"/>
-      <w:r>
-        <w:t xml:space="preserve"> and ii) or low sample size resulting in relatively high infection prevalence in others (Figure 3).</w:t>
+        <w:t>Furthermore, we found that communities of low evenness and high community competence were generally of higher abundance and had higher future infection prevalence. There were also exceptions to this pattern where communities with low or moderate community competence still had high future infection prevalence. This can be caused by high host abundance driving transmission in some communities (Figure 3; i and ii) or low sample size resulting in relatively high infection prevalence in others (Figure 3).</w:t>
       </w:r>
       <w:commentRangeEnd w:id="8"/>
       <w:r>
@@ -2441,15 +1946,7 @@
       </w:r>
       <w:r>
         <w:lastRenderedPageBreak/>
-        <w:t xml:space="preserve">separate univariate analyses when using a Spearman rank correlation </w:t>
-      </w:r>
-      <w:proofErr w:type="gramStart"/>
-      <w:r>
-        <w:t>test</w:t>
-      </w:r>
-      <w:proofErr w:type="gramEnd"/>
-      <w:r>
-        <w:t xml:space="preserve"> we found significant results for community competence (</w:t>
+        <w:t>separate univariate analyses when using a Spearman rank correlation test we found significant results for community competence (</w:t>
       </w:r>
       <w:commentRangeEnd w:id="10"/>
       <w:r>
@@ -2507,27 +2004,12 @@
             <w:docPart w:val="DefaultPlaceholder_-1854013440"/>
           </w:placeholder>
         </w:sdtPr>
-        <w:sdtEndPr/>
         <w:sdtContent>
           <w:r>
             <w:rPr>
               <w:rFonts w:eastAsia="Times New Roman"/>
             </w:rPr>
-            <w:t>(</w:t>
-          </w:r>
-          <w:proofErr w:type="spellStart"/>
-          <w:r>
-            <w:rPr>
-              <w:rFonts w:eastAsia="Times New Roman"/>
-            </w:rPr>
-            <w:t>Aickin</w:t>
-          </w:r>
-          <w:proofErr w:type="spellEnd"/>
-          <w:r>
-            <w:rPr>
-              <w:rFonts w:eastAsia="Times New Roman"/>
-            </w:rPr>
-            <w:t xml:space="preserve"> &amp; Gensler, 1996; Holm, 1979)</w:t>
+            <w:t>(Aickin &amp; Gensler, 1996; Holm, 1979)</w:t>
           </w:r>
         </w:sdtContent>
       </w:sdt>
@@ -2538,15 +2020,7 @@
         <w:t>Overall, t</w:t>
       </w:r>
       <w:r>
-        <w:t xml:space="preserve">hese results suggest that the prevalence of </w:t>
-      </w:r>
-      <w:proofErr w:type="spellStart"/>
-      <w:r>
-        <w:t>ranavirus</w:t>
-      </w:r>
-      <w:proofErr w:type="spellEnd"/>
-      <w:r>
-        <w:t xml:space="preserve"> in a community </w:t>
+        <w:t xml:space="preserve">hese results suggest that the prevalence of ranavirus in a community </w:t>
       </w:r>
       <w:commentRangeStart w:id="12"/>
       <w:r>
@@ -2634,15 +2108,7 @@
         <w:commentReference w:id="13"/>
       </w:r>
       <w:r>
-        <w:t xml:space="preserve"> a blend of theoretical model predictions and empirical data, we have shown that the effects of host abundance, community composition, and the environment can simultaneously affect the transmission potential of a generalist parasite in communities of hosts. In our mathematical model, we demonstrated that these independent factors can all enhance transmission and that when combined, can have a more than additive effect. Using empirical data, we confirmed that both biotic and abiotic factors can have detectable effects on parasite transmission at an intermediate spatial scale. Importantly, we also found that species evenness was a more informative predictor for parasite transmission potential compared to species richness. Moreover, our results inform the risk of amphibian communities to </w:t>
-      </w:r>
-      <w:proofErr w:type="spellStart"/>
-      <w:r>
-        <w:t>ranavirus</w:t>
-      </w:r>
-      <w:proofErr w:type="spellEnd"/>
-      <w:r>
-        <w:t xml:space="preserve"> epizootics and extend theory regarding the relationship between biodiversity and the transmission of generalist parasites by including environmental transmission and the factors that promote it.</w:t>
+        <w:t xml:space="preserve"> a blend of theoretical model predictions and empirical data, we have shown that the effects of host abundance, community composition, and the environment can simultaneously affect the transmission potential of a generalist parasite in communities of hosts. In our mathematical model, we demonstrated that these independent factors can all enhance transmission and that when combined, can have a more than additive effect. Using empirical data, we confirmed that both biotic and abiotic factors can have detectable effects on parasite transmission at an intermediate spatial scale. Importantly, we also found that species evenness was a more informative predictor for parasite transmission potential compared to species richness. Moreover, our results inform the risk of amphibian communities to ranavirus epizootics and extend theory regarding the relationship between biodiversity and the transmission of generalist parasites by including environmental transmission and the factors that promote it.</w:t>
       </w:r>
     </w:p>
     <w:p>
@@ -2669,7 +2135,6 @@
             <w:docPart w:val="DefaultPlaceholder_-1854013440"/>
           </w:placeholder>
         </w:sdtPr>
-        <w:sdtEndPr/>
         <w:sdtContent>
           <w:r>
             <w:rPr>
@@ -2709,27 +2174,12 @@
             <w:docPart w:val="DefaultPlaceholder_-1854013440"/>
           </w:placeholder>
         </w:sdtPr>
-        <w:sdtEndPr/>
         <w:sdtContent>
           <w:r>
             <w:rPr>
               <w:rFonts w:eastAsia="Times New Roman"/>
             </w:rPr>
-            <w:t>(</w:t>
-          </w:r>
-          <w:proofErr w:type="spellStart"/>
-          <w:r>
-            <w:rPr>
-              <w:rFonts w:eastAsia="Times New Roman"/>
-            </w:rPr>
-            <w:t>Breban</w:t>
-          </w:r>
-          <w:proofErr w:type="spellEnd"/>
-          <w:r>
-            <w:rPr>
-              <w:rFonts w:eastAsia="Times New Roman"/>
-            </w:rPr>
-            <w:t xml:space="preserve"> et al., 2009, 2010; Tien &amp; Earn, 2010)</w:t>
+            <w:t>(Breban et al., 2009, 2010; Tien &amp; Earn, 2010)</w:t>
           </w:r>
         </w:sdtContent>
       </w:sdt>
@@ -2761,15 +2211,7 @@
         <w:ind w:firstLine="720"/>
       </w:pPr>
       <w:r>
-        <w:t xml:space="preserve">From the empirical data, we found that community composition and evenness were far more informative in predicting transmission potential compared to species richness, </w:t>
-      </w:r>
-      <w:proofErr w:type="gramStart"/>
-      <w:r>
-        <w:t>in spite of the fact that</w:t>
-      </w:r>
-      <w:proofErr w:type="gramEnd"/>
-      <w:r>
-        <w:t xml:space="preserve"> the diversity-disease literature includes many correlative studies that investigate the relationship between species richness and infection prevalence. Indeed, recent research has emphasized the importance of a more mechanistic understanding of diversity-disease relationships, and host species evenness may aid in this effort </w:t>
+        <w:t xml:space="preserve">From the empirical data, we found that community composition and evenness were far more informative in predicting transmission potential compared to species richness, in spite of the fact that the diversity-disease literature includes many correlative studies that investigate the relationship between species richness and infection prevalence. Indeed, recent research has emphasized the importance of a more mechanistic understanding of diversity-disease relationships, and host species evenness may aid in this effort </w:t>
       </w:r>
       <w:sdt>
         <w:sdtPr>
@@ -2779,7 +2221,6 @@
             <w:docPart w:val="DefaultPlaceholder_-1854013440"/>
           </w:placeholder>
         </w:sdtPr>
-        <w:sdtEndPr/>
         <w:sdtContent>
           <w:r>
             <w:rPr>
@@ -2803,7 +2244,6 @@
             <w:docPart w:val="DefaultPlaceholder_-1854013440"/>
           </w:placeholder>
         </w:sdtPr>
-        <w:sdtEndPr/>
         <w:sdtContent>
           <w:r>
             <w:rPr>
@@ -2842,7 +2282,6 @@
             <w:docPart w:val="DefaultPlaceholder_-1854013440"/>
           </w:placeholder>
         </w:sdtPr>
-        <w:sdtEndPr/>
         <w:sdtContent>
           <w:r>
             <w:rPr>
@@ -2866,7 +2305,6 @@
             <w:docPart w:val="DefaultPlaceholder_-1854013440"/>
           </w:placeholder>
         </w:sdtPr>
-        <w:sdtEndPr/>
         <w:sdtContent>
           <w:r>
             <w:rPr>
@@ -2890,7 +2328,6 @@
             <w:docPart w:val="DefaultPlaceholder_-1854013440"/>
           </w:placeholder>
         </w:sdtPr>
-        <w:sdtEndPr/>
         <w:sdtContent>
           <w:r>
             <w:rPr>
@@ -2907,15 +2344,7 @@
         <w:t>In contrast, o</w:t>
       </w:r>
       <w:r>
-        <w:t xml:space="preserve">ur study revealed block-replacement of sets of host species, where transmission potential was not changing due to species richness, but rather by species evenness and identity; often, </w:t>
-      </w:r>
-      <w:proofErr w:type="spellStart"/>
-      <w:r>
-        <w:t>ranavirus</w:t>
-      </w:r>
-      <w:proofErr w:type="spellEnd"/>
-      <w:r>
-        <w:t xml:space="preserve"> attained high prevalence due to correlated competence and abundance of certain key species. However, the generality of this depends on how competence is typically distributed among a community of host species and how relationships among those species affect their probability of co-occurring and abundance. The amphibian species in our study showed evidence of phylogenetic repulsion and environmental filtering, as has been detected, for example, in avian communities </w:t>
+        <w:t xml:space="preserve">ur study revealed block-replacement of sets of host species, where transmission potential was not changing due to species richness, but rather by species evenness and identity; often, ranavirus attained high prevalence due to correlated competence and abundance of certain key species. However, the generality of this depends on how competence is typically distributed among a community of host species and how relationships among those species affect their probability of co-occurring and abundance. The amphibian species in our study showed evidence of phylogenetic repulsion and environmental filtering, as has been detected, for example, in avian communities </w:t>
       </w:r>
       <w:sdt>
         <w:sdtPr>
@@ -2928,7 +2357,6 @@
             <w:docPart w:val="DefaultPlaceholder_-1854013440"/>
           </w:placeholder>
         </w:sdtPr>
-        <w:sdtEndPr/>
         <w:sdtContent>
           <w:r>
             <w:rPr>
@@ -2998,7 +2426,6 @@
             <w:docPart w:val="DefaultPlaceholder_-1854013440"/>
           </w:placeholder>
         </w:sdtPr>
-        <w:sdtEndPr/>
         <w:sdtContent>
           <w:r>
             <w:rPr>
@@ -3028,7 +2455,6 @@
             <w:docPart w:val="DefaultPlaceholder_-1854013440"/>
           </w:placeholder>
         </w:sdtPr>
-        <w:sdtEndPr/>
         <w:sdtContent>
           <w:r>
             <w:rPr>
@@ -3056,27 +2482,12 @@
             <w:docPart w:val="DefaultPlaceholder_-1854013440"/>
           </w:placeholder>
         </w:sdtPr>
-        <w:sdtEndPr/>
         <w:sdtContent>
           <w:r>
             <w:rPr>
               <w:color w:val="000000"/>
             </w:rPr>
-            <w:t>(</w:t>
-          </w:r>
-          <w:proofErr w:type="spellStart"/>
-          <w:r>
-            <w:rPr>
-              <w:color w:val="000000"/>
-            </w:rPr>
-            <w:t>Gervasi</w:t>
-          </w:r>
-          <w:proofErr w:type="spellEnd"/>
-          <w:r>
-            <w:rPr>
-              <w:color w:val="000000"/>
-            </w:rPr>
-            <w:t xml:space="preserve"> et al., 2015)</w:t>
+            <w:t>(Gervasi et al., 2015)</w:t>
           </w:r>
         </w:sdtContent>
       </w:sdt>
@@ -3095,12 +2506,10 @@
         <w:ind w:firstLine="720"/>
       </w:pPr>
       <w:commentRangeStart w:id="14"/>
-      <w:proofErr w:type="spellStart"/>
       <w:r>
         <w:t>Ranaviruses</w:t>
       </w:r>
       <w:commentRangeEnd w:id="14"/>
-      <w:proofErr w:type="spellEnd"/>
       <w:r>
         <w:rPr>
           <w:rStyle w:val="CommentReference"/>
@@ -3135,40 +2544,17 @@
             <w:docPart w:val="DefaultPlaceholder_-1854013440"/>
           </w:placeholder>
         </w:sdtPr>
-        <w:sdtEndPr/>
         <w:sdtContent>
           <w:r>
             <w:rPr>
               <w:color w:val="000000"/>
             </w:rPr>
-            <w:t>(</w:t>
-          </w:r>
-          <w:proofErr w:type="spellStart"/>
-          <w:r>
-            <w:rPr>
-              <w:color w:val="000000"/>
-            </w:rPr>
-            <w:t>Lesbarrères</w:t>
-          </w:r>
-          <w:proofErr w:type="spellEnd"/>
-          <w:r>
-            <w:rPr>
-              <w:color w:val="000000"/>
-            </w:rPr>
-            <w:t xml:space="preserve"> et al., 2012; North et al., 2015)</w:t>
+            <w:t>(Lesbarrères et al., 2012; North et al., 2015)</w:t>
           </w:r>
         </w:sdtContent>
       </w:sdt>
       <w:r>
-        <w:t xml:space="preserve">. Environmental transmission of </w:t>
-      </w:r>
-      <w:proofErr w:type="spellStart"/>
-      <w:r>
-        <w:t>ranavirus</w:t>
-      </w:r>
-      <w:proofErr w:type="spellEnd"/>
-      <w:r>
-        <w:t xml:space="preserve"> and the connection of wetlands by amphibian adults made this system especially useful for our study of the effects of host composition, host abundance, and environmental factors. </w:t>
+        <w:t xml:space="preserve">. Environmental transmission of ranavirus and the connection of wetlands by amphibian adults made this system especially useful for our study of the effects of host composition, host abundance, and environmental factors. </w:t>
       </w:r>
       <w:commentRangeStart w:id="16"/>
       <w:r>
@@ -3195,40 +2581,17 @@
             <w:docPart w:val="DefaultPlaceholder_-1854013440"/>
           </w:placeholder>
         </w:sdtPr>
-        <w:sdtEndPr/>
         <w:sdtContent>
           <w:r>
             <w:rPr>
               <w:color w:val="000000"/>
             </w:rPr>
-            <w:t>(</w:t>
-          </w:r>
-          <w:proofErr w:type="spellStart"/>
-          <w:r>
-            <w:rPr>
-              <w:color w:val="000000"/>
-            </w:rPr>
-            <w:t>Altizer</w:t>
-          </w:r>
-          <w:proofErr w:type="spellEnd"/>
-          <w:r>
-            <w:rPr>
-              <w:color w:val="000000"/>
-            </w:rPr>
-            <w:t xml:space="preserve"> et al., 2013; Rohr et al., 2011)</w:t>
+            <w:t>(Altizer et al., 2013; Rohr et al., 2011)</w:t>
           </w:r>
         </w:sdtContent>
       </w:sdt>
       <w:r>
-        <w:t>. Amphibian species</w:t>
-      </w:r>
-      <w:proofErr w:type="gramStart"/>
-      <w:r>
-        <w:t>, in particular, have</w:t>
-      </w:r>
-      <w:proofErr w:type="gramEnd"/>
-      <w:r>
-        <w:t xml:space="preserve"> been extremely sensitive to anthropogenic disturbance and have been considered proxies for overall environmental health </w:t>
+        <w:t xml:space="preserve">. Amphibian species, in particular, have been extremely sensitive to anthropogenic disturbance and have been considered proxies for overall environmental health </w:t>
       </w:r>
       <w:sdt>
         <w:sdtPr>
@@ -3241,7 +2604,6 @@
             <w:docPart w:val="DefaultPlaceholder_-1854013440"/>
           </w:placeholder>
         </w:sdtPr>
-        <w:sdtEndPr/>
         <w:sdtContent>
           <w:r>
             <w:rPr>
@@ -3265,7 +2627,6 @@
             <w:docPart w:val="DefaultPlaceholder_-1854013440"/>
           </w:placeholder>
         </w:sdtPr>
-        <w:sdtEndPr/>
         <w:sdtContent>
           <w:r>
             <w:rPr>
@@ -3276,15 +2637,7 @@
         </w:sdtContent>
       </w:sdt>
       <w:r>
-        <w:t xml:space="preserve">. Altogether, the ecology of </w:t>
-      </w:r>
-      <w:proofErr w:type="spellStart"/>
-      <w:r>
-        <w:t>ranavirus</w:t>
-      </w:r>
-      <w:proofErr w:type="spellEnd"/>
-      <w:r>
-        <w:t xml:space="preserve"> in amphibians and the global relevance of amphibian biodiversity make this system a valuable case study for the joint influence of biotic and abiotic factors on parasite transmission under natural and artificial settings. </w:t>
+        <w:t xml:space="preserve">. Altogether, the ecology of ranavirus in amphibians and the global relevance of amphibian biodiversity make this system a valuable case study for the joint influence of biotic and abiotic factors on parasite transmission under natural and artificial settings. </w:t>
       </w:r>
     </w:p>
     <w:p>
@@ -3313,7 +2666,6 @@
           <w:docPart w:val="DefaultPlaceholder_-1854013440"/>
         </w:placeholder>
       </w:sdtPr>
-      <w:sdtEndPr/>
       <w:sdtContent>
         <w:p>
           <w:pPr>
@@ -3331,53 +2683,15 @@
             <w:rPr>
               <w:rFonts w:eastAsia="Times New Roman"/>
             </w:rPr>
-            <w:t xml:space="preserve">Abbate, J. L., </w:t>
-          </w:r>
-          <w:proofErr w:type="spellStart"/>
-          <w:r>
-            <w:rPr>
-              <w:rFonts w:eastAsia="Times New Roman"/>
-            </w:rPr>
-            <w:t>Murall</w:t>
-          </w:r>
-          <w:proofErr w:type="spellEnd"/>
-          <w:r>
-            <w:rPr>
-              <w:rFonts w:eastAsia="Times New Roman"/>
-            </w:rPr>
-            <w:t xml:space="preserve">, C. L., </w:t>
-          </w:r>
-          <w:proofErr w:type="spellStart"/>
-          <w:r>
-            <w:rPr>
-              <w:rFonts w:eastAsia="Times New Roman"/>
-            </w:rPr>
-            <w:t>Richner</w:t>
-          </w:r>
-          <w:proofErr w:type="spellEnd"/>
-          <w:r>
-            <w:rPr>
-              <w:rFonts w:eastAsia="Times New Roman"/>
-            </w:rPr>
-            <w:t xml:space="preserve">, H., &amp; Althaus, C. L. (2016). Potential impact of sexual transmission on Ebola virus epidemiology: Sierra Leone as a case study. </w:t>
-          </w:r>
-          <w:proofErr w:type="spellStart"/>
-          <w:r>
-            <w:rPr>
-              <w:rFonts w:eastAsia="Times New Roman"/>
-              <w:i/>
-              <w:iCs/>
-            </w:rPr>
-            <w:t>PLoS</w:t>
-          </w:r>
-          <w:proofErr w:type="spellEnd"/>
-          <w:r>
-            <w:rPr>
-              <w:rFonts w:eastAsia="Times New Roman"/>
-              <w:i/>
-              <w:iCs/>
-            </w:rPr>
-            <w:t xml:space="preserve"> Neglected Tropical Diseases</w:t>
+            <w:t xml:space="preserve">Abbate, J. L., Murall, C. L., Richner, H., &amp; Althaus, C. L. (2016). Potential impact of sexual transmission on Ebola virus epidemiology: Sierra Leone as a case study. </w:t>
+          </w:r>
+          <w:r>
+            <w:rPr>
+              <w:rFonts w:eastAsia="Times New Roman"/>
+              <w:i/>
+              <w:iCs/>
+            </w:rPr>
+            <w:t>PLoS Neglected Tropical Diseases</w:t>
           </w:r>
           <w:r>
             <w:rPr>
@@ -3410,19 +2724,11 @@
               <w:rFonts w:eastAsia="Times New Roman"/>
             </w:rPr>
           </w:pPr>
-          <w:proofErr w:type="spellStart"/>
-          <w:r>
-            <w:rPr>
-              <w:rFonts w:eastAsia="Times New Roman"/>
-            </w:rPr>
-            <w:t>Aickin</w:t>
-          </w:r>
-          <w:proofErr w:type="spellEnd"/>
-          <w:r>
-            <w:rPr>
-              <w:rFonts w:eastAsia="Times New Roman"/>
-            </w:rPr>
-            <w:t xml:space="preserve">, M., &amp; Gensler, H. (1996). Adjusting for Multiple Testing When Reporting Research Results: The Bonferroni vs Holm Methods. </w:t>
+          <w:r>
+            <w:rPr>
+              <w:rFonts w:eastAsia="Times New Roman"/>
+            </w:rPr>
+            <w:t xml:space="preserve">Aickin, M., &amp; Gensler, H. (1996). Adjusting for Multiple Testing When Reporting Research Results: The Bonferroni vs Holm Methods. </w:t>
           </w:r>
           <w:r>
             <w:rPr>
@@ -3449,47 +2755,11 @@
               <w:rFonts w:eastAsia="Times New Roman"/>
             </w:rPr>
           </w:pPr>
-          <w:proofErr w:type="spellStart"/>
-          <w:r>
-            <w:rPr>
-              <w:rFonts w:eastAsia="Times New Roman"/>
-            </w:rPr>
-            <w:t>Altizer</w:t>
-          </w:r>
-          <w:proofErr w:type="spellEnd"/>
-          <w:r>
-            <w:rPr>
-              <w:rFonts w:eastAsia="Times New Roman"/>
-            </w:rPr>
-            <w:t xml:space="preserve">, S., </w:t>
-          </w:r>
-          <w:proofErr w:type="spellStart"/>
-          <w:r>
-            <w:rPr>
-              <w:rFonts w:eastAsia="Times New Roman"/>
-            </w:rPr>
-            <w:t>Ostfeld</w:t>
-          </w:r>
-          <w:proofErr w:type="spellEnd"/>
-          <w:r>
-            <w:rPr>
-              <w:rFonts w:eastAsia="Times New Roman"/>
-            </w:rPr>
-            <w:t xml:space="preserve">, R. S., Johnson, P. T. J., </w:t>
-          </w:r>
-          <w:proofErr w:type="spellStart"/>
-          <w:r>
-            <w:rPr>
-              <w:rFonts w:eastAsia="Times New Roman"/>
-            </w:rPr>
-            <w:t>Kutz</w:t>
-          </w:r>
-          <w:proofErr w:type="spellEnd"/>
-          <w:r>
-            <w:rPr>
-              <w:rFonts w:eastAsia="Times New Roman"/>
-            </w:rPr>
-            <w:t xml:space="preserve">, S., &amp; Harvell, C. D. (2013). Climate Change and Infectious Diseases: From Evidence to a Predictive Framework. </w:t>
+          <w:r>
+            <w:rPr>
+              <w:rFonts w:eastAsia="Times New Roman"/>
+            </w:rPr>
+            <w:t xml:space="preserve">Altizer, S., Ostfeld, R. S., Johnson, P. T. J., Kutz, S., &amp; Harvell, C. D. (2013). Climate Change and Infectious Diseases: From Evidence to a Predictive Framework. </w:t>
           </w:r>
           <w:r>
             <w:rPr>
@@ -3534,21 +2804,7 @@
             <w:rPr>
               <w:rFonts w:eastAsia="Times New Roman"/>
             </w:rPr>
-            <w:t xml:space="preserve">Becker, D. J., </w:t>
-          </w:r>
-          <w:proofErr w:type="spellStart"/>
-          <w:r>
-            <w:rPr>
-              <w:rFonts w:eastAsia="Times New Roman"/>
-            </w:rPr>
-            <w:t>Seifer</w:t>
-          </w:r>
-          <w:proofErr w:type="spellEnd"/>
-          <w:r>
-            <w:rPr>
-              <w:rFonts w:eastAsia="Times New Roman"/>
-            </w:rPr>
-            <w:t xml:space="preserve">, S. N., &amp; Carlson, C. J. (2020). Beyond Infection: Integrating Competence into Reservoir Host Prediction. </w:t>
+            <w:t xml:space="preserve">Becker, D. J., Seifer, S. N., &amp; Carlson, C. J. (2020). Beyond Infection: Integrating Competence into Reservoir Host Prediction. </w:t>
           </w:r>
           <w:r>
             <w:rPr>
@@ -3589,35 +2845,12 @@
               <w:rFonts w:eastAsia="Times New Roman"/>
             </w:rPr>
           </w:pPr>
-          <w:proofErr w:type="spellStart"/>
-          <w:r>
-            <w:rPr>
-              <w:rFonts w:eastAsia="Times New Roman"/>
-            </w:rPr>
-            <w:t>Bienentreu</w:t>
-          </w:r>
-          <w:proofErr w:type="spellEnd"/>
-          <w:r>
-            <w:rPr>
-              <w:rFonts w:eastAsia="Times New Roman"/>
-            </w:rPr>
-            <w:t xml:space="preserve">, J.-F., &amp; </w:t>
-          </w:r>
-          <w:proofErr w:type="spellStart"/>
-          <w:r>
-            <w:rPr>
-              <w:rFonts w:eastAsia="Times New Roman"/>
-            </w:rPr>
-            <w:t>Lesbarrères</w:t>
-          </w:r>
-          <w:proofErr w:type="spellEnd"/>
-          <w:r>
-            <w:rPr>
-              <w:rFonts w:eastAsia="Times New Roman"/>
-            </w:rPr>
-            <w:t xml:space="preserve">, D. (2020). Amphibian Disease Ecology: Are We Just Scratching the Surface? </w:t>
-          </w:r>
-          <w:proofErr w:type="spellStart"/>
+          <w:r>
+            <w:rPr>
+              <w:rFonts w:eastAsia="Times New Roman"/>
+            </w:rPr>
+            <w:t xml:space="preserve">Bienentreu, J.-F., &amp; Lesbarrères, D. (2020). Amphibian Disease Ecology: Are We Just Scratching the Surface? </w:t>
+          </w:r>
           <w:r>
             <w:rPr>
               <w:rFonts w:eastAsia="Times New Roman"/>
@@ -3626,7 +2859,6 @@
             </w:rPr>
             <w:t>Herpetologica</w:t>
           </w:r>
-          <w:proofErr w:type="spellEnd"/>
           <w:r>
             <w:rPr>
               <w:rFonts w:eastAsia="Times New Roman"/>
@@ -3658,33 +2890,11 @@
               <w:rFonts w:eastAsia="Times New Roman"/>
             </w:rPr>
           </w:pPr>
-          <w:proofErr w:type="spellStart"/>
-          <w:r>
-            <w:rPr>
-              <w:rFonts w:eastAsia="Times New Roman"/>
-            </w:rPr>
-            <w:t>Breban</w:t>
-          </w:r>
-          <w:proofErr w:type="spellEnd"/>
-          <w:r>
-            <w:rPr>
-              <w:rFonts w:eastAsia="Times New Roman"/>
-            </w:rPr>
-            <w:t xml:space="preserve">, R., Drake, J. M., &amp; </w:t>
-          </w:r>
-          <w:proofErr w:type="spellStart"/>
-          <w:r>
-            <w:rPr>
-              <w:rFonts w:eastAsia="Times New Roman"/>
-            </w:rPr>
-            <w:t>Rohani</w:t>
-          </w:r>
-          <w:proofErr w:type="spellEnd"/>
-          <w:r>
-            <w:rPr>
-              <w:rFonts w:eastAsia="Times New Roman"/>
-            </w:rPr>
-            <w:t xml:space="preserve">, P. (2010). A general multi-strain model with environmental transmission: Invasion conditions for the disease-free and endemic states. </w:t>
+          <w:r>
+            <w:rPr>
+              <w:rFonts w:eastAsia="Times New Roman"/>
+            </w:rPr>
+            <w:t xml:space="preserve">Breban, R., Drake, J. M., &amp; Rohani, P. (2010). A general multi-strain model with environmental transmission: Invasion conditions for the disease-free and endemic states. </w:t>
           </w:r>
           <w:r>
             <w:rPr>
@@ -3725,65 +2935,19 @@
               <w:rFonts w:eastAsia="Times New Roman"/>
             </w:rPr>
           </w:pPr>
-          <w:proofErr w:type="spellStart"/>
-          <w:r>
-            <w:rPr>
-              <w:rFonts w:eastAsia="Times New Roman"/>
-            </w:rPr>
-            <w:t>Breban</w:t>
-          </w:r>
-          <w:proofErr w:type="spellEnd"/>
-          <w:r>
-            <w:rPr>
-              <w:rFonts w:eastAsia="Times New Roman"/>
-            </w:rPr>
-            <w:t xml:space="preserve">, R., Drake, J. M., </w:t>
-          </w:r>
-          <w:proofErr w:type="spellStart"/>
-          <w:r>
-            <w:rPr>
-              <w:rFonts w:eastAsia="Times New Roman"/>
-            </w:rPr>
-            <w:t>Stallknecht</w:t>
-          </w:r>
-          <w:proofErr w:type="spellEnd"/>
-          <w:r>
-            <w:rPr>
-              <w:rFonts w:eastAsia="Times New Roman"/>
-            </w:rPr>
-            <w:t xml:space="preserve">, D. E., &amp; </w:t>
-          </w:r>
-          <w:proofErr w:type="spellStart"/>
-          <w:r>
-            <w:rPr>
-              <w:rFonts w:eastAsia="Times New Roman"/>
-            </w:rPr>
-            <w:t>Rohani</w:t>
-          </w:r>
-          <w:proofErr w:type="spellEnd"/>
-          <w:r>
-            <w:rPr>
-              <w:rFonts w:eastAsia="Times New Roman"/>
-            </w:rPr>
-            <w:t xml:space="preserve">, P. (2009). The role of environmental transmission in recurrent avian influenza epidemics. </w:t>
-          </w:r>
-          <w:proofErr w:type="spellStart"/>
-          <w:r>
-            <w:rPr>
-              <w:rFonts w:eastAsia="Times New Roman"/>
-              <w:i/>
-              <w:iCs/>
-            </w:rPr>
-            <w:t>PLoS</w:t>
-          </w:r>
-          <w:proofErr w:type="spellEnd"/>
-          <w:r>
-            <w:rPr>
-              <w:rFonts w:eastAsia="Times New Roman"/>
-              <w:i/>
-              <w:iCs/>
-            </w:rPr>
-            <w:t xml:space="preserve"> Computational Biology</w:t>
+          <w:r>
+            <w:rPr>
+              <w:rFonts w:eastAsia="Times New Roman"/>
+            </w:rPr>
+            <w:t xml:space="preserve">Breban, R., Drake, J. M., Stallknecht, D. E., &amp; Rohani, P. (2009). The role of environmental transmission in recurrent avian influenza epidemics. </w:t>
+          </w:r>
+          <w:r>
+            <w:rPr>
+              <w:rFonts w:eastAsia="Times New Roman"/>
+              <w:i/>
+              <w:iCs/>
+            </w:rPr>
+            <w:t>PLoS Computational Biology</w:t>
           </w:r>
           <w:r>
             <w:rPr>
@@ -3816,65 +2980,19 @@
               <w:rFonts w:eastAsia="Times New Roman"/>
             </w:rPr>
           </w:pPr>
-          <w:proofErr w:type="spellStart"/>
-          <w:r>
-            <w:rPr>
-              <w:rFonts w:eastAsia="Times New Roman"/>
-            </w:rPr>
-            <w:t>Brenes</w:t>
-          </w:r>
-          <w:proofErr w:type="spellEnd"/>
-          <w:r>
-            <w:rPr>
-              <w:rFonts w:eastAsia="Times New Roman"/>
-            </w:rPr>
-            <w:t xml:space="preserve">, R., Gray, M. J., </w:t>
-          </w:r>
-          <w:proofErr w:type="spellStart"/>
-          <w:r>
-            <w:rPr>
-              <w:rFonts w:eastAsia="Times New Roman"/>
-            </w:rPr>
-            <w:t>Waltzek</w:t>
-          </w:r>
-          <w:proofErr w:type="spellEnd"/>
-          <w:r>
-            <w:rPr>
-              <w:rFonts w:eastAsia="Times New Roman"/>
-            </w:rPr>
-            <w:t xml:space="preserve">, T. B., Wilkes, R. P., &amp; Miller, D. L. (2014). Transmission of </w:t>
-          </w:r>
-          <w:proofErr w:type="spellStart"/>
-          <w:r>
-            <w:rPr>
-              <w:rFonts w:eastAsia="Times New Roman"/>
-            </w:rPr>
-            <w:t>ranavirus</w:t>
-          </w:r>
-          <w:proofErr w:type="spellEnd"/>
-          <w:r>
-            <w:rPr>
-              <w:rFonts w:eastAsia="Times New Roman"/>
-            </w:rPr>
-            <w:t xml:space="preserve"> between ectothermic vertebrate hosts. </w:t>
-          </w:r>
-          <w:proofErr w:type="spellStart"/>
-          <w:r>
-            <w:rPr>
-              <w:rFonts w:eastAsia="Times New Roman"/>
-              <w:i/>
-              <w:iCs/>
-            </w:rPr>
-            <w:t>PLoS</w:t>
-          </w:r>
-          <w:proofErr w:type="spellEnd"/>
-          <w:r>
-            <w:rPr>
-              <w:rFonts w:eastAsia="Times New Roman"/>
-              <w:i/>
-              <w:iCs/>
-            </w:rPr>
-            <w:t xml:space="preserve"> ONE</w:t>
+          <w:r>
+            <w:rPr>
+              <w:rFonts w:eastAsia="Times New Roman"/>
+            </w:rPr>
+            <w:t xml:space="preserve">Brenes, R., Gray, M. J., Waltzek, T. B., Wilkes, R. P., &amp; Miller, D. L. (2014). Transmission of ranavirus between ectothermic vertebrate hosts. </w:t>
+          </w:r>
+          <w:r>
+            <w:rPr>
+              <w:rFonts w:eastAsia="Times New Roman"/>
+              <w:i/>
+              <w:iCs/>
+            </w:rPr>
+            <w:t>PLoS ONE</w:t>
           </w:r>
           <w:r>
             <w:rPr>
@@ -3897,35 +3015,7 @@
             <w:rPr>
               <w:rFonts w:eastAsia="Times New Roman"/>
             </w:rPr>
-            <w:t xml:space="preserve">Brunner, J. L., Beaty, L., </w:t>
-          </w:r>
-          <w:proofErr w:type="spellStart"/>
-          <w:r>
-            <w:rPr>
-              <w:rFonts w:eastAsia="Times New Roman"/>
-            </w:rPr>
-            <w:t>Guitard</w:t>
-          </w:r>
-          <w:proofErr w:type="spellEnd"/>
-          <w:r>
-            <w:rPr>
-              <w:rFonts w:eastAsia="Times New Roman"/>
-            </w:rPr>
-            <w:t xml:space="preserve">, A., &amp; Russell, D. (2017). Heterogeneities in the infection process drive </w:t>
-          </w:r>
-          <w:proofErr w:type="spellStart"/>
-          <w:r>
-            <w:rPr>
-              <w:rFonts w:eastAsia="Times New Roman"/>
-            </w:rPr>
-            <w:t>ranavirus</w:t>
-          </w:r>
-          <w:proofErr w:type="spellEnd"/>
-          <w:r>
-            <w:rPr>
-              <w:rFonts w:eastAsia="Times New Roman"/>
-            </w:rPr>
-            <w:t xml:space="preserve"> transmission. </w:t>
+            <w:t xml:space="preserve">Brunner, J. L., Beaty, L., Guitard, A., &amp; Russell, D. (2017). Heterogeneities in the infection process drive ranavirus transmission. </w:t>
           </w:r>
           <w:r>
             <w:rPr>
@@ -4015,53 +3105,15 @@
             <w:rPr>
               <w:rFonts w:eastAsia="Times New Roman"/>
             </w:rPr>
-            <w:t xml:space="preserve">Brunner, J. L., </w:t>
-          </w:r>
-          <w:proofErr w:type="spellStart"/>
-          <w:r>
-            <w:rPr>
-              <w:rFonts w:eastAsia="Times New Roman"/>
-            </w:rPr>
-            <w:t>Storfer</w:t>
-          </w:r>
-          <w:proofErr w:type="spellEnd"/>
-          <w:r>
-            <w:rPr>
-              <w:rFonts w:eastAsia="Times New Roman"/>
-            </w:rPr>
-            <w:t xml:space="preserve">, A., Gray, M. J., &amp; </w:t>
-          </w:r>
-          <w:proofErr w:type="spellStart"/>
-          <w:r>
-            <w:rPr>
-              <w:rFonts w:eastAsia="Times New Roman"/>
-            </w:rPr>
-            <w:t>Hoverman</w:t>
-          </w:r>
-          <w:proofErr w:type="spellEnd"/>
-          <w:r>
-            <w:rPr>
-              <w:rFonts w:eastAsia="Times New Roman"/>
-            </w:rPr>
-            <w:t xml:space="preserve">, J. T. (2015). </w:t>
-          </w:r>
-          <w:proofErr w:type="spellStart"/>
-          <w:r>
-            <w:rPr>
-              <w:rFonts w:eastAsia="Times New Roman"/>
-              <w:i/>
-              <w:iCs/>
-            </w:rPr>
-            <w:t>Ranavirus</w:t>
-          </w:r>
-          <w:proofErr w:type="spellEnd"/>
-          <w:r>
-            <w:rPr>
-              <w:rFonts w:eastAsia="Times New Roman"/>
-              <w:i/>
-              <w:iCs/>
-            </w:rPr>
-            <w:t xml:space="preserve"> Ecology and Evolution: From Epidemiology to Extinction</w:t>
+            <w:t xml:space="preserve">Brunner, J. L., Storfer, A., Gray, M. J., &amp; Hoverman, J. T. (2015). </w:t>
+          </w:r>
+          <w:r>
+            <w:rPr>
+              <w:rFonts w:eastAsia="Times New Roman"/>
+              <w:i/>
+              <w:iCs/>
+            </w:rPr>
+            <w:t>Ranavirus Ecology and Evolution: From Epidemiology to Extinction</w:t>
           </w:r>
           <w:r>
             <w:rPr>
@@ -4084,35 +3136,7 @@
             <w:rPr>
               <w:rFonts w:eastAsia="Times New Roman"/>
             </w:rPr>
-            <w:t xml:space="preserve">Cable, J., Barber, I., </w:t>
-          </w:r>
-          <w:proofErr w:type="spellStart"/>
-          <w:r>
-            <w:rPr>
-              <w:rFonts w:eastAsia="Times New Roman"/>
-            </w:rPr>
-            <w:t>Boag</w:t>
-          </w:r>
-          <w:proofErr w:type="spellEnd"/>
-          <w:r>
-            <w:rPr>
-              <w:rFonts w:eastAsia="Times New Roman"/>
-            </w:rPr>
-            <w:t xml:space="preserve">, B., Ellison, A. R., Morgan, E. R., Murray, K., Pascoe, E. L., </w:t>
-          </w:r>
-          <w:proofErr w:type="spellStart"/>
-          <w:r>
-            <w:rPr>
-              <w:rFonts w:eastAsia="Times New Roman"/>
-            </w:rPr>
-            <w:t>Sait</w:t>
-          </w:r>
-          <w:proofErr w:type="spellEnd"/>
-          <w:r>
-            <w:rPr>
-              <w:rFonts w:eastAsia="Times New Roman"/>
-            </w:rPr>
-            <w:t xml:space="preserve">, S. M., Wilson, A. J., &amp; Booth, M. (2017). Global change, parasite transmission and disease control: lessons from ecology. </w:t>
+            <w:t xml:space="preserve">Cable, J., Barber, I., Boag, B., Ellison, A. R., Morgan, E. R., Murray, K., Pascoe, E. L., Sait, S. M., Wilson, A. J., &amp; Booth, M. (2017). Global change, parasite transmission and disease control: lessons from ecology. </w:t>
           </w:r>
           <w:r>
             <w:rPr>
@@ -4188,23 +3212,8 @@
             <w:rPr>
               <w:rFonts w:eastAsia="Times New Roman"/>
             </w:rPr>
-            <w:t xml:space="preserve">Dallas, T. (2014). </w:t>
-          </w:r>
-          <w:proofErr w:type="spellStart"/>
-          <w:r>
-            <w:rPr>
-              <w:rFonts w:eastAsia="Times New Roman"/>
-            </w:rPr>
-            <w:t>metacom</w:t>
-          </w:r>
-          <w:proofErr w:type="spellEnd"/>
-          <w:r>
-            <w:rPr>
-              <w:rFonts w:eastAsia="Times New Roman"/>
-            </w:rPr>
-            <w:t xml:space="preserve">: an R package for the analysis of metacommunity structure. </w:t>
-          </w:r>
-          <w:proofErr w:type="spellStart"/>
+            <w:t xml:space="preserve">Dallas, T. (2014). metacom: an R package for the analysis of metacommunity structure. </w:t>
+          </w:r>
           <w:r>
             <w:rPr>
               <w:rFonts w:eastAsia="Times New Roman"/>
@@ -4213,7 +3222,6 @@
             </w:rPr>
             <w:t>Ecography</w:t>
           </w:r>
-          <w:proofErr w:type="spellEnd"/>
           <w:r>
             <w:rPr>
               <w:rFonts w:eastAsia="Times New Roman"/>
@@ -4245,33 +3253,11 @@
               <w:rFonts w:eastAsia="Times New Roman"/>
             </w:rPr>
           </w:pPr>
-          <w:proofErr w:type="spellStart"/>
-          <w:r>
-            <w:rPr>
-              <w:rFonts w:eastAsia="Times New Roman"/>
-            </w:rPr>
-            <w:t>Diekmann</w:t>
-          </w:r>
-          <w:proofErr w:type="spellEnd"/>
-          <w:r>
-            <w:rPr>
-              <w:rFonts w:eastAsia="Times New Roman"/>
-            </w:rPr>
-            <w:t xml:space="preserve">, O., </w:t>
-          </w:r>
-          <w:proofErr w:type="spellStart"/>
-          <w:r>
-            <w:rPr>
-              <w:rFonts w:eastAsia="Times New Roman"/>
-            </w:rPr>
-            <w:t>Heesterbeek</w:t>
-          </w:r>
-          <w:proofErr w:type="spellEnd"/>
-          <w:r>
-            <w:rPr>
-              <w:rFonts w:eastAsia="Times New Roman"/>
-            </w:rPr>
-            <w:t xml:space="preserve">, H., &amp; Metz, J. A. J. (1990). On the definition and the computation of the basic reproduction ratio R0 in models for infectious diseases in heterogeneous populations. </w:t>
+          <w:r>
+            <w:rPr>
+              <w:rFonts w:eastAsia="Times New Roman"/>
+            </w:rPr>
+            <w:t xml:space="preserve">Diekmann, O., Heesterbeek, H., &amp; Metz, J. A. J. (1990). On the definition and the computation of the basic reproduction ratio R0 in models for infectious diseases in heterogeneous populations. </w:t>
           </w:r>
           <w:r>
             <w:rPr>
@@ -4312,34 +3298,12 @@
               <w:rFonts w:eastAsia="Times New Roman"/>
             </w:rPr>
           </w:pPr>
-          <w:proofErr w:type="spellStart"/>
           <w:r>
             <w:rPr>
               <w:rFonts w:eastAsia="Times New Roman"/>
             </w:rPr>
             <w:lastRenderedPageBreak/>
-            <w:t>Diekmann</w:t>
-          </w:r>
-          <w:proofErr w:type="spellEnd"/>
-          <w:r>
-            <w:rPr>
-              <w:rFonts w:eastAsia="Times New Roman"/>
-            </w:rPr>
-            <w:t xml:space="preserve">, O., </w:t>
-          </w:r>
-          <w:proofErr w:type="spellStart"/>
-          <w:r>
-            <w:rPr>
-              <w:rFonts w:eastAsia="Times New Roman"/>
-            </w:rPr>
-            <w:t>Heesterbeek</w:t>
-          </w:r>
-          <w:proofErr w:type="spellEnd"/>
-          <w:r>
-            <w:rPr>
-              <w:rFonts w:eastAsia="Times New Roman"/>
-            </w:rPr>
-            <w:t xml:space="preserve">, J. A. P., &amp; Roberts, M. G. (2009). The construction of next-generation matrices for compartmental epidemic models. </w:t>
+            <w:t xml:space="preserve">Diekmann, O., Heesterbeek, J. A. P., &amp; Roberts, M. G. (2009). The construction of next-generation matrices for compartmental epidemic models. </w:t>
           </w:r>
           <w:r>
             <w:rPr>
@@ -4384,21 +3348,7 @@
             <w:rPr>
               <w:rFonts w:eastAsia="Times New Roman"/>
             </w:rPr>
-            <w:t xml:space="preserve">Dillon, W. W., &amp; </w:t>
-          </w:r>
-          <w:proofErr w:type="spellStart"/>
-          <w:r>
-            <w:rPr>
-              <w:rFonts w:eastAsia="Times New Roman"/>
-            </w:rPr>
-            <w:t>Meentemeyer</w:t>
-          </w:r>
-          <w:proofErr w:type="spellEnd"/>
-          <w:r>
-            <w:rPr>
-              <w:rFonts w:eastAsia="Times New Roman"/>
-            </w:rPr>
-            <w:t xml:space="preserve">, R. K. (2019). Direct and indirect effects of forest microclimate on pathogen spillover. </w:t>
+            <w:t xml:space="preserve">Dillon, W. W., &amp; Meentemeyer, R. K. (2019). Direct and indirect effects of forest microclimate on pathogen spillover. </w:t>
           </w:r>
           <w:r>
             <w:rPr>
@@ -4488,21 +3438,7 @@
             <w:rPr>
               <w:rFonts w:eastAsia="Times New Roman"/>
             </w:rPr>
-            <w:t xml:space="preserve">Downs, C. J., </w:t>
-          </w:r>
-          <w:proofErr w:type="spellStart"/>
-          <w:r>
-            <w:rPr>
-              <w:rFonts w:eastAsia="Times New Roman"/>
-            </w:rPr>
-            <w:t>Schoenle</w:t>
-          </w:r>
-          <w:proofErr w:type="spellEnd"/>
-          <w:r>
-            <w:rPr>
-              <w:rFonts w:eastAsia="Times New Roman"/>
-            </w:rPr>
-            <w:t xml:space="preserve">, L. A., Han, B. A., Harrison, J. F., &amp; Martin, L. B. (2019). Scaling of Host Competence. </w:t>
+            <w:t xml:space="preserve">Downs, C. J., Schoenle, L. A., Han, B. A., Harrison, J. F., &amp; Martin, L. B. (2019). Scaling of Host Competence. </w:t>
           </w:r>
           <w:r>
             <w:rPr>
@@ -4547,35 +3483,7 @@
             <w:rPr>
               <w:rFonts w:eastAsia="Times New Roman"/>
             </w:rPr>
-            <w:t xml:space="preserve">Faust, C. L., Dobson, A. P., </w:t>
-          </w:r>
-          <w:proofErr w:type="spellStart"/>
-          <w:r>
-            <w:rPr>
-              <w:rFonts w:eastAsia="Times New Roman"/>
-            </w:rPr>
-            <w:t>Gottdenker</w:t>
-          </w:r>
-          <w:proofErr w:type="spellEnd"/>
-          <w:r>
-            <w:rPr>
-              <w:rFonts w:eastAsia="Times New Roman"/>
-            </w:rPr>
-            <w:t xml:space="preserve">, N., Bloomfield, L. S. P., McCallum, H. I., Gillespie, T. R., </w:t>
-          </w:r>
-          <w:proofErr w:type="spellStart"/>
-          <w:r>
-            <w:rPr>
-              <w:rFonts w:eastAsia="Times New Roman"/>
-            </w:rPr>
-            <w:t>Diuk</w:t>
-          </w:r>
-          <w:proofErr w:type="spellEnd"/>
-          <w:r>
-            <w:rPr>
-              <w:rFonts w:eastAsia="Times New Roman"/>
-            </w:rPr>
-            <w:t xml:space="preserve">-Wasser, M., &amp; Plowright, R. K. (2017). Null expectations for disease dynamics in shrinking habitat: dilution or amplification? </w:t>
+            <w:t xml:space="preserve">Faust, C. L., Dobson, A. P., Gottdenker, N., Bloomfield, L. S. P., McCallum, H. I., Gillespie, T. R., Diuk-Wasser, M., &amp; Plowright, R. K. (2017). Null expectations for disease dynamics in shrinking habitat: dilution or amplification? </w:t>
           </w:r>
           <w:r>
             <w:rPr>
@@ -4647,47 +3555,11 @@
               <w:rFonts w:eastAsia="Times New Roman"/>
             </w:rPr>
           </w:pPr>
-          <w:proofErr w:type="spellStart"/>
-          <w:r>
-            <w:rPr>
-              <w:rFonts w:eastAsia="Times New Roman"/>
-            </w:rPr>
-            <w:t>Gervasi</w:t>
-          </w:r>
-          <w:proofErr w:type="spellEnd"/>
-          <w:r>
-            <w:rPr>
-              <w:rFonts w:eastAsia="Times New Roman"/>
-            </w:rPr>
-            <w:t xml:space="preserve">, S. S., </w:t>
-          </w:r>
-          <w:proofErr w:type="spellStart"/>
-          <w:r>
-            <w:rPr>
-              <w:rFonts w:eastAsia="Times New Roman"/>
-            </w:rPr>
-            <w:t>Civitello</w:t>
-          </w:r>
-          <w:proofErr w:type="spellEnd"/>
-          <w:r>
-            <w:rPr>
-              <w:rFonts w:eastAsia="Times New Roman"/>
-            </w:rPr>
-            <w:t xml:space="preserve">, D. J., </w:t>
-          </w:r>
-          <w:proofErr w:type="spellStart"/>
-          <w:r>
-            <w:rPr>
-              <w:rFonts w:eastAsia="Times New Roman"/>
-            </w:rPr>
-            <w:t>Kilvitis</w:t>
-          </w:r>
-          <w:proofErr w:type="spellEnd"/>
-          <w:r>
-            <w:rPr>
-              <w:rFonts w:eastAsia="Times New Roman"/>
-            </w:rPr>
-            <w:t xml:space="preserve">, H. J., &amp; Martin, L. B. (2015). The context of host competence: A role for plasticity in host-parasite dynamics. In </w:t>
+          <w:r>
+            <w:rPr>
+              <w:rFonts w:eastAsia="Times New Roman"/>
+            </w:rPr>
+            <w:t xml:space="preserve">Gervasi, S. S., Civitello, D. J., Kilvitis, H. J., &amp; Martin, L. B. (2015). The context of host competence: A role for plasticity in host-parasite dynamics. In </w:t>
           </w:r>
           <w:r>
             <w:rPr>
@@ -4718,35 +3590,7 @@
             <w:rPr>
               <w:rFonts w:eastAsia="Times New Roman"/>
             </w:rPr>
-            <w:t xml:space="preserve">Gray, M. J., Miller, D. L., &amp; </w:t>
-          </w:r>
-          <w:proofErr w:type="spellStart"/>
-          <w:r>
-            <w:rPr>
-              <w:rFonts w:eastAsia="Times New Roman"/>
-            </w:rPr>
-            <w:t>Hoverman</w:t>
-          </w:r>
-          <w:proofErr w:type="spellEnd"/>
-          <w:r>
-            <w:rPr>
-              <w:rFonts w:eastAsia="Times New Roman"/>
-            </w:rPr>
-            <w:t xml:space="preserve">, J. T. (2009). Ecology and pathology of amphibian </w:t>
-          </w:r>
-          <w:proofErr w:type="spellStart"/>
-          <w:r>
-            <w:rPr>
-              <w:rFonts w:eastAsia="Times New Roman"/>
-            </w:rPr>
-            <w:t>ranaviruses</w:t>
-          </w:r>
-          <w:proofErr w:type="spellEnd"/>
-          <w:r>
-            <w:rPr>
-              <w:rFonts w:eastAsia="Times New Roman"/>
-            </w:rPr>
-            <w:t xml:space="preserve">. </w:t>
+            <w:t xml:space="preserve">Gray, M. J., Miller, D. L., &amp; Hoverman, J. T. (2009). Ecology and pathology of amphibian ranaviruses. </w:t>
           </w:r>
           <w:r>
             <w:rPr>
@@ -4791,37 +3635,8 @@
             <w:rPr>
               <w:rFonts w:eastAsia="Times New Roman"/>
             </w:rPr>
-            <w:t xml:space="preserve">Hall, S. R., Smyth, R., Becker, C. R., Duffy, M. A., Knight, C. J., </w:t>
-          </w:r>
-          <w:proofErr w:type="spellStart"/>
-          <w:r>
-            <w:rPr>
-              <w:rFonts w:eastAsia="Times New Roman"/>
-            </w:rPr>
-            <w:t>MacIntyre</w:t>
-          </w:r>
-          <w:proofErr w:type="spellEnd"/>
-          <w:r>
-            <w:rPr>
-              <w:rFonts w:eastAsia="Times New Roman"/>
-            </w:rPr>
-            <w:t xml:space="preserve">, S., Tessier, A. J., &amp; </w:t>
-          </w:r>
-          <w:proofErr w:type="spellStart"/>
-          <w:r>
-            <w:rPr>
-              <w:rFonts w:eastAsia="Times New Roman"/>
-            </w:rPr>
-            <w:t>Cáceres</w:t>
-          </w:r>
-          <w:proofErr w:type="spellEnd"/>
-          <w:r>
-            <w:rPr>
-              <w:rFonts w:eastAsia="Times New Roman"/>
-            </w:rPr>
-            <w:t xml:space="preserve">, C. E. (2010). Why Are Daphnia in Some Lakes Sicker? Disease Ecology, Habitat Structure, and the Plankton. </w:t>
-          </w:r>
-          <w:proofErr w:type="spellStart"/>
+            <w:t xml:space="preserve">Hall, S. R., Smyth, R., Becker, C. R., Duffy, M. A., Knight, C. J., MacIntyre, S., Tessier, A. J., &amp; Cáceres, C. E. (2010). Why Are Daphnia in Some Lakes Sicker? Disease Ecology, Habitat Structure, and the Plankton. </w:t>
+          </w:r>
           <w:r>
             <w:rPr>
               <w:rFonts w:eastAsia="Times New Roman"/>
@@ -4830,7 +3645,6 @@
             </w:rPr>
             <w:t>BioScience</w:t>
           </w:r>
-          <w:proofErr w:type="spellEnd"/>
           <w:r>
             <w:rPr>
               <w:rFonts w:eastAsia="Times New Roman"/>
@@ -4942,35 +3756,7 @@
             <w:rPr>
               <w:rFonts w:eastAsia="Times New Roman"/>
             </w:rPr>
-            <w:t xml:space="preserve">Holt, R. D., Dobson, A. P., </w:t>
-          </w:r>
-          <w:proofErr w:type="spellStart"/>
-          <w:r>
-            <w:rPr>
-              <w:rFonts w:eastAsia="Times New Roman"/>
-            </w:rPr>
-            <w:t>Begon</w:t>
-          </w:r>
-          <w:proofErr w:type="spellEnd"/>
-          <w:r>
-            <w:rPr>
-              <w:rFonts w:eastAsia="Times New Roman"/>
-            </w:rPr>
-            <w:t xml:space="preserve">, M., Bowers, R. G., &amp; </w:t>
-          </w:r>
-          <w:proofErr w:type="spellStart"/>
-          <w:r>
-            <w:rPr>
-              <w:rFonts w:eastAsia="Times New Roman"/>
-            </w:rPr>
-            <w:t>Schauber</w:t>
-          </w:r>
-          <w:proofErr w:type="spellEnd"/>
-          <w:r>
-            <w:rPr>
-              <w:rFonts w:eastAsia="Times New Roman"/>
-            </w:rPr>
-            <w:t xml:space="preserve">, E. M. (2003). Parasite establishment in host communities. </w:t>
+            <w:t xml:space="preserve">Holt, R. D., Dobson, A. P., Begon, M., Bowers, R. G., &amp; Schauber, E. M. (2003). Parasite establishment in host communities. </w:t>
           </w:r>
           <w:r>
             <w:rPr>
@@ -5027,21 +3813,7 @@
             <w:rPr>
               <w:rFonts w:eastAsia="Times New Roman"/>
             </w:rPr>
-            <w:t xml:space="preserve">Davies, A. E., Belden, L. K., </w:t>
-          </w:r>
-          <w:proofErr w:type="spellStart"/>
-          <w:r>
-            <w:rPr>
-              <w:rFonts w:eastAsia="Times New Roman"/>
-            </w:rPr>
-            <w:t>Wojdak</w:t>
-          </w:r>
-          <w:proofErr w:type="spellEnd"/>
-          <w:r>
-            <w:rPr>
-              <w:rFonts w:eastAsia="Times New Roman"/>
-            </w:rPr>
-            <w:t xml:space="preserve">, J. M., &amp; Golding, N. (2020). Systematic review of modelling assumptions and empirical evidence: Does parasite transmission increase nonlinearly with host density? </w:t>
+            <w:t xml:space="preserve">Davies, A. E., Belden, L. K., Wojdak, J. M., &amp; Golding, N. (2020). Systematic review of modelling assumptions and empirical evidence: Does parasite transmission increase nonlinearly with host density? </w:t>
           </w:r>
           <w:r>
             <w:rPr>
@@ -5082,35 +3854,12 @@
               <w:rFonts w:eastAsia="Times New Roman"/>
             </w:rPr>
           </w:pPr>
-          <w:proofErr w:type="spellStart"/>
-          <w:r>
-            <w:rPr>
-              <w:rFonts w:eastAsia="Times New Roman"/>
-            </w:rPr>
-            <w:t>Hoverman</w:t>
-          </w:r>
-          <w:proofErr w:type="spellEnd"/>
-          <w:r>
-            <w:rPr>
-              <w:rFonts w:eastAsia="Times New Roman"/>
-            </w:rPr>
-            <w:t xml:space="preserve">, J. T., Gray, M. J., Haislip, N. A., &amp; Miller, D. L. (2011). Phylogeny, life history, and ecology contribute to differences in amphibian susceptibility to </w:t>
-          </w:r>
-          <w:proofErr w:type="spellStart"/>
-          <w:r>
-            <w:rPr>
-              <w:rFonts w:eastAsia="Times New Roman"/>
-            </w:rPr>
-            <w:t>ranaviruses</w:t>
-          </w:r>
-          <w:proofErr w:type="spellEnd"/>
-          <w:r>
-            <w:rPr>
-              <w:rFonts w:eastAsia="Times New Roman"/>
-            </w:rPr>
-            <w:t xml:space="preserve">. </w:t>
-          </w:r>
-          <w:proofErr w:type="spellStart"/>
+          <w:r>
+            <w:rPr>
+              <w:rFonts w:eastAsia="Times New Roman"/>
+            </w:rPr>
+            <w:t xml:space="preserve">Hoverman, J. T., Gray, M. J., Haislip, N. A., &amp; Miller, D. L. (2011). Phylogeny, life history, and ecology contribute to differences in amphibian susceptibility to ranaviruses. </w:t>
+          </w:r>
           <w:r>
             <w:rPr>
               <w:rFonts w:eastAsia="Times New Roman"/>
@@ -5119,7 +3868,6 @@
             </w:rPr>
             <w:t>EcoHealth</w:t>
           </w:r>
-          <w:proofErr w:type="spellEnd"/>
           <w:r>
             <w:rPr>
               <w:rFonts w:eastAsia="Times New Roman"/>
@@ -5155,49 +3903,7 @@
             <w:rPr>
               <w:rFonts w:eastAsia="Times New Roman"/>
             </w:rPr>
-            <w:t xml:space="preserve">Johnson, P. T. J., Calhoun, D. M., </w:t>
-          </w:r>
-          <w:proofErr w:type="spellStart"/>
-          <w:r>
-            <w:rPr>
-              <w:rFonts w:eastAsia="Times New Roman"/>
-            </w:rPr>
-            <w:t>Riepe</w:t>
-          </w:r>
-          <w:proofErr w:type="spellEnd"/>
-          <w:r>
-            <w:rPr>
-              <w:rFonts w:eastAsia="Times New Roman"/>
-            </w:rPr>
-            <w:t>, T., McDevitt-</w:t>
-          </w:r>
-          <w:proofErr w:type="spellStart"/>
-          <w:r>
-            <w:rPr>
-              <w:rFonts w:eastAsia="Times New Roman"/>
-            </w:rPr>
-            <w:t>Galles</w:t>
-          </w:r>
-          <w:proofErr w:type="spellEnd"/>
-          <w:r>
-            <w:rPr>
-              <w:rFonts w:eastAsia="Times New Roman"/>
-            </w:rPr>
-            <w:t xml:space="preserve">, T., &amp; </w:t>
-          </w:r>
-          <w:proofErr w:type="spellStart"/>
-          <w:r>
-            <w:rPr>
-              <w:rFonts w:eastAsia="Times New Roman"/>
-            </w:rPr>
-            <w:t>Koprivnikar</w:t>
-          </w:r>
-          <w:proofErr w:type="spellEnd"/>
-          <w:r>
-            <w:rPr>
-              <w:rFonts w:eastAsia="Times New Roman"/>
-            </w:rPr>
-            <w:t xml:space="preserve">, J. (2019). Community disassembly and disease: Realistic-but not randomized-biodiversity losses </w:t>
+            <w:t xml:space="preserve">Johnson, P. T. J., Calhoun, D. M., Riepe, T., McDevitt-Galles, T., &amp; Koprivnikar, J. (2019). Community disassembly and disease: Realistic-but not randomized-biodiversity losses </w:t>
           </w:r>
           <w:r>
             <w:rPr>
@@ -5235,21 +3941,7 @@
             <w:rPr>
               <w:rFonts w:eastAsia="Times New Roman"/>
             </w:rPr>
-            <w:t xml:space="preserve">Johnson, P. T. J., de </w:t>
-          </w:r>
-          <w:proofErr w:type="spellStart"/>
-          <w:r>
-            <w:rPr>
-              <w:rFonts w:eastAsia="Times New Roman"/>
-            </w:rPr>
-            <w:t>Roode</w:t>
-          </w:r>
-          <w:proofErr w:type="spellEnd"/>
-          <w:r>
-            <w:rPr>
-              <w:rFonts w:eastAsia="Times New Roman"/>
-            </w:rPr>
-            <w:t xml:space="preserve">, J. C., &amp; Fenton, A. (2015). Why infectious disease research needs community ecology. </w:t>
+            <w:t xml:space="preserve">Johnson, P. T. J., de Roode, J. C., &amp; Fenton, A. (2015). Why infectious disease research needs community ecology. </w:t>
           </w:r>
           <w:r>
             <w:rPr>
@@ -5294,35 +3986,7 @@
             <w:rPr>
               <w:rFonts w:eastAsia="Times New Roman"/>
             </w:rPr>
-            <w:t xml:space="preserve">Johnson, P. T. J., </w:t>
-          </w:r>
-          <w:proofErr w:type="spellStart"/>
-          <w:r>
-            <w:rPr>
-              <w:rFonts w:eastAsia="Times New Roman"/>
-            </w:rPr>
-            <w:t>Ostfeld</w:t>
-          </w:r>
-          <w:proofErr w:type="spellEnd"/>
-          <w:r>
-            <w:rPr>
-              <w:rFonts w:eastAsia="Times New Roman"/>
-            </w:rPr>
-            <w:t xml:space="preserve">, R. S., &amp; </w:t>
-          </w:r>
-          <w:proofErr w:type="spellStart"/>
-          <w:r>
-            <w:rPr>
-              <w:rFonts w:eastAsia="Times New Roman"/>
-            </w:rPr>
-            <w:t>Keesing</w:t>
-          </w:r>
-          <w:proofErr w:type="spellEnd"/>
-          <w:r>
-            <w:rPr>
-              <w:rFonts w:eastAsia="Times New Roman"/>
-            </w:rPr>
-            <w:t xml:space="preserve">, F. (2015). Frontiers in research on biodiversity and disease. </w:t>
+            <w:t xml:space="preserve">Johnson, P. T. J., Ostfeld, R. S., &amp; Keesing, F. (2015). Frontiers in research on biodiversity and disease. </w:t>
           </w:r>
           <w:r>
             <w:rPr>
@@ -5353,35 +4017,7 @@
             <w:rPr>
               <w:rFonts w:eastAsia="Times New Roman"/>
             </w:rPr>
-            <w:t xml:space="preserve">Johnson, P. T. J., Preston, D. L., </w:t>
-          </w:r>
-          <w:proofErr w:type="spellStart"/>
-          <w:r>
-            <w:rPr>
-              <w:rFonts w:eastAsia="Times New Roman"/>
-            </w:rPr>
-            <w:t>Hoverman</w:t>
-          </w:r>
-          <w:proofErr w:type="spellEnd"/>
-          <w:r>
-            <w:rPr>
-              <w:rFonts w:eastAsia="Times New Roman"/>
-            </w:rPr>
-            <w:t xml:space="preserve">, J. T., &amp; </w:t>
-          </w:r>
-          <w:proofErr w:type="spellStart"/>
-          <w:r>
-            <w:rPr>
-              <w:rFonts w:eastAsia="Times New Roman"/>
-            </w:rPr>
-            <w:t>Richgels</w:t>
-          </w:r>
-          <w:proofErr w:type="spellEnd"/>
-          <w:r>
-            <w:rPr>
-              <w:rFonts w:eastAsia="Times New Roman"/>
-            </w:rPr>
-            <w:t xml:space="preserve">, K. L. D. (2013a). Biodiversity decreases disease through predictable changes in host community competence. </w:t>
+            <w:t xml:space="preserve">Johnson, P. T. J., Preston, D. L., Hoverman, J. T., &amp; Richgels, K. L. D. (2013a). Biodiversity decreases disease through predictable changes in host community competence. </w:t>
           </w:r>
           <w:r>
             <w:rPr>
@@ -5412,35 +4048,7 @@
             <w:rPr>
               <w:rFonts w:eastAsia="Times New Roman"/>
             </w:rPr>
-            <w:t xml:space="preserve">Johnson, P. T. J., Preston, D. L., </w:t>
-          </w:r>
-          <w:proofErr w:type="spellStart"/>
-          <w:r>
-            <w:rPr>
-              <w:rFonts w:eastAsia="Times New Roman"/>
-            </w:rPr>
-            <w:t>Hoverman</w:t>
-          </w:r>
-          <w:proofErr w:type="spellEnd"/>
-          <w:r>
-            <w:rPr>
-              <w:rFonts w:eastAsia="Times New Roman"/>
-            </w:rPr>
-            <w:t xml:space="preserve">, J. T., &amp; </w:t>
-          </w:r>
-          <w:proofErr w:type="spellStart"/>
-          <w:r>
-            <w:rPr>
-              <w:rFonts w:eastAsia="Times New Roman"/>
-            </w:rPr>
-            <w:t>Richgels</w:t>
-          </w:r>
-          <w:proofErr w:type="spellEnd"/>
-          <w:r>
-            <w:rPr>
-              <w:rFonts w:eastAsia="Times New Roman"/>
-            </w:rPr>
-            <w:t xml:space="preserve">, K. L. D. (2013b). Biodiversity decreases disease through predictable changes in host community competence. </w:t>
+            <w:t xml:space="preserve">Johnson, P. T. J., Preston, D. L., Hoverman, J. T., &amp; Richgels, K. L. D. (2013b). Biodiversity decreases disease through predictable changes in host community competence. </w:t>
           </w:r>
           <w:r>
             <w:rPr>
@@ -5471,49 +4079,7 @@
             <w:rPr>
               <w:rFonts w:eastAsia="Times New Roman"/>
             </w:rPr>
-            <w:t xml:space="preserve">Joseph, M. B., </w:t>
-          </w:r>
-          <w:proofErr w:type="spellStart"/>
-          <w:r>
-            <w:rPr>
-              <w:rFonts w:eastAsia="Times New Roman"/>
-            </w:rPr>
-            <w:t>Mihaljevic</w:t>
-          </w:r>
-          <w:proofErr w:type="spellEnd"/>
-          <w:r>
-            <w:rPr>
-              <w:rFonts w:eastAsia="Times New Roman"/>
-            </w:rPr>
-            <w:t xml:space="preserve">, J. R., </w:t>
-          </w:r>
-          <w:proofErr w:type="spellStart"/>
-          <w:r>
-            <w:rPr>
-              <w:rFonts w:eastAsia="Times New Roman"/>
-            </w:rPr>
-            <w:t>Orlofske</w:t>
-          </w:r>
-          <w:proofErr w:type="spellEnd"/>
-          <w:r>
-            <w:rPr>
-              <w:rFonts w:eastAsia="Times New Roman"/>
-            </w:rPr>
-            <w:t xml:space="preserve">, S. A., Paull, S. H., &amp; </w:t>
-          </w:r>
-          <w:proofErr w:type="spellStart"/>
-          <w:r>
-            <w:rPr>
-              <w:rFonts w:eastAsia="Times New Roman"/>
-            </w:rPr>
-            <w:t>Ostfeld</w:t>
-          </w:r>
-          <w:proofErr w:type="spellEnd"/>
-          <w:r>
-            <w:rPr>
-              <w:rFonts w:eastAsia="Times New Roman"/>
-            </w:rPr>
-            <w:t xml:space="preserve">, R. (2013). Does life history mediate changing disease risk when communities disassemble? </w:t>
+            <w:t xml:space="preserve">Joseph, M. B., Mihaljevic, J. R., Orlofske, S. A., Paull, S. H., &amp; Ostfeld, R. (2013). Does life history mediate changing disease risk when communities disassemble? </w:t>
           </w:r>
           <w:r>
             <w:rPr>
@@ -5554,33 +4120,11 @@
               <w:rFonts w:eastAsia="Times New Roman"/>
             </w:rPr>
           </w:pPr>
-          <w:proofErr w:type="spellStart"/>
-          <w:r>
-            <w:rPr>
-              <w:rFonts w:eastAsia="Times New Roman"/>
-            </w:rPr>
-            <w:t>Keesing</w:t>
-          </w:r>
-          <w:proofErr w:type="spellEnd"/>
-          <w:r>
-            <w:rPr>
-              <w:rFonts w:eastAsia="Times New Roman"/>
-            </w:rPr>
-            <w:t xml:space="preserve">, F., Holt, R. D., &amp; </w:t>
-          </w:r>
-          <w:proofErr w:type="spellStart"/>
-          <w:r>
-            <w:rPr>
-              <w:rFonts w:eastAsia="Times New Roman"/>
-            </w:rPr>
-            <w:t>Ostfeld</w:t>
-          </w:r>
-          <w:proofErr w:type="spellEnd"/>
-          <w:r>
-            <w:rPr>
-              <w:rFonts w:eastAsia="Times New Roman"/>
-            </w:rPr>
-            <w:t xml:space="preserve">, R. S. (2006). Effects of species diversity on disease risk. In </w:t>
+          <w:r>
+            <w:rPr>
+              <w:rFonts w:eastAsia="Times New Roman"/>
+            </w:rPr>
+            <w:t xml:space="preserve">Keesing, F., Holt, R. D., &amp; Ostfeld, R. S. (2006). Effects of species diversity on disease risk. In </w:t>
           </w:r>
           <w:r>
             <w:rPr>
@@ -5607,75 +4151,11 @@
               <w:rFonts w:eastAsia="Times New Roman"/>
             </w:rPr>
           </w:pPr>
-          <w:proofErr w:type="spellStart"/>
-          <w:r>
-            <w:rPr>
-              <w:rFonts w:eastAsia="Times New Roman"/>
-            </w:rPr>
-            <w:t>Leibold</w:t>
-          </w:r>
-          <w:proofErr w:type="spellEnd"/>
-          <w:r>
-            <w:rPr>
-              <w:rFonts w:eastAsia="Times New Roman"/>
-            </w:rPr>
-            <w:t xml:space="preserve">, M. A., </w:t>
-          </w:r>
-          <w:proofErr w:type="spellStart"/>
-          <w:r>
-            <w:rPr>
-              <w:rFonts w:eastAsia="Times New Roman"/>
-            </w:rPr>
-            <w:t>Holyoak</w:t>
-          </w:r>
-          <w:proofErr w:type="spellEnd"/>
-          <w:r>
-            <w:rPr>
-              <w:rFonts w:eastAsia="Times New Roman"/>
-            </w:rPr>
-            <w:t xml:space="preserve">, M., Mouquet, N., </w:t>
-          </w:r>
-          <w:proofErr w:type="spellStart"/>
-          <w:r>
-            <w:rPr>
-              <w:rFonts w:eastAsia="Times New Roman"/>
-            </w:rPr>
-            <w:t>Amarasekare</w:t>
-          </w:r>
-          <w:proofErr w:type="spellEnd"/>
-          <w:r>
-            <w:rPr>
-              <w:rFonts w:eastAsia="Times New Roman"/>
-            </w:rPr>
-            <w:t xml:space="preserve">, P., Chase, J. M., Hoopes, M. F., Holt, R. D., </w:t>
-          </w:r>
-          <w:proofErr w:type="spellStart"/>
-          <w:r>
-            <w:rPr>
-              <w:rFonts w:eastAsia="Times New Roman"/>
-            </w:rPr>
-            <w:t>Shurin</w:t>
-          </w:r>
-          <w:proofErr w:type="spellEnd"/>
-          <w:r>
-            <w:rPr>
-              <w:rFonts w:eastAsia="Times New Roman"/>
-            </w:rPr>
-            <w:t xml:space="preserve">, J. B., Law, R., Tilman, D., </w:t>
-          </w:r>
-          <w:proofErr w:type="spellStart"/>
-          <w:r>
-            <w:rPr>
-              <w:rFonts w:eastAsia="Times New Roman"/>
-            </w:rPr>
-            <w:t>Loreau</w:t>
-          </w:r>
-          <w:proofErr w:type="spellEnd"/>
-          <w:r>
-            <w:rPr>
-              <w:rFonts w:eastAsia="Times New Roman"/>
-            </w:rPr>
-            <w:t xml:space="preserve">, M., &amp; Gonzalez, A. (2004). The metacommunity concept: A framework for multi-scale community ecology. In </w:t>
+          <w:r>
+            <w:rPr>
+              <w:rFonts w:eastAsia="Times New Roman"/>
+            </w:rPr>
+            <w:t xml:space="preserve">Leibold, M. A., Holyoak, M., Mouquet, N., Amarasekare, P., Chase, J. M., Hoopes, M. F., Holt, R. D., Shurin, J. B., Law, R., Tilman, D., Loreau, M., &amp; Gonzalez, A. (2004). The metacommunity concept: A framework for multi-scale community ecology. In </w:t>
           </w:r>
           <w:r>
             <w:rPr>
@@ -5702,33 +4182,11 @@
               <w:rFonts w:eastAsia="Times New Roman"/>
             </w:rPr>
           </w:pPr>
-          <w:proofErr w:type="spellStart"/>
-          <w:r>
-            <w:rPr>
-              <w:rFonts w:eastAsia="Times New Roman"/>
-            </w:rPr>
-            <w:t>Leibold</w:t>
-          </w:r>
-          <w:proofErr w:type="spellEnd"/>
-          <w:r>
-            <w:rPr>
-              <w:rFonts w:eastAsia="Times New Roman"/>
-            </w:rPr>
-            <w:t xml:space="preserve">, M. A., &amp; </w:t>
-          </w:r>
-          <w:proofErr w:type="spellStart"/>
-          <w:r>
-            <w:rPr>
-              <w:rFonts w:eastAsia="Times New Roman"/>
-            </w:rPr>
-            <w:t>Mikkelson</w:t>
-          </w:r>
-          <w:proofErr w:type="spellEnd"/>
-          <w:r>
-            <w:rPr>
-              <w:rFonts w:eastAsia="Times New Roman"/>
-            </w:rPr>
-            <w:t xml:space="preserve">, G. M. (2002). Coherence, Species Turnover, and Boundary Clumping: Elements of Meta-Community Structure. </w:t>
+          <w:r>
+            <w:rPr>
+              <w:rFonts w:eastAsia="Times New Roman"/>
+            </w:rPr>
+            <w:t xml:space="preserve">Leibold, M. A., &amp; Mikkelson, G. M. (2002). Coherence, Species Turnover, and Boundary Clumping: Elements of Meta-Community Structure. </w:t>
           </w:r>
           <w:r>
             <w:rPr>
@@ -5769,103 +4227,11 @@
               <w:rFonts w:eastAsia="Times New Roman"/>
             </w:rPr>
           </w:pPr>
-          <w:proofErr w:type="spellStart"/>
-          <w:r>
-            <w:rPr>
-              <w:rFonts w:eastAsia="Times New Roman"/>
-            </w:rPr>
-            <w:t>Lesbarrères</w:t>
-          </w:r>
-          <w:proofErr w:type="spellEnd"/>
-          <w:r>
-            <w:rPr>
-              <w:rFonts w:eastAsia="Times New Roman"/>
-            </w:rPr>
-            <w:t xml:space="preserve">, D., </w:t>
-          </w:r>
-          <w:proofErr w:type="spellStart"/>
-          <w:r>
-            <w:rPr>
-              <w:rFonts w:eastAsia="Times New Roman"/>
-            </w:rPr>
-            <w:t>Balseiro</w:t>
-          </w:r>
-          <w:proofErr w:type="spellEnd"/>
-          <w:r>
-            <w:rPr>
-              <w:rFonts w:eastAsia="Times New Roman"/>
-            </w:rPr>
-            <w:t xml:space="preserve">, A., Brunner, J., </w:t>
-          </w:r>
-          <w:proofErr w:type="spellStart"/>
-          <w:r>
-            <w:rPr>
-              <w:rFonts w:eastAsia="Times New Roman"/>
-            </w:rPr>
-            <w:t>Chinchar</w:t>
-          </w:r>
-          <w:proofErr w:type="spellEnd"/>
-          <w:r>
-            <w:rPr>
-              <w:rFonts w:eastAsia="Times New Roman"/>
-            </w:rPr>
-            <w:t xml:space="preserve">, V. G., </w:t>
-          </w:r>
-          <w:proofErr w:type="spellStart"/>
-          <w:r>
-            <w:rPr>
-              <w:rFonts w:eastAsia="Times New Roman"/>
-            </w:rPr>
-            <w:t>Duffus</w:t>
-          </w:r>
-          <w:proofErr w:type="spellEnd"/>
-          <w:r>
-            <w:rPr>
-              <w:rFonts w:eastAsia="Times New Roman"/>
-            </w:rPr>
-            <w:t xml:space="preserve">, A., Kerby, J., Miller, D. L., Robert, J., </w:t>
-          </w:r>
-          <w:proofErr w:type="spellStart"/>
-          <w:r>
-            <w:rPr>
-              <w:rFonts w:eastAsia="Times New Roman"/>
-            </w:rPr>
-            <w:t>Schock</w:t>
-          </w:r>
-          <w:proofErr w:type="spellEnd"/>
-          <w:r>
-            <w:rPr>
-              <w:rFonts w:eastAsia="Times New Roman"/>
-            </w:rPr>
-            <w:t xml:space="preserve">, D. M., </w:t>
-          </w:r>
-          <w:proofErr w:type="spellStart"/>
-          <w:r>
-            <w:rPr>
-              <w:rFonts w:eastAsia="Times New Roman"/>
-            </w:rPr>
-            <w:t>Waltzek</w:t>
-          </w:r>
-          <w:proofErr w:type="spellEnd"/>
-          <w:r>
-            <w:rPr>
-              <w:rFonts w:eastAsia="Times New Roman"/>
-            </w:rPr>
-            <w:t xml:space="preserve">, T., &amp; Gray, M. J. (2012). </w:t>
-          </w:r>
-          <w:proofErr w:type="spellStart"/>
-          <w:r>
-            <w:rPr>
-              <w:rFonts w:eastAsia="Times New Roman"/>
-            </w:rPr>
-            <w:t>Ranavirus</w:t>
-          </w:r>
-          <w:proofErr w:type="spellEnd"/>
-          <w:r>
-            <w:rPr>
-              <w:rFonts w:eastAsia="Times New Roman"/>
-            </w:rPr>
-            <w:t xml:space="preserve">: past, present and future. </w:t>
+          <w:r>
+            <w:rPr>
+              <w:rFonts w:eastAsia="Times New Roman"/>
+            </w:rPr>
+            <w:t xml:space="preserve">Lesbarrères, D., Balseiro, A., Brunner, J., Chinchar, V. G., Duffus, A., Kerby, J., Miller, D. L., Robert, J., Schock, D. M., Waltzek, T., &amp; Gray, M. J. (2012). Ranavirus: past, present and future. </w:t>
           </w:r>
           <w:r>
             <w:rPr>
@@ -5910,35 +4276,7 @@
             <w:rPr>
               <w:rFonts w:eastAsia="Times New Roman"/>
             </w:rPr>
-            <w:t xml:space="preserve">LoGiudice, K., </w:t>
-          </w:r>
-          <w:proofErr w:type="spellStart"/>
-          <w:r>
-            <w:rPr>
-              <w:rFonts w:eastAsia="Times New Roman"/>
-            </w:rPr>
-            <w:t>Ostfeld</w:t>
-          </w:r>
-          <w:proofErr w:type="spellEnd"/>
-          <w:r>
-            <w:rPr>
-              <w:rFonts w:eastAsia="Times New Roman"/>
-            </w:rPr>
-            <w:t xml:space="preserve">, R. S., Schmidt, K. A., &amp; </w:t>
-          </w:r>
-          <w:proofErr w:type="spellStart"/>
-          <w:r>
-            <w:rPr>
-              <w:rFonts w:eastAsia="Times New Roman"/>
-            </w:rPr>
-            <w:t>Keesing</w:t>
-          </w:r>
-          <w:proofErr w:type="spellEnd"/>
-          <w:r>
-            <w:rPr>
-              <w:rFonts w:eastAsia="Times New Roman"/>
-            </w:rPr>
-            <w:t xml:space="preserve">, F. (2003). The Ecology of Infectious Disease: Effects of Host Diversity and Community Composition on Lyme Disease Risk. </w:t>
+            <w:t xml:space="preserve">LoGiudice, K., Ostfeld, R. S., Schmidt, K. A., &amp; Keesing, F. (2003). The Ecology of Infectious Disease: Effects of Host Diversity and Community Composition on Lyme Disease Risk. </w:t>
           </w:r>
           <w:r>
             <w:rPr>
@@ -5983,21 +4321,7 @@
             <w:rPr>
               <w:rFonts w:eastAsia="Times New Roman"/>
             </w:rPr>
-            <w:t xml:space="preserve">Luis, A. D., </w:t>
-          </w:r>
-          <w:proofErr w:type="spellStart"/>
-          <w:r>
-            <w:rPr>
-              <w:rFonts w:eastAsia="Times New Roman"/>
-            </w:rPr>
-            <w:t>Kuenzi</w:t>
-          </w:r>
-          <w:proofErr w:type="spellEnd"/>
-          <w:r>
-            <w:rPr>
-              <w:rFonts w:eastAsia="Times New Roman"/>
-            </w:rPr>
-            <w:t xml:space="preserve">, A. J., &amp; Mills, J. N. (2018). Species diversity concurrently dilutes and amplifies transmission in a zoonotic host–pathogen system through competing mechanisms. </w:t>
+            <w:t xml:space="preserve">Luis, A. D., Kuenzi, A. J., &amp; Mills, J. N. (2018). Species diversity concurrently dilutes and amplifies transmission in a zoonotic host–pathogen system through competing mechanisms. </w:t>
           </w:r>
           <w:r>
             <w:rPr>
@@ -6042,63 +4366,7 @@
             <w:rPr>
               <w:rFonts w:eastAsia="Times New Roman"/>
             </w:rPr>
-            <w:t xml:space="preserve">Martin, L. B., Addison, B., Bean, A. G. D., Buchanan, K. L., </w:t>
-          </w:r>
-          <w:proofErr w:type="spellStart"/>
-          <w:r>
-            <w:rPr>
-              <w:rFonts w:eastAsia="Times New Roman"/>
-            </w:rPr>
-            <w:t>Crino</w:t>
-          </w:r>
-          <w:proofErr w:type="spellEnd"/>
-          <w:r>
-            <w:rPr>
-              <w:rFonts w:eastAsia="Times New Roman"/>
-            </w:rPr>
-            <w:t xml:space="preserve">, O. L., Eastwood, J. R., Flies, A. S., </w:t>
-          </w:r>
-          <w:proofErr w:type="spellStart"/>
-          <w:r>
-            <w:rPr>
-              <w:rFonts w:eastAsia="Times New Roman"/>
-            </w:rPr>
-            <w:t>Hamede</w:t>
-          </w:r>
-          <w:proofErr w:type="spellEnd"/>
-          <w:r>
-            <w:rPr>
-              <w:rFonts w:eastAsia="Times New Roman"/>
-            </w:rPr>
-            <w:t xml:space="preserve">, R., Hill, G. E., </w:t>
-          </w:r>
-          <w:proofErr w:type="spellStart"/>
-          <w:r>
-            <w:rPr>
-              <w:rFonts w:eastAsia="Times New Roman"/>
-            </w:rPr>
-            <w:t>Klaassen</w:t>
-          </w:r>
-          <w:proofErr w:type="spellEnd"/>
-          <w:r>
-            <w:rPr>
-              <w:rFonts w:eastAsia="Times New Roman"/>
-            </w:rPr>
-            <w:t xml:space="preserve">, M., Koch, R. E., Martens, J. M., Napolitano, C., Narayan, E. J., Peacock, L., Peel, A. J., Peters, A., Raven, N., </w:t>
-          </w:r>
-          <w:proofErr w:type="spellStart"/>
-          <w:r>
-            <w:rPr>
-              <w:rFonts w:eastAsia="Times New Roman"/>
-            </w:rPr>
-            <w:t>Risely</w:t>
-          </w:r>
-          <w:proofErr w:type="spellEnd"/>
-          <w:r>
-            <w:rPr>
-              <w:rFonts w:eastAsia="Times New Roman"/>
-            </w:rPr>
-            <w:t xml:space="preserve">, A., … Grogan, L. F. (2019). Extreme Competence: Keystone Hosts of Infections. </w:t>
+            <w:t xml:space="preserve">Martin, L. B., Addison, B., Bean, A. G. D., Buchanan, K. L., Crino, O. L., Eastwood, J. R., Flies, A. S., Hamede, R., Hill, G. E., Klaassen, M., Koch, R. E., Martens, J. M., Napolitano, C., Narayan, E. J., Peacock, L., Peel, A. J., Peters, A., Raven, N., Risely, A., … Grogan, L. F. (2019). Extreme Competence: Keystone Hosts of Infections. </w:t>
           </w:r>
           <w:r>
             <w:rPr>
@@ -6143,21 +4411,7 @@
             <w:rPr>
               <w:rFonts w:eastAsia="Times New Roman"/>
             </w:rPr>
-            <w:t xml:space="preserve">Merrill, T. E. S., Hall, S. R., Merrill, L., &amp; </w:t>
-          </w:r>
-          <w:proofErr w:type="spellStart"/>
-          <w:r>
-            <w:rPr>
-              <w:rFonts w:eastAsia="Times New Roman"/>
-            </w:rPr>
-            <w:t>Cáceres</w:t>
-          </w:r>
-          <w:proofErr w:type="spellEnd"/>
-          <w:r>
-            <w:rPr>
-              <w:rFonts w:eastAsia="Times New Roman"/>
-            </w:rPr>
-            <w:t xml:space="preserve">, C. E. (2019). Variation in Immune Defense Shapes Disease Outcomes in Laboratory and Wild Daphnia. </w:t>
+            <w:t xml:space="preserve">Merrill, T. E. S., Hall, S. R., Merrill, L., &amp; Cáceres, C. E. (2019). Variation in Immune Defense Shapes Disease Outcomes in Laboratory and Wild Daphnia. </w:t>
           </w:r>
           <w:r>
             <w:rPr>
@@ -6230,33 +4484,11 @@
               <w:rFonts w:eastAsia="Times New Roman"/>
             </w:rPr>
           </w:pPr>
-          <w:proofErr w:type="spellStart"/>
-          <w:r>
-            <w:rPr>
-              <w:rFonts w:eastAsia="Times New Roman"/>
-            </w:rPr>
-            <w:t>Mihaljevic</w:t>
-          </w:r>
-          <w:proofErr w:type="spellEnd"/>
-          <w:r>
-            <w:rPr>
-              <w:rFonts w:eastAsia="Times New Roman"/>
-            </w:rPr>
-            <w:t xml:space="preserve">, J. R., </w:t>
-          </w:r>
-          <w:proofErr w:type="spellStart"/>
-          <w:r>
-            <w:rPr>
-              <w:rFonts w:eastAsia="Times New Roman"/>
-            </w:rPr>
-            <w:t>Hoye</w:t>
-          </w:r>
-          <w:proofErr w:type="spellEnd"/>
-          <w:r>
-            <w:rPr>
-              <w:rFonts w:eastAsia="Times New Roman"/>
-            </w:rPr>
-            <w:t xml:space="preserve">, B. J., &amp; Johnson, P. T. J. (2018). Parasite metacommunities: Evaluating the roles of host community composition and environmental gradients in structuring symbiont communities within amphibians. </w:t>
+          <w:r>
+            <w:rPr>
+              <w:rFonts w:eastAsia="Times New Roman"/>
+            </w:rPr>
+            <w:t xml:space="preserve">Mihaljevic, J. R., Hoye, B. J., &amp; Johnson, P. T. J. (2018). Parasite metacommunities: Evaluating the roles of host community composition and environmental gradients in structuring symbiont communities within amphibians. </w:t>
           </w:r>
           <w:r>
             <w:rPr>
@@ -6301,35 +4533,7 @@
             <w:rPr>
               <w:rFonts w:eastAsia="Times New Roman"/>
             </w:rPr>
-            <w:t xml:space="preserve">Nazir, J., Spengler, M., &amp; </w:t>
-          </w:r>
-          <w:proofErr w:type="spellStart"/>
-          <w:r>
-            <w:rPr>
-              <w:rFonts w:eastAsia="Times New Roman"/>
-            </w:rPr>
-            <w:t>Marschang</w:t>
-          </w:r>
-          <w:proofErr w:type="spellEnd"/>
-          <w:r>
-            <w:rPr>
-              <w:rFonts w:eastAsia="Times New Roman"/>
-            </w:rPr>
-            <w:t xml:space="preserve">, R. E. (2012). Environmental persistence of amphibian and reptilian </w:t>
-          </w:r>
-          <w:proofErr w:type="spellStart"/>
-          <w:r>
-            <w:rPr>
-              <w:rFonts w:eastAsia="Times New Roman"/>
-            </w:rPr>
-            <w:t>ranaviruses</w:t>
-          </w:r>
-          <w:proofErr w:type="spellEnd"/>
-          <w:r>
-            <w:rPr>
-              <w:rFonts w:eastAsia="Times New Roman"/>
-            </w:rPr>
-            <w:t xml:space="preserve">. </w:t>
+            <w:t xml:space="preserve">Nazir, J., Spengler, M., &amp; Marschang, R. E. (2012). Environmental persistence of amphibian and reptilian ranaviruses. </w:t>
           </w:r>
           <w:r>
             <w:rPr>
@@ -6374,39 +4578,15 @@
             <w:rPr>
               <w:rFonts w:eastAsia="Times New Roman"/>
             </w:rPr>
-            <w:t>North, A. C., Hodgson, D. J., Price, S. J., &amp; Griffiths, A. G. F. (2015). Anthropogenic and Ecological Drivers of Amphibian Disease (</w:t>
-          </w:r>
-          <w:proofErr w:type="spellStart"/>
-          <w:r>
-            <w:rPr>
-              <w:rFonts w:eastAsia="Times New Roman"/>
-            </w:rPr>
-            <w:t>Ranavirosis</w:t>
-          </w:r>
-          <w:proofErr w:type="spellEnd"/>
-          <w:r>
-            <w:rPr>
-              <w:rFonts w:eastAsia="Times New Roman"/>
-            </w:rPr>
-            <w:t xml:space="preserve">). </w:t>
-          </w:r>
-          <w:proofErr w:type="spellStart"/>
-          <w:r>
-            <w:rPr>
-              <w:rFonts w:eastAsia="Times New Roman"/>
-              <w:i/>
-              <w:iCs/>
-            </w:rPr>
-            <w:t>PloS</w:t>
-          </w:r>
-          <w:proofErr w:type="spellEnd"/>
-          <w:r>
-            <w:rPr>
-              <w:rFonts w:eastAsia="Times New Roman"/>
-              <w:i/>
-              <w:iCs/>
-            </w:rPr>
-            <w:t xml:space="preserve"> One</w:t>
+            <w:t xml:space="preserve">North, A. C., Hodgson, D. J., Price, S. J., &amp; Griffiths, A. G. F. (2015). Anthropogenic and Ecological Drivers of Amphibian Disease (Ranavirosis). </w:t>
+          </w:r>
+          <w:r>
+            <w:rPr>
+              <w:rFonts w:eastAsia="Times New Roman"/>
+              <w:i/>
+              <w:iCs/>
+            </w:rPr>
+            <w:t>PloS One</w:t>
           </w:r>
           <w:r>
             <w:rPr>
@@ -6439,19 +4619,11 @@
               <w:rFonts w:eastAsia="Times New Roman"/>
             </w:rPr>
           </w:pPr>
-          <w:proofErr w:type="spellStart"/>
-          <w:r>
-            <w:rPr>
-              <w:rFonts w:eastAsia="Times New Roman"/>
-            </w:rPr>
-            <w:t>Ostfeld</w:t>
-          </w:r>
-          <w:proofErr w:type="spellEnd"/>
-          <w:r>
-            <w:rPr>
-              <w:rFonts w:eastAsia="Times New Roman"/>
-            </w:rPr>
-            <w:t xml:space="preserve">, R. S., &amp; LoGiudice, K. (2003). Community Disassembly, Biodiversity Loss, and the Erosion of an Ecosystem Service. </w:t>
+          <w:r>
+            <w:rPr>
+              <w:rFonts w:eastAsia="Times New Roman"/>
+            </w:rPr>
+            <w:t xml:space="preserve">Ostfeld, R. S., &amp; LoGiudice, K. (2003). Community Disassembly, Biodiversity Loss, and the Erosion of an Ecosystem Service. </w:t>
           </w:r>
           <w:r>
             <w:rPr>
@@ -6496,35 +4668,7 @@
             <w:rPr>
               <w:rFonts w:eastAsia="Times New Roman"/>
             </w:rPr>
-            <w:t xml:space="preserve">Park, A. W., Farrell, M. J., Schmidt, J. P., Huang, S., Dallas, T. A., </w:t>
-          </w:r>
-          <w:proofErr w:type="spellStart"/>
-          <w:r>
-            <w:rPr>
-              <w:rFonts w:eastAsia="Times New Roman"/>
-            </w:rPr>
-            <w:t>Pappalardo</w:t>
-          </w:r>
-          <w:proofErr w:type="spellEnd"/>
-          <w:r>
-            <w:rPr>
-              <w:rFonts w:eastAsia="Times New Roman"/>
-            </w:rPr>
-            <w:t>, P., Drake, J. M., Stephens, P. R., Poulin, R., Nunn, C. L., &amp; Davies, T. J. (2018). Characterizing the phylogenetic specialism–</w:t>
-          </w:r>
-          <w:proofErr w:type="spellStart"/>
-          <w:r>
-            <w:rPr>
-              <w:rFonts w:eastAsia="Times New Roman"/>
-            </w:rPr>
-            <w:t>generalism</w:t>
-          </w:r>
-          <w:proofErr w:type="spellEnd"/>
-          <w:r>
-            <w:rPr>
-              <w:rFonts w:eastAsia="Times New Roman"/>
-            </w:rPr>
-            <w:t xml:space="preserve"> spectrum of mammal parasites. </w:t>
+            <w:t xml:space="preserve">Park, A. W., Farrell, M. J., Schmidt, J. P., Huang, S., Dallas, T. A., Pappalardo, P., Drake, J. M., Stephens, P. R., Poulin, R., Nunn, C. L., &amp; Davies, T. J. (2018). Characterizing the phylogenetic specialism–generalism spectrum of mammal parasites. </w:t>
           </w:r>
           <w:r>
             <w:rPr>
@@ -6569,35 +4713,7 @@
             <w:rPr>
               <w:rFonts w:eastAsia="Times New Roman"/>
             </w:rPr>
-            <w:t xml:space="preserve">Patz, J. A., </w:t>
-          </w:r>
-          <w:proofErr w:type="spellStart"/>
-          <w:r>
-            <w:rPr>
-              <w:rFonts w:eastAsia="Times New Roman"/>
-            </w:rPr>
-            <w:t>Daszak</w:t>
-          </w:r>
-          <w:proofErr w:type="spellEnd"/>
-          <w:r>
-            <w:rPr>
-              <w:rFonts w:eastAsia="Times New Roman"/>
-            </w:rPr>
-            <w:t xml:space="preserve">, P., Tabor, G. M., Aguirre, A. A., Pearl, M., Epstein, J., Wolfe, N. D., Kilpatrick, A. M., </w:t>
-          </w:r>
-          <w:proofErr w:type="spellStart"/>
-          <w:r>
-            <w:rPr>
-              <w:rFonts w:eastAsia="Times New Roman"/>
-            </w:rPr>
-            <w:t>Foufopoulos</w:t>
-          </w:r>
-          <w:proofErr w:type="spellEnd"/>
-          <w:r>
-            <w:rPr>
-              <w:rFonts w:eastAsia="Times New Roman"/>
-            </w:rPr>
-            <w:t xml:space="preserve">, J., Molyneux, D., Bradley, D. J., Butler, C., &amp; McMichael, A. (2004). </w:t>
+            <w:t xml:space="preserve">Patz, J. A., Daszak, P., Tabor, G. M., Aguirre, A. A., Pearl, M., Epstein, J., Wolfe, N. D., Kilpatrick, A. M., Foufopoulos, J., Molyneux, D., Bradley, D. J., Butler, C., &amp; McMichael, A. (2004). </w:t>
           </w:r>
           <w:r>
             <w:rPr>
@@ -6624,59 +4740,19 @@
               <w:rFonts w:eastAsia="Times New Roman"/>
             </w:rPr>
           </w:pPr>
-          <w:proofErr w:type="spellStart"/>
-          <w:r>
-            <w:rPr>
-              <w:rFonts w:eastAsia="Times New Roman"/>
-            </w:rPr>
-            <w:t>Pielou</w:t>
-          </w:r>
-          <w:proofErr w:type="spellEnd"/>
-          <w:r>
-            <w:rPr>
-              <w:rFonts w:eastAsia="Times New Roman"/>
-            </w:rPr>
-            <w:t xml:space="preserve">, E. C. (1966). The Measurement of Diversity in Different Types of Biological </w:t>
-          </w:r>
-          <w:proofErr w:type="spellStart"/>
-          <w:r>
-            <w:rPr>
-              <w:rFonts w:eastAsia="Times New Roman"/>
-            </w:rPr>
-            <w:t>Colledions</w:t>
-          </w:r>
-          <w:proofErr w:type="spellEnd"/>
-          <w:r>
-            <w:rPr>
-              <w:rFonts w:eastAsia="Times New Roman"/>
-            </w:rPr>
-            <w:t xml:space="preserve">. In </w:t>
-          </w:r>
-          <w:r>
-            <w:rPr>
-              <w:rFonts w:eastAsia="Times New Roman"/>
-              <w:i/>
-              <w:iCs/>
-            </w:rPr>
-            <w:t xml:space="preserve">J. </w:t>
-          </w:r>
-          <w:proofErr w:type="spellStart"/>
-          <w:r>
-            <w:rPr>
-              <w:rFonts w:eastAsia="Times New Roman"/>
-              <w:i/>
-              <w:iCs/>
-            </w:rPr>
-            <w:t>Theoret</w:t>
-          </w:r>
-          <w:proofErr w:type="spellEnd"/>
-          <w:r>
-            <w:rPr>
-              <w:rFonts w:eastAsia="Times New Roman"/>
-              <w:i/>
-              <w:iCs/>
-            </w:rPr>
-            <w:t>. Biol</w:t>
+          <w:r>
+            <w:rPr>
+              <w:rFonts w:eastAsia="Times New Roman"/>
+            </w:rPr>
+            <w:t xml:space="preserve">Pielou, E. C. (1966). The Measurement of Diversity in Different Types of Biological Colledions. In </w:t>
+          </w:r>
+          <w:r>
+            <w:rPr>
+              <w:rFonts w:eastAsia="Times New Roman"/>
+              <w:i/>
+              <w:iCs/>
+            </w:rPr>
+            <w:t>J. Theoret. Biol</w:t>
           </w:r>
           <w:r>
             <w:rPr>
@@ -6699,35 +4775,7 @@
             <w:rPr>
               <w:rFonts w:eastAsia="Times New Roman"/>
             </w:rPr>
-            <w:t xml:space="preserve">Poulin, R., Krasnov, B. R., </w:t>
-          </w:r>
-          <w:proofErr w:type="spellStart"/>
-          <w:r>
-            <w:rPr>
-              <w:rFonts w:eastAsia="Times New Roman"/>
-            </w:rPr>
-            <w:t>Mouillot</w:t>
-          </w:r>
-          <w:proofErr w:type="spellEnd"/>
-          <w:r>
-            <w:rPr>
-              <w:rFonts w:eastAsia="Times New Roman"/>
-            </w:rPr>
-            <w:t xml:space="preserve">, D., &amp; </w:t>
-          </w:r>
-          <w:proofErr w:type="spellStart"/>
-          <w:r>
-            <w:rPr>
-              <w:rFonts w:eastAsia="Times New Roman"/>
-            </w:rPr>
-            <w:t>Thieltges</w:t>
-          </w:r>
-          <w:proofErr w:type="spellEnd"/>
-          <w:r>
-            <w:rPr>
-              <w:rFonts w:eastAsia="Times New Roman"/>
-            </w:rPr>
-            <w:t xml:space="preserve">, D. W. (2011). </w:t>
+            <w:t xml:space="preserve">Poulin, R., Krasnov, B. R., Mouillot, D., &amp; Thieltges, D. W. (2011). </w:t>
           </w:r>
           <w:r>
             <w:rPr>
@@ -6758,21 +4806,7 @@
             <w:rPr>
               <w:rFonts w:eastAsia="Times New Roman"/>
             </w:rPr>
-            <w:t xml:space="preserve">Rohr, J. R., </w:t>
-          </w:r>
-          <w:proofErr w:type="spellStart"/>
-          <w:r>
-            <w:rPr>
-              <w:rFonts w:eastAsia="Times New Roman"/>
-            </w:rPr>
-            <w:t>Civitello</w:t>
-          </w:r>
-          <w:proofErr w:type="spellEnd"/>
-          <w:r>
-            <w:rPr>
-              <w:rFonts w:eastAsia="Times New Roman"/>
-            </w:rPr>
-            <w:t xml:space="preserve">, D. J., Halliday, F. W., Hudson, P. J., Lafferty, K. D., Wood, C. L., &amp; Mordecai, E. A. (2019). Towards common ground in the biodiversity–disease debate. </w:t>
+            <w:t xml:space="preserve">Rohr, J. R., Civitello, D. J., Halliday, F. W., Hudson, P. J., Lafferty, K. D., Wood, C. L., &amp; Mordecai, E. A. (2019). Towards common ground in the biodiversity–disease debate. </w:t>
           </w:r>
           <w:r>
             <w:rPr>
@@ -6817,21 +4851,7 @@
             <w:rPr>
               <w:rFonts w:eastAsia="Times New Roman"/>
             </w:rPr>
-            <w:t xml:space="preserve">Rohr, J. R., Dobson, A. P., Johnson, P. T. J., Kilpatrick, A. M., Paull, S. H., </w:t>
-          </w:r>
-          <w:proofErr w:type="spellStart"/>
-          <w:r>
-            <w:rPr>
-              <w:rFonts w:eastAsia="Times New Roman"/>
-            </w:rPr>
-            <w:t>Raffel</w:t>
-          </w:r>
-          <w:proofErr w:type="spellEnd"/>
-          <w:r>
-            <w:rPr>
-              <w:rFonts w:eastAsia="Times New Roman"/>
-            </w:rPr>
-            <w:t xml:space="preserve">, T. R., Ruiz-Moreno, D., &amp; Thomas, M. B. (2011). Frontiers in climate change–disease research. </w:t>
+            <w:t xml:space="preserve">Rohr, J. R., Dobson, A. P., Johnson, P. T. J., Kilpatrick, A. M., Paull, S. H., Raffel, T. R., Ruiz-Moreno, D., &amp; Thomas, M. B. (2011). Frontiers in climate change–disease research. </w:t>
           </w:r>
           <w:r>
             <w:rPr>
@@ -6876,147 +4896,7 @@
             <w:rPr>
               <w:rFonts w:eastAsia="Times New Roman"/>
             </w:rPr>
-            <w:t xml:space="preserve">Scheele, B. C., </w:t>
-          </w:r>
-          <w:proofErr w:type="spellStart"/>
-          <w:r>
-            <w:rPr>
-              <w:rFonts w:eastAsia="Times New Roman"/>
-            </w:rPr>
-            <w:t>Pasmans</w:t>
-          </w:r>
-          <w:proofErr w:type="spellEnd"/>
-          <w:r>
-            <w:rPr>
-              <w:rFonts w:eastAsia="Times New Roman"/>
-            </w:rPr>
-            <w:t xml:space="preserve">, F., </w:t>
-          </w:r>
-          <w:proofErr w:type="spellStart"/>
-          <w:r>
-            <w:rPr>
-              <w:rFonts w:eastAsia="Times New Roman"/>
-            </w:rPr>
-            <w:t>Skerratt</w:t>
-          </w:r>
-          <w:proofErr w:type="spellEnd"/>
-          <w:r>
-            <w:rPr>
-              <w:rFonts w:eastAsia="Times New Roman"/>
-            </w:rPr>
-            <w:t xml:space="preserve">, L. F., Berger, L., Martel, A., </w:t>
-          </w:r>
-          <w:proofErr w:type="spellStart"/>
-          <w:r>
-            <w:rPr>
-              <w:rFonts w:eastAsia="Times New Roman"/>
-            </w:rPr>
-            <w:t>Beukema</w:t>
-          </w:r>
-          <w:proofErr w:type="spellEnd"/>
-          <w:r>
-            <w:rPr>
-              <w:rFonts w:eastAsia="Times New Roman"/>
-            </w:rPr>
-            <w:t xml:space="preserve">, W., Acevedo, A. A., </w:t>
-          </w:r>
-          <w:proofErr w:type="spellStart"/>
-          <w:r>
-            <w:rPr>
-              <w:rFonts w:eastAsia="Times New Roman"/>
-            </w:rPr>
-            <w:t>Burrowes</w:t>
-          </w:r>
-          <w:proofErr w:type="spellEnd"/>
-          <w:r>
-            <w:rPr>
-              <w:rFonts w:eastAsia="Times New Roman"/>
-            </w:rPr>
-            <w:t xml:space="preserve">, P. A., Carvalho, T., </w:t>
-          </w:r>
-          <w:proofErr w:type="spellStart"/>
-          <w:r>
-            <w:rPr>
-              <w:rFonts w:eastAsia="Times New Roman"/>
-            </w:rPr>
-            <w:t>Catenazzi</w:t>
-          </w:r>
-          <w:proofErr w:type="spellEnd"/>
-          <w:r>
-            <w:rPr>
-              <w:rFonts w:eastAsia="Times New Roman"/>
-            </w:rPr>
-            <w:t xml:space="preserve">, A., Riva, I. D. La, Fisher, M. C., </w:t>
-          </w:r>
-          <w:proofErr w:type="spellStart"/>
-          <w:r>
-            <w:rPr>
-              <w:rFonts w:eastAsia="Times New Roman"/>
-            </w:rPr>
-            <w:t>Flechas</w:t>
-          </w:r>
-          <w:proofErr w:type="spellEnd"/>
-          <w:r>
-            <w:rPr>
-              <w:rFonts w:eastAsia="Times New Roman"/>
-            </w:rPr>
-            <w:t xml:space="preserve">, S. V, Foster, C. N., </w:t>
-          </w:r>
-          <w:proofErr w:type="spellStart"/>
-          <w:r>
-            <w:rPr>
-              <w:rFonts w:eastAsia="Times New Roman"/>
-            </w:rPr>
-            <w:t>Frías</w:t>
-          </w:r>
-          <w:proofErr w:type="spellEnd"/>
-          <w:r>
-            <w:rPr>
-              <w:rFonts w:eastAsia="Times New Roman"/>
-            </w:rPr>
-            <w:t xml:space="preserve">-Álvarez, P., Garner, T. W. J., </w:t>
-          </w:r>
-          <w:proofErr w:type="spellStart"/>
-          <w:r>
-            <w:rPr>
-              <w:rFonts w:eastAsia="Times New Roman"/>
-            </w:rPr>
-            <w:t>Gratwicke</w:t>
-          </w:r>
-          <w:proofErr w:type="spellEnd"/>
-          <w:r>
-            <w:rPr>
-              <w:rFonts w:eastAsia="Times New Roman"/>
-            </w:rPr>
-            <w:t xml:space="preserve">, B., </w:t>
-          </w:r>
-          <w:proofErr w:type="spellStart"/>
-          <w:r>
-            <w:rPr>
-              <w:rFonts w:eastAsia="Times New Roman"/>
-            </w:rPr>
-            <w:t>Guayasamin</w:t>
-          </w:r>
-          <w:proofErr w:type="spellEnd"/>
-          <w:r>
-            <w:rPr>
-              <w:rFonts w:eastAsia="Times New Roman"/>
-            </w:rPr>
-            <w:t xml:space="preserve">, J. M., Hirschfeld, M., … </w:t>
-          </w:r>
-          <w:proofErr w:type="spellStart"/>
-          <w:r>
-            <w:rPr>
-              <w:rFonts w:eastAsia="Times New Roman"/>
-            </w:rPr>
-            <w:t>Canessa</w:t>
-          </w:r>
-          <w:proofErr w:type="spellEnd"/>
-          <w:r>
-            <w:rPr>
-              <w:rFonts w:eastAsia="Times New Roman"/>
-            </w:rPr>
-            <w:t xml:space="preserve">, S. (2019). </w:t>
+            <w:t xml:space="preserve">Scheele, B. C., Pasmans, F., Skerratt, L. F., Berger, L., Martel, A., Beukema, W., Acevedo, A. A., Burrowes, P. A., Carvalho, T., Catenazzi, A., Riva, I. D. La, Fisher, M. C., Flechas, S. V, Foster, C. N., Frías-Álvarez, P., Garner, T. W. J., Gratwicke, B., Guayasamin, J. M., Hirschfeld, M., … Canessa, S. (2019). </w:t>
           </w:r>
           <w:r>
             <w:rPr>
@@ -7124,21 +5004,7 @@
             <w:rPr>
               <w:rFonts w:eastAsia="Times New Roman"/>
             </w:rPr>
-            <w:t xml:space="preserve">Vinson, J. E., Drake, J. M., </w:t>
-          </w:r>
-          <w:proofErr w:type="spellStart"/>
-          <w:r>
-            <w:rPr>
-              <w:rFonts w:eastAsia="Times New Roman"/>
-            </w:rPr>
-            <w:t>Rohani</w:t>
-          </w:r>
-          <w:proofErr w:type="spellEnd"/>
-          <w:r>
-            <w:rPr>
-              <w:rFonts w:eastAsia="Times New Roman"/>
-            </w:rPr>
-            <w:t xml:space="preserve">, P., &amp; Park, A. W. (2016). The potential for sexual transmission to compromise control of Ebola virus outbreaks. </w:t>
+            <w:t xml:space="preserve">Vinson, J. E., Drake, J. M., Rohani, P., &amp; Park, A. W. (2016). The potential for sexual transmission to compromise control of Ebola virus outbreaks. </w:t>
           </w:r>
           <w:r>
             <w:rPr>
@@ -7185,23 +5051,13 @@
             </w:rPr>
             <w:t xml:space="preserve">Weinstein, B. G., Graham, C. H., &amp; Parra, J. L. (2017). The role of environment, dispersal and competition in explaining reduced co-occurrence among related species. </w:t>
           </w:r>
-          <w:proofErr w:type="spellStart"/>
-          <w:r>
-            <w:rPr>
-              <w:rFonts w:eastAsia="Times New Roman"/>
-              <w:i/>
-              <w:iCs/>
-            </w:rPr>
-            <w:t>PloS</w:t>
-          </w:r>
-          <w:proofErr w:type="spellEnd"/>
-          <w:r>
-            <w:rPr>
-              <w:rFonts w:eastAsia="Times New Roman"/>
-              <w:i/>
-              <w:iCs/>
-            </w:rPr>
-            <w:t xml:space="preserve"> One</w:t>
+          <w:r>
+            <w:rPr>
+              <w:rFonts w:eastAsia="Times New Roman"/>
+              <w:i/>
+              <w:iCs/>
+            </w:rPr>
+            <w:t>PloS One</w:t>
           </w:r>
           <w:r>
             <w:rPr>
@@ -7339,7 +5195,7 @@
 </file>
 
 <file path=word/comments.xml><?xml version="1.0" encoding="utf-8"?>
-<w:comments xmlns:wpc="http://schemas.microsoft.com/office/word/2010/wordprocessingCanvas" xmlns:cx="http://schemas.microsoft.com/office/drawing/2014/chartex" xmlns:cx1="http://schemas.microsoft.com/office/drawing/2015/9/8/chartex" xmlns:cx2="http://schemas.microsoft.com/office/drawing/2015/10/21/chartex" xmlns:cx3="http://schemas.microsoft.com/office/drawing/2016/5/9/chartex" xmlns:cx4="http://schemas.microsoft.com/office/drawing/2016/5/10/chartex" xmlns:cx5="http://schemas.microsoft.com/office/drawing/2016/5/11/chartex" xmlns:cx6="http://schemas.microsoft.com/office/drawing/2016/5/12/chartex" xmlns:cx7="http://schemas.microsoft.com/office/drawing/2016/5/13/chartex" xmlns:cx8="http://schemas.microsoft.com/office/drawing/2016/5/14/chartex" xmlns:mc="http://schemas.openxmlformats.org/markup-compatibility/2006" xmlns:aink="http://schemas.microsoft.com/office/drawing/2016/ink" xmlns:am3d="http://schemas.microsoft.com/office/drawing/2017/model3d" xmlns:o="urn:schemas-microsoft-com:office:office" xmlns:r="http://schemas.openxmlformats.org/officeDocument/2006/relationships" xmlns:m="http://schemas.openxmlformats.org/officeDocument/2006/math" xmlns:v="urn:schemas-microsoft-com:vml" xmlns:wp14="http://schemas.microsoft.com/office/word/2010/wordprocessingDrawing" xmlns:wp="http://schemas.openxmlformats.org/drawingml/2006/wordprocessingDrawing" xmlns:w10="urn:schemas-microsoft-com:office:word" xmlns:w="http://schemas.openxmlformats.org/wordprocessingml/2006/main" xmlns:w14="http://schemas.microsoft.com/office/word/2010/wordml" xmlns:w15="http://schemas.microsoft.com/office/word/2012/wordml" xmlns:w16cex="http://schemas.microsoft.com/office/word/2018/wordml/cex" xmlns:w16cid="http://schemas.microsoft.com/office/word/2016/wordml/cid" xmlns:w16="http://schemas.microsoft.com/office/word/2018/wordml" xmlns:w16sdtdh="http://schemas.microsoft.com/office/word/2020/wordml/sdtdatahash" xmlns:w16se="http://schemas.microsoft.com/office/word/2015/wordml/symex" xmlns:wpg="http://schemas.microsoft.com/office/word/2010/wordprocessingGroup" xmlns:wpi="http://schemas.microsoft.com/office/word/2010/wordprocessingInk" xmlns:wne="http://schemas.microsoft.com/office/word/2006/wordml" xmlns:wps="http://schemas.microsoft.com/office/word/2010/wordprocessingShape" mc:Ignorable="w14 w15 w16se w16cid w16 w16cex w16sdtdh wp14">
+<w:comments xmlns:wpc="http://schemas.microsoft.com/office/word/2010/wordprocessingCanvas" xmlns:cx="http://schemas.microsoft.com/office/drawing/2014/chartex" xmlns:cx1="http://schemas.microsoft.com/office/drawing/2015/9/8/chartex" xmlns:cx2="http://schemas.microsoft.com/office/drawing/2015/10/21/chartex" xmlns:cx3="http://schemas.microsoft.com/office/drawing/2016/5/9/chartex" xmlns:cx4="http://schemas.microsoft.com/office/drawing/2016/5/10/chartex" xmlns:cx5="http://schemas.microsoft.com/office/drawing/2016/5/11/chartex" xmlns:cx6="http://schemas.microsoft.com/office/drawing/2016/5/12/chartex" xmlns:cx7="http://schemas.microsoft.com/office/drawing/2016/5/13/chartex" xmlns:cx8="http://schemas.microsoft.com/office/drawing/2016/5/14/chartex" xmlns:mc="http://schemas.openxmlformats.org/markup-compatibility/2006" xmlns:aink="http://schemas.microsoft.com/office/drawing/2016/ink" xmlns:am3d="http://schemas.microsoft.com/office/drawing/2017/model3d" xmlns:o="urn:schemas-microsoft-com:office:office" xmlns:oel="http://schemas.microsoft.com/office/2019/extlst" xmlns:r="http://schemas.openxmlformats.org/officeDocument/2006/relationships" xmlns:m="http://schemas.openxmlformats.org/officeDocument/2006/math" xmlns:v="urn:schemas-microsoft-com:vml" xmlns:wp14="http://schemas.microsoft.com/office/word/2010/wordprocessingDrawing" xmlns:wp="http://schemas.openxmlformats.org/drawingml/2006/wordprocessingDrawing" xmlns:w10="urn:schemas-microsoft-com:office:word" xmlns:w="http://schemas.openxmlformats.org/wordprocessingml/2006/main" xmlns:w14="http://schemas.microsoft.com/office/word/2010/wordml" xmlns:w15="http://schemas.microsoft.com/office/word/2012/wordml" xmlns:w16cex="http://schemas.microsoft.com/office/word/2018/wordml/cex" xmlns:w16cid="http://schemas.microsoft.com/office/word/2016/wordml/cid" xmlns:w16="http://schemas.microsoft.com/office/word/2018/wordml" xmlns:w16sdtdh="http://schemas.microsoft.com/office/word/2020/wordml/sdtdatahash" xmlns:w16se="http://schemas.microsoft.com/office/word/2015/wordml/symex" xmlns:wpg="http://schemas.microsoft.com/office/word/2010/wordprocessingGroup" xmlns:wpi="http://schemas.microsoft.com/office/word/2010/wordprocessingInk" xmlns:wne="http://schemas.microsoft.com/office/word/2006/wordml" xmlns:wps="http://schemas.microsoft.com/office/word/2010/wordprocessingShape" mc:Ignorable="w14 w15 w16se w16cid w16 w16cex w16sdtdh wp14">
   <w:comment w:id="0" w:author="Andrew W Park" w:date="2021-06-17T14:16:00Z" w:initials="AWP">
     <w:p>
       <w:pPr>
@@ -7738,15 +5594,7 @@
         <w:annotationRef/>
       </w:r>
       <w:r>
-        <w:t xml:space="preserve">I couldn’t find specific guidelines in the </w:t>
-      </w:r>
-      <w:proofErr w:type="spellStart"/>
-      <w:r>
-        <w:t>Ecol</w:t>
-      </w:r>
-      <w:proofErr w:type="spellEnd"/>
-      <w:r>
-        <w:t xml:space="preserve"> Letters author guidelines but other papers I read were reporting low p-values like this.</w:t>
+        <w:t>I couldn’t find specific guidelines in the Ecol Letters author guidelines but other papers I read were reporting low p-values like this.</w:t>
       </w:r>
     </w:p>
   </w:comment>
@@ -7762,15 +5610,7 @@
         <w:annotationRef/>
       </w:r>
       <w:r>
-        <w:t xml:space="preserve">I am still struggling with this section. I am trying to describe how evenness, community competence, and abundance might help predict future infection </w:t>
-      </w:r>
-      <w:proofErr w:type="gramStart"/>
-      <w:r>
-        <w:t>prevalence</w:t>
-      </w:r>
-      <w:proofErr w:type="gramEnd"/>
-      <w:r>
-        <w:t xml:space="preserve"> but I don’t know if this is too speculative.</w:t>
+        <w:t>I am still struggling with this section. I am trying to describe how evenness, community competence, and abundance might help predict future infection prevalence but I don’t know if this is too speculative.</w:t>
       </w:r>
     </w:p>
   </w:comment>
@@ -7818,33 +5658,8 @@
         <w:annotationRef/>
       </w:r>
       <w:r>
-        <w:t xml:space="preserve">I used the </w:t>
-      </w:r>
-      <w:proofErr w:type="spellStart"/>
-      <w:proofErr w:type="gramStart"/>
-      <w:r>
-        <w:t>p.adjust</w:t>
-      </w:r>
-      <w:proofErr w:type="spellEnd"/>
-      <w:proofErr w:type="gramEnd"/>
-      <w:r>
-        <w:t xml:space="preserve">() function for the multiple comparisons test. This p-value did not change before and after the </w:t>
-      </w:r>
-      <w:proofErr w:type="spellStart"/>
-      <w:proofErr w:type="gramStart"/>
-      <w:r>
-        <w:t>p.adjust</w:t>
-      </w:r>
-      <w:proofErr w:type="spellEnd"/>
-      <w:proofErr w:type="gramEnd"/>
-      <w:r>
-        <w:t>(). Do you know why? The code for this is on line 51 in fig5_</w:t>
-      </w:r>
-      <w:proofErr w:type="gramStart"/>
-      <w:r>
-        <w:t>code.R</w:t>
-      </w:r>
-      <w:proofErr w:type="gramEnd"/>
+        <w:t>I used the p.adjust() function for the multiple comparisons test. This p-value did not change before and after the p.adjust(). Do you know why? The code for this is on line 51 in fig5_code.R</w:t>
+      </w:r>
     </w:p>
   </w:comment>
   <w:comment w:id="12" w:author="Andrew William Park" w:date="2021-06-23T14:13:00Z" w:initials="AWP">
@@ -7859,15 +5674,7 @@
         <w:annotationRef/>
       </w:r>
       <w:r>
-        <w:t xml:space="preserve">Maybe this wording is a little </w:t>
-      </w:r>
-      <w:proofErr w:type="gramStart"/>
-      <w:r>
-        <w:t>more humble</w:t>
-      </w:r>
-      <w:proofErr w:type="gramEnd"/>
-      <w:r>
-        <w:t xml:space="preserve"> given the equivocal stats. </w:t>
+        <w:t xml:space="preserve">Maybe this wording is a little more humble given the equivocal stats. </w:t>
       </w:r>
     </w:p>
   </w:comment>
@@ -7939,7 +5746,7 @@
 </file>
 
 <file path=word/commentsExtended.xml><?xml version="1.0" encoding="utf-8"?>
-<w15:commentsEx xmlns:wpc="http://schemas.microsoft.com/office/word/2010/wordprocessingCanvas" xmlns:cx="http://schemas.microsoft.com/office/drawing/2014/chartex" xmlns:cx1="http://schemas.microsoft.com/office/drawing/2015/9/8/chartex" xmlns:cx2="http://schemas.microsoft.com/office/drawing/2015/10/21/chartex" xmlns:cx3="http://schemas.microsoft.com/office/drawing/2016/5/9/chartex" xmlns:cx4="http://schemas.microsoft.com/office/drawing/2016/5/10/chartex" xmlns:cx5="http://schemas.microsoft.com/office/drawing/2016/5/11/chartex" xmlns:cx6="http://schemas.microsoft.com/office/drawing/2016/5/12/chartex" xmlns:cx7="http://schemas.microsoft.com/office/drawing/2016/5/13/chartex" xmlns:cx8="http://schemas.microsoft.com/office/drawing/2016/5/14/chartex" xmlns:mc="http://schemas.openxmlformats.org/markup-compatibility/2006" xmlns:aink="http://schemas.microsoft.com/office/drawing/2016/ink" xmlns:am3d="http://schemas.microsoft.com/office/drawing/2017/model3d" xmlns:o="urn:schemas-microsoft-com:office:office" xmlns:r="http://schemas.openxmlformats.org/officeDocument/2006/relationships" xmlns:m="http://schemas.openxmlformats.org/officeDocument/2006/math" xmlns:v="urn:schemas-microsoft-com:vml" xmlns:wp14="http://schemas.microsoft.com/office/word/2010/wordprocessingDrawing" xmlns:wp="http://schemas.openxmlformats.org/drawingml/2006/wordprocessingDrawing" xmlns:w10="urn:schemas-microsoft-com:office:word" xmlns:w="http://schemas.openxmlformats.org/wordprocessingml/2006/main" xmlns:w14="http://schemas.microsoft.com/office/word/2010/wordml" xmlns:w15="http://schemas.microsoft.com/office/word/2012/wordml" xmlns:w16cex="http://schemas.microsoft.com/office/word/2018/wordml/cex" xmlns:w16cid="http://schemas.microsoft.com/office/word/2016/wordml/cid" xmlns:w16="http://schemas.microsoft.com/office/word/2018/wordml" xmlns:w16sdtdh="http://schemas.microsoft.com/office/word/2020/wordml/sdtdatahash" xmlns:w16se="http://schemas.microsoft.com/office/word/2015/wordml/symex" xmlns:wpg="http://schemas.microsoft.com/office/word/2010/wordprocessingGroup" xmlns:wpi="http://schemas.microsoft.com/office/word/2010/wordprocessingInk" xmlns:wne="http://schemas.microsoft.com/office/word/2006/wordml" xmlns:wps="http://schemas.microsoft.com/office/word/2010/wordprocessingShape" mc:Ignorable="w14 w15 w16se w16cid w16 w16cex w16sdtdh wp14">
+<w15:commentsEx xmlns:wpc="http://schemas.microsoft.com/office/word/2010/wordprocessingCanvas" xmlns:cx="http://schemas.microsoft.com/office/drawing/2014/chartex" xmlns:cx1="http://schemas.microsoft.com/office/drawing/2015/9/8/chartex" xmlns:cx2="http://schemas.microsoft.com/office/drawing/2015/10/21/chartex" xmlns:cx3="http://schemas.microsoft.com/office/drawing/2016/5/9/chartex" xmlns:cx4="http://schemas.microsoft.com/office/drawing/2016/5/10/chartex" xmlns:cx5="http://schemas.microsoft.com/office/drawing/2016/5/11/chartex" xmlns:cx6="http://schemas.microsoft.com/office/drawing/2016/5/12/chartex" xmlns:cx7="http://schemas.microsoft.com/office/drawing/2016/5/13/chartex" xmlns:cx8="http://schemas.microsoft.com/office/drawing/2016/5/14/chartex" xmlns:mc="http://schemas.openxmlformats.org/markup-compatibility/2006" xmlns:aink="http://schemas.microsoft.com/office/drawing/2016/ink" xmlns:am3d="http://schemas.microsoft.com/office/drawing/2017/model3d" xmlns:o="urn:schemas-microsoft-com:office:office" xmlns:oel="http://schemas.microsoft.com/office/2019/extlst" xmlns:r="http://schemas.openxmlformats.org/officeDocument/2006/relationships" xmlns:m="http://schemas.openxmlformats.org/officeDocument/2006/math" xmlns:v="urn:schemas-microsoft-com:vml" xmlns:wp14="http://schemas.microsoft.com/office/word/2010/wordprocessingDrawing" xmlns:wp="http://schemas.openxmlformats.org/drawingml/2006/wordprocessingDrawing" xmlns:w10="urn:schemas-microsoft-com:office:word" xmlns:w="http://schemas.openxmlformats.org/wordprocessingml/2006/main" xmlns:w14="http://schemas.microsoft.com/office/word/2010/wordml" xmlns:w15="http://schemas.microsoft.com/office/word/2012/wordml" xmlns:w16cex="http://schemas.microsoft.com/office/word/2018/wordml/cex" xmlns:w16cid="http://schemas.microsoft.com/office/word/2016/wordml/cid" xmlns:w16="http://schemas.microsoft.com/office/word/2018/wordml" xmlns:w16sdtdh="http://schemas.microsoft.com/office/word/2020/wordml/sdtdatahash" xmlns:w16se="http://schemas.microsoft.com/office/word/2015/wordml/symex" xmlns:wpg="http://schemas.microsoft.com/office/word/2010/wordprocessingGroup" xmlns:wpi="http://schemas.microsoft.com/office/word/2010/wordprocessingInk" xmlns:wne="http://schemas.microsoft.com/office/word/2006/wordml" xmlns:wps="http://schemas.microsoft.com/office/word/2010/wordprocessingShape" mc:Ignorable="w14 w15 w16se w16cid w16 w16cex w16sdtdh wp14">
   <w15:commentEx w15:paraId="62F78794" w15:done="1"/>
   <w15:commentEx w15:paraId="4D19220A" w15:done="1"/>
   <w15:commentEx w15:paraId="0D85195C" w15:done="1"/>
@@ -7961,7 +5768,7 @@
 </file>
 
 <file path=word/commentsIds.xml><?xml version="1.0" encoding="utf-8"?>
-<w16cid:commentsIds xmlns:wpc="http://schemas.microsoft.com/office/word/2010/wordprocessingCanvas" xmlns:cx="http://schemas.microsoft.com/office/drawing/2014/chartex" xmlns:cx1="http://schemas.microsoft.com/office/drawing/2015/9/8/chartex" xmlns:cx2="http://schemas.microsoft.com/office/drawing/2015/10/21/chartex" xmlns:cx3="http://schemas.microsoft.com/office/drawing/2016/5/9/chartex" xmlns:cx4="http://schemas.microsoft.com/office/drawing/2016/5/10/chartex" xmlns:cx5="http://schemas.microsoft.com/office/drawing/2016/5/11/chartex" xmlns:cx6="http://schemas.microsoft.com/office/drawing/2016/5/12/chartex" xmlns:cx7="http://schemas.microsoft.com/office/drawing/2016/5/13/chartex" xmlns:cx8="http://schemas.microsoft.com/office/drawing/2016/5/14/chartex" xmlns:mc="http://schemas.openxmlformats.org/markup-compatibility/2006" xmlns:aink="http://schemas.microsoft.com/office/drawing/2016/ink" xmlns:am3d="http://schemas.microsoft.com/office/drawing/2017/model3d" xmlns:o="urn:schemas-microsoft-com:office:office" xmlns:r="http://schemas.openxmlformats.org/officeDocument/2006/relationships" xmlns:m="http://schemas.openxmlformats.org/officeDocument/2006/math" xmlns:v="urn:schemas-microsoft-com:vml" xmlns:wp14="http://schemas.microsoft.com/office/word/2010/wordprocessingDrawing" xmlns:wp="http://schemas.openxmlformats.org/drawingml/2006/wordprocessingDrawing" xmlns:w10="urn:schemas-microsoft-com:office:word" xmlns:w="http://schemas.openxmlformats.org/wordprocessingml/2006/main" xmlns:w14="http://schemas.microsoft.com/office/word/2010/wordml" xmlns:w15="http://schemas.microsoft.com/office/word/2012/wordml" xmlns:w16cex="http://schemas.microsoft.com/office/word/2018/wordml/cex" xmlns:w16cid="http://schemas.microsoft.com/office/word/2016/wordml/cid" xmlns:w16="http://schemas.microsoft.com/office/word/2018/wordml" xmlns:w16sdtdh="http://schemas.microsoft.com/office/word/2020/wordml/sdtdatahash" xmlns:w16se="http://schemas.microsoft.com/office/word/2015/wordml/symex" xmlns:wpg="http://schemas.microsoft.com/office/word/2010/wordprocessingGroup" xmlns:wpi="http://schemas.microsoft.com/office/word/2010/wordprocessingInk" xmlns:wne="http://schemas.microsoft.com/office/word/2006/wordml" xmlns:wps="http://schemas.microsoft.com/office/word/2010/wordprocessingShape" mc:Ignorable="w14 w15 w16se w16cid w16 w16cex w16sdtdh wp14">
+<w16cid:commentsIds xmlns:wpc="http://schemas.microsoft.com/office/word/2010/wordprocessingCanvas" xmlns:cx="http://schemas.microsoft.com/office/drawing/2014/chartex" xmlns:cx1="http://schemas.microsoft.com/office/drawing/2015/9/8/chartex" xmlns:cx2="http://schemas.microsoft.com/office/drawing/2015/10/21/chartex" xmlns:cx3="http://schemas.microsoft.com/office/drawing/2016/5/9/chartex" xmlns:cx4="http://schemas.microsoft.com/office/drawing/2016/5/10/chartex" xmlns:cx5="http://schemas.microsoft.com/office/drawing/2016/5/11/chartex" xmlns:cx6="http://schemas.microsoft.com/office/drawing/2016/5/12/chartex" xmlns:cx7="http://schemas.microsoft.com/office/drawing/2016/5/13/chartex" xmlns:cx8="http://schemas.microsoft.com/office/drawing/2016/5/14/chartex" xmlns:mc="http://schemas.openxmlformats.org/markup-compatibility/2006" xmlns:aink="http://schemas.microsoft.com/office/drawing/2016/ink" xmlns:am3d="http://schemas.microsoft.com/office/drawing/2017/model3d" xmlns:o="urn:schemas-microsoft-com:office:office" xmlns:oel="http://schemas.microsoft.com/office/2019/extlst" xmlns:r="http://schemas.openxmlformats.org/officeDocument/2006/relationships" xmlns:m="http://schemas.openxmlformats.org/officeDocument/2006/math" xmlns:v="urn:schemas-microsoft-com:vml" xmlns:wp14="http://schemas.microsoft.com/office/word/2010/wordprocessingDrawing" xmlns:wp="http://schemas.openxmlformats.org/drawingml/2006/wordprocessingDrawing" xmlns:w10="urn:schemas-microsoft-com:office:word" xmlns:w="http://schemas.openxmlformats.org/wordprocessingml/2006/main" xmlns:w14="http://schemas.microsoft.com/office/word/2010/wordml" xmlns:w15="http://schemas.microsoft.com/office/word/2012/wordml" xmlns:w16cex="http://schemas.microsoft.com/office/word/2018/wordml/cex" xmlns:w16cid="http://schemas.microsoft.com/office/word/2016/wordml/cid" xmlns:w16="http://schemas.microsoft.com/office/word/2018/wordml" xmlns:w16sdtdh="http://schemas.microsoft.com/office/word/2020/wordml/sdtdatahash" xmlns:w16se="http://schemas.microsoft.com/office/word/2015/wordml/symex" xmlns:wpg="http://schemas.microsoft.com/office/word/2010/wordprocessingGroup" xmlns:wpi="http://schemas.microsoft.com/office/word/2010/wordprocessingInk" xmlns:wne="http://schemas.microsoft.com/office/word/2006/wordml" xmlns:wps="http://schemas.microsoft.com/office/word/2010/wordprocessingShape" mc:Ignorable="w14 w15 w16se w16cid w16 w16cex w16sdtdh wp14">
   <w16cid:commentId w16cid:paraId="62F78794" w16cid:durableId="24C8B9FC"/>
   <w16cid:commentId w16cid:paraId="4D19220A" w16cid:durableId="24C8B9FD"/>
   <w16cid:commentId w16cid:paraId="0D85195C" w16cid:durableId="24C8B9FE"/>
@@ -7983,7 +5790,7 @@
 </file>
 
 <file path=word/endnotes.xml><?xml version="1.0" encoding="utf-8"?>
-<w:endnotes xmlns:wpc="http://schemas.microsoft.com/office/word/2010/wordprocessingCanvas" xmlns:cx="http://schemas.microsoft.com/office/drawing/2014/chartex" xmlns:cx1="http://schemas.microsoft.com/office/drawing/2015/9/8/chartex" xmlns:cx2="http://schemas.microsoft.com/office/drawing/2015/10/21/chartex" xmlns:cx3="http://schemas.microsoft.com/office/drawing/2016/5/9/chartex" xmlns:cx4="http://schemas.microsoft.com/office/drawing/2016/5/10/chartex" xmlns:cx5="http://schemas.microsoft.com/office/drawing/2016/5/11/chartex" xmlns:cx6="http://schemas.microsoft.com/office/drawing/2016/5/12/chartex" xmlns:cx7="http://schemas.microsoft.com/office/drawing/2016/5/13/chartex" xmlns:cx8="http://schemas.microsoft.com/office/drawing/2016/5/14/chartex" xmlns:mc="http://schemas.openxmlformats.org/markup-compatibility/2006" xmlns:aink="http://schemas.microsoft.com/office/drawing/2016/ink" xmlns:am3d="http://schemas.microsoft.com/office/drawing/2017/model3d" xmlns:o="urn:schemas-microsoft-com:office:office" xmlns:r="http://schemas.openxmlformats.org/officeDocument/2006/relationships" xmlns:m="http://schemas.openxmlformats.org/officeDocument/2006/math" xmlns:v="urn:schemas-microsoft-com:vml" xmlns:wp14="http://schemas.microsoft.com/office/word/2010/wordprocessingDrawing" xmlns:wp="http://schemas.openxmlformats.org/drawingml/2006/wordprocessingDrawing" xmlns:w10="urn:schemas-microsoft-com:office:word" xmlns:w="http://schemas.openxmlformats.org/wordprocessingml/2006/main" xmlns:w14="http://schemas.microsoft.com/office/word/2010/wordml" xmlns:w15="http://schemas.microsoft.com/office/word/2012/wordml" xmlns:w16cex="http://schemas.microsoft.com/office/word/2018/wordml/cex" xmlns:w16cid="http://schemas.microsoft.com/office/word/2016/wordml/cid" xmlns:w16="http://schemas.microsoft.com/office/word/2018/wordml" xmlns:w16sdtdh="http://schemas.microsoft.com/office/word/2020/wordml/sdtdatahash" xmlns:w16se="http://schemas.microsoft.com/office/word/2015/wordml/symex" xmlns:wpg="http://schemas.microsoft.com/office/word/2010/wordprocessingGroup" xmlns:wpi="http://schemas.microsoft.com/office/word/2010/wordprocessingInk" xmlns:wne="http://schemas.microsoft.com/office/word/2006/wordml" xmlns:wps="http://schemas.microsoft.com/office/word/2010/wordprocessingShape" mc:Ignorable="w14 w15 w16se w16cid w16 w16cex w16sdtdh wp14">
+<w:endnotes xmlns:wpc="http://schemas.microsoft.com/office/word/2010/wordprocessingCanvas" xmlns:cx="http://schemas.microsoft.com/office/drawing/2014/chartex" xmlns:cx1="http://schemas.microsoft.com/office/drawing/2015/9/8/chartex" xmlns:cx2="http://schemas.microsoft.com/office/drawing/2015/10/21/chartex" xmlns:cx3="http://schemas.microsoft.com/office/drawing/2016/5/9/chartex" xmlns:cx4="http://schemas.microsoft.com/office/drawing/2016/5/10/chartex" xmlns:cx5="http://schemas.microsoft.com/office/drawing/2016/5/11/chartex" xmlns:cx6="http://schemas.microsoft.com/office/drawing/2016/5/12/chartex" xmlns:cx7="http://schemas.microsoft.com/office/drawing/2016/5/13/chartex" xmlns:cx8="http://schemas.microsoft.com/office/drawing/2016/5/14/chartex" xmlns:mc="http://schemas.openxmlformats.org/markup-compatibility/2006" xmlns:aink="http://schemas.microsoft.com/office/drawing/2016/ink" xmlns:am3d="http://schemas.microsoft.com/office/drawing/2017/model3d" xmlns:o="urn:schemas-microsoft-com:office:office" xmlns:oel="http://schemas.microsoft.com/office/2019/extlst" xmlns:r="http://schemas.openxmlformats.org/officeDocument/2006/relationships" xmlns:m="http://schemas.openxmlformats.org/officeDocument/2006/math" xmlns:v="urn:schemas-microsoft-com:vml" xmlns:wp14="http://schemas.microsoft.com/office/word/2010/wordprocessingDrawing" xmlns:wp="http://schemas.openxmlformats.org/drawingml/2006/wordprocessingDrawing" xmlns:w10="urn:schemas-microsoft-com:office:word" xmlns:w="http://schemas.openxmlformats.org/wordprocessingml/2006/main" xmlns:w14="http://schemas.microsoft.com/office/word/2010/wordml" xmlns:w15="http://schemas.microsoft.com/office/word/2012/wordml" xmlns:w16cex="http://schemas.microsoft.com/office/word/2018/wordml/cex" xmlns:w16cid="http://schemas.microsoft.com/office/word/2016/wordml/cid" xmlns:w16="http://schemas.microsoft.com/office/word/2018/wordml" xmlns:w16sdtdh="http://schemas.microsoft.com/office/word/2020/wordml/sdtdatahash" xmlns:w16se="http://schemas.microsoft.com/office/word/2015/wordml/symex" xmlns:wpg="http://schemas.microsoft.com/office/word/2010/wordprocessingGroup" xmlns:wpi="http://schemas.microsoft.com/office/word/2010/wordprocessingInk" xmlns:wne="http://schemas.microsoft.com/office/word/2006/wordml" xmlns:wps="http://schemas.microsoft.com/office/word/2010/wordprocessingShape" mc:Ignorable="w14 w15 w16se w16cid w16 w16cex w16sdtdh wp14">
   <w:endnote w:type="separator" w:id="-1">
     <w:p>
       <w:pPr>
@@ -8008,7 +5815,7 @@
 </file>
 
 <file path=word/footer1.xml><?xml version="1.0" encoding="utf-8"?>
-<w:ftr xmlns:wpc="http://schemas.microsoft.com/office/word/2010/wordprocessingCanvas" xmlns:cx="http://schemas.microsoft.com/office/drawing/2014/chartex" xmlns:cx1="http://schemas.microsoft.com/office/drawing/2015/9/8/chartex" xmlns:cx2="http://schemas.microsoft.com/office/drawing/2015/10/21/chartex" xmlns:cx3="http://schemas.microsoft.com/office/drawing/2016/5/9/chartex" xmlns:cx4="http://schemas.microsoft.com/office/drawing/2016/5/10/chartex" xmlns:cx5="http://schemas.microsoft.com/office/drawing/2016/5/11/chartex" xmlns:cx6="http://schemas.microsoft.com/office/drawing/2016/5/12/chartex" xmlns:cx7="http://schemas.microsoft.com/office/drawing/2016/5/13/chartex" xmlns:cx8="http://schemas.microsoft.com/office/drawing/2016/5/14/chartex" xmlns:mc="http://schemas.openxmlformats.org/markup-compatibility/2006" xmlns:aink="http://schemas.microsoft.com/office/drawing/2016/ink" xmlns:am3d="http://schemas.microsoft.com/office/drawing/2017/model3d" xmlns:o="urn:schemas-microsoft-com:office:office" xmlns:r="http://schemas.openxmlformats.org/officeDocument/2006/relationships" xmlns:m="http://schemas.openxmlformats.org/officeDocument/2006/math" xmlns:v="urn:schemas-microsoft-com:vml" xmlns:wp14="http://schemas.microsoft.com/office/word/2010/wordprocessingDrawing" xmlns:wp="http://schemas.openxmlformats.org/drawingml/2006/wordprocessingDrawing" xmlns:w10="urn:schemas-microsoft-com:office:word" xmlns:w="http://schemas.openxmlformats.org/wordprocessingml/2006/main" xmlns:w14="http://schemas.microsoft.com/office/word/2010/wordml" xmlns:w15="http://schemas.microsoft.com/office/word/2012/wordml" xmlns:w16cex="http://schemas.microsoft.com/office/word/2018/wordml/cex" xmlns:w16cid="http://schemas.microsoft.com/office/word/2016/wordml/cid" xmlns:w16="http://schemas.microsoft.com/office/word/2018/wordml" xmlns:w16sdtdh="http://schemas.microsoft.com/office/word/2020/wordml/sdtdatahash" xmlns:w16se="http://schemas.microsoft.com/office/word/2015/wordml/symex" xmlns:wpg="http://schemas.microsoft.com/office/word/2010/wordprocessingGroup" xmlns:wpi="http://schemas.microsoft.com/office/word/2010/wordprocessingInk" xmlns:wne="http://schemas.microsoft.com/office/word/2006/wordml" xmlns:wps="http://schemas.microsoft.com/office/word/2010/wordprocessingShape" mc:Ignorable="w14 w15 w16se w16cid w16 w16cex w16sdtdh wp14">
+<w:ftr xmlns:wpc="http://schemas.microsoft.com/office/word/2010/wordprocessingCanvas" xmlns:cx="http://schemas.microsoft.com/office/drawing/2014/chartex" xmlns:cx1="http://schemas.microsoft.com/office/drawing/2015/9/8/chartex" xmlns:cx2="http://schemas.microsoft.com/office/drawing/2015/10/21/chartex" xmlns:cx3="http://schemas.microsoft.com/office/drawing/2016/5/9/chartex" xmlns:cx4="http://schemas.microsoft.com/office/drawing/2016/5/10/chartex" xmlns:cx5="http://schemas.microsoft.com/office/drawing/2016/5/11/chartex" xmlns:cx6="http://schemas.microsoft.com/office/drawing/2016/5/12/chartex" xmlns:cx7="http://schemas.microsoft.com/office/drawing/2016/5/13/chartex" xmlns:cx8="http://schemas.microsoft.com/office/drawing/2016/5/14/chartex" xmlns:mc="http://schemas.openxmlformats.org/markup-compatibility/2006" xmlns:aink="http://schemas.microsoft.com/office/drawing/2016/ink" xmlns:am3d="http://schemas.microsoft.com/office/drawing/2017/model3d" xmlns:o="urn:schemas-microsoft-com:office:office" xmlns:oel="http://schemas.microsoft.com/office/2019/extlst" xmlns:r="http://schemas.openxmlformats.org/officeDocument/2006/relationships" xmlns:m="http://schemas.openxmlformats.org/officeDocument/2006/math" xmlns:v="urn:schemas-microsoft-com:vml" xmlns:wp14="http://schemas.microsoft.com/office/word/2010/wordprocessingDrawing" xmlns:wp="http://schemas.openxmlformats.org/drawingml/2006/wordprocessingDrawing" xmlns:w10="urn:schemas-microsoft-com:office:word" xmlns:w="http://schemas.openxmlformats.org/wordprocessingml/2006/main" xmlns:w14="http://schemas.microsoft.com/office/word/2010/wordml" xmlns:w15="http://schemas.microsoft.com/office/word/2012/wordml" xmlns:w16cex="http://schemas.microsoft.com/office/word/2018/wordml/cex" xmlns:w16cid="http://schemas.microsoft.com/office/word/2016/wordml/cid" xmlns:w16="http://schemas.microsoft.com/office/word/2018/wordml" xmlns:w16sdtdh="http://schemas.microsoft.com/office/word/2020/wordml/sdtdatahash" xmlns:w16se="http://schemas.microsoft.com/office/word/2015/wordml/symex" xmlns:wpg="http://schemas.microsoft.com/office/word/2010/wordprocessingGroup" xmlns:wpi="http://schemas.microsoft.com/office/word/2010/wordprocessingInk" xmlns:wne="http://schemas.microsoft.com/office/word/2006/wordml" xmlns:wps="http://schemas.microsoft.com/office/word/2010/wordprocessingShape" mc:Ignorable="w14 w15 w16se w16cid w16 w16cex w16sdtdh wp14">
   <w:sdt>
     <w:sdtPr>
       <w:rPr>
@@ -8020,11 +5827,6 @@
         <w:docPartUnique/>
       </w:docPartObj>
     </w:sdtPr>
-    <w:sdtEndPr>
-      <w:rPr>
-        <w:rStyle w:val="PageNumber"/>
-      </w:rPr>
-    </w:sdtEndPr>
     <w:sdtContent>
       <w:p>
         <w:pPr>
@@ -8065,7 +5867,7 @@
 </file>
 
 <file path=word/footer2.xml><?xml version="1.0" encoding="utf-8"?>
-<w:ftr xmlns:wpc="http://schemas.microsoft.com/office/word/2010/wordprocessingCanvas" xmlns:cx="http://schemas.microsoft.com/office/drawing/2014/chartex" xmlns:cx1="http://schemas.microsoft.com/office/drawing/2015/9/8/chartex" xmlns:cx2="http://schemas.microsoft.com/office/drawing/2015/10/21/chartex" xmlns:cx3="http://schemas.microsoft.com/office/drawing/2016/5/9/chartex" xmlns:cx4="http://schemas.microsoft.com/office/drawing/2016/5/10/chartex" xmlns:cx5="http://schemas.microsoft.com/office/drawing/2016/5/11/chartex" xmlns:cx6="http://schemas.microsoft.com/office/drawing/2016/5/12/chartex" xmlns:cx7="http://schemas.microsoft.com/office/drawing/2016/5/13/chartex" xmlns:cx8="http://schemas.microsoft.com/office/drawing/2016/5/14/chartex" xmlns:mc="http://schemas.openxmlformats.org/markup-compatibility/2006" xmlns:aink="http://schemas.microsoft.com/office/drawing/2016/ink" xmlns:am3d="http://schemas.microsoft.com/office/drawing/2017/model3d" xmlns:o="urn:schemas-microsoft-com:office:office" xmlns:r="http://schemas.openxmlformats.org/officeDocument/2006/relationships" xmlns:m="http://schemas.openxmlformats.org/officeDocument/2006/math" xmlns:v="urn:schemas-microsoft-com:vml" xmlns:wp14="http://schemas.microsoft.com/office/word/2010/wordprocessingDrawing" xmlns:wp="http://schemas.openxmlformats.org/drawingml/2006/wordprocessingDrawing" xmlns:w10="urn:schemas-microsoft-com:office:word" xmlns:w="http://schemas.openxmlformats.org/wordprocessingml/2006/main" xmlns:w14="http://schemas.microsoft.com/office/word/2010/wordml" xmlns:w15="http://schemas.microsoft.com/office/word/2012/wordml" xmlns:w16cex="http://schemas.microsoft.com/office/word/2018/wordml/cex" xmlns:w16cid="http://schemas.microsoft.com/office/word/2016/wordml/cid" xmlns:w16="http://schemas.microsoft.com/office/word/2018/wordml" xmlns:w16sdtdh="http://schemas.microsoft.com/office/word/2020/wordml/sdtdatahash" xmlns:w16se="http://schemas.microsoft.com/office/word/2015/wordml/symex" xmlns:wpg="http://schemas.microsoft.com/office/word/2010/wordprocessingGroup" xmlns:wpi="http://schemas.microsoft.com/office/word/2010/wordprocessingInk" xmlns:wne="http://schemas.microsoft.com/office/word/2006/wordml" xmlns:wps="http://schemas.microsoft.com/office/word/2010/wordprocessingShape" mc:Ignorable="w14 w15 w16se w16cid w16 w16cex w16sdtdh wp14">
+<w:ftr xmlns:wpc="http://schemas.microsoft.com/office/word/2010/wordprocessingCanvas" xmlns:cx="http://schemas.microsoft.com/office/drawing/2014/chartex" xmlns:cx1="http://schemas.microsoft.com/office/drawing/2015/9/8/chartex" xmlns:cx2="http://schemas.microsoft.com/office/drawing/2015/10/21/chartex" xmlns:cx3="http://schemas.microsoft.com/office/drawing/2016/5/9/chartex" xmlns:cx4="http://schemas.microsoft.com/office/drawing/2016/5/10/chartex" xmlns:cx5="http://schemas.microsoft.com/office/drawing/2016/5/11/chartex" xmlns:cx6="http://schemas.microsoft.com/office/drawing/2016/5/12/chartex" xmlns:cx7="http://schemas.microsoft.com/office/drawing/2016/5/13/chartex" xmlns:cx8="http://schemas.microsoft.com/office/drawing/2016/5/14/chartex" xmlns:mc="http://schemas.openxmlformats.org/markup-compatibility/2006" xmlns:aink="http://schemas.microsoft.com/office/drawing/2016/ink" xmlns:am3d="http://schemas.microsoft.com/office/drawing/2017/model3d" xmlns:o="urn:schemas-microsoft-com:office:office" xmlns:oel="http://schemas.microsoft.com/office/2019/extlst" xmlns:r="http://schemas.openxmlformats.org/officeDocument/2006/relationships" xmlns:m="http://schemas.openxmlformats.org/officeDocument/2006/math" xmlns:v="urn:schemas-microsoft-com:vml" xmlns:wp14="http://schemas.microsoft.com/office/word/2010/wordprocessingDrawing" xmlns:wp="http://schemas.openxmlformats.org/drawingml/2006/wordprocessingDrawing" xmlns:w10="urn:schemas-microsoft-com:office:word" xmlns:w="http://schemas.openxmlformats.org/wordprocessingml/2006/main" xmlns:w14="http://schemas.microsoft.com/office/word/2010/wordml" xmlns:w15="http://schemas.microsoft.com/office/word/2012/wordml" xmlns:w16cex="http://schemas.microsoft.com/office/word/2018/wordml/cex" xmlns:w16cid="http://schemas.microsoft.com/office/word/2016/wordml/cid" xmlns:w16="http://schemas.microsoft.com/office/word/2018/wordml" xmlns:w16sdtdh="http://schemas.microsoft.com/office/word/2020/wordml/sdtdatahash" xmlns:w16se="http://schemas.microsoft.com/office/word/2015/wordml/symex" xmlns:wpg="http://schemas.microsoft.com/office/word/2010/wordprocessingGroup" xmlns:wpi="http://schemas.microsoft.com/office/word/2010/wordprocessingInk" xmlns:wne="http://schemas.microsoft.com/office/word/2006/wordml" xmlns:wps="http://schemas.microsoft.com/office/word/2010/wordprocessingShape" mc:Ignorable="w14 w15 w16se w16cid w16 w16cex w16sdtdh wp14">
   <w:sdt>
     <w:sdtPr>
       <w:rPr>
@@ -8077,11 +5879,6 @@
         <w:docPartUnique/>
       </w:docPartObj>
     </w:sdtPr>
-    <w:sdtEndPr>
-      <w:rPr>
-        <w:rStyle w:val="PageNumber"/>
-      </w:rPr>
-    </w:sdtEndPr>
     <w:sdtContent>
       <w:p>
         <w:pPr>
@@ -8135,7 +5932,7 @@
 </file>
 
 <file path=word/footnotes.xml><?xml version="1.0" encoding="utf-8"?>
-<w:footnotes xmlns:wpc="http://schemas.microsoft.com/office/word/2010/wordprocessingCanvas" xmlns:cx="http://schemas.microsoft.com/office/drawing/2014/chartex" xmlns:cx1="http://schemas.microsoft.com/office/drawing/2015/9/8/chartex" xmlns:cx2="http://schemas.microsoft.com/office/drawing/2015/10/21/chartex" xmlns:cx3="http://schemas.microsoft.com/office/drawing/2016/5/9/chartex" xmlns:cx4="http://schemas.microsoft.com/office/drawing/2016/5/10/chartex" xmlns:cx5="http://schemas.microsoft.com/office/drawing/2016/5/11/chartex" xmlns:cx6="http://schemas.microsoft.com/office/drawing/2016/5/12/chartex" xmlns:cx7="http://schemas.microsoft.com/office/drawing/2016/5/13/chartex" xmlns:cx8="http://schemas.microsoft.com/office/drawing/2016/5/14/chartex" xmlns:mc="http://schemas.openxmlformats.org/markup-compatibility/2006" xmlns:aink="http://schemas.microsoft.com/office/drawing/2016/ink" xmlns:am3d="http://schemas.microsoft.com/office/drawing/2017/model3d" xmlns:o="urn:schemas-microsoft-com:office:office" xmlns:r="http://schemas.openxmlformats.org/officeDocument/2006/relationships" xmlns:m="http://schemas.openxmlformats.org/officeDocument/2006/math" xmlns:v="urn:schemas-microsoft-com:vml" xmlns:wp14="http://schemas.microsoft.com/office/word/2010/wordprocessingDrawing" xmlns:wp="http://schemas.openxmlformats.org/drawingml/2006/wordprocessingDrawing" xmlns:w10="urn:schemas-microsoft-com:office:word" xmlns:w="http://schemas.openxmlformats.org/wordprocessingml/2006/main" xmlns:w14="http://schemas.microsoft.com/office/word/2010/wordml" xmlns:w15="http://schemas.microsoft.com/office/word/2012/wordml" xmlns:w16cex="http://schemas.microsoft.com/office/word/2018/wordml/cex" xmlns:w16cid="http://schemas.microsoft.com/office/word/2016/wordml/cid" xmlns:w16="http://schemas.microsoft.com/office/word/2018/wordml" xmlns:w16sdtdh="http://schemas.microsoft.com/office/word/2020/wordml/sdtdatahash" xmlns:w16se="http://schemas.microsoft.com/office/word/2015/wordml/symex" xmlns:wpg="http://schemas.microsoft.com/office/word/2010/wordprocessingGroup" xmlns:wpi="http://schemas.microsoft.com/office/word/2010/wordprocessingInk" xmlns:wne="http://schemas.microsoft.com/office/word/2006/wordml" xmlns:wps="http://schemas.microsoft.com/office/word/2010/wordprocessingShape" mc:Ignorable="w14 w15 w16se w16cid w16 w16cex w16sdtdh wp14">
+<w:footnotes xmlns:wpc="http://schemas.microsoft.com/office/word/2010/wordprocessingCanvas" xmlns:cx="http://schemas.microsoft.com/office/drawing/2014/chartex" xmlns:cx1="http://schemas.microsoft.com/office/drawing/2015/9/8/chartex" xmlns:cx2="http://schemas.microsoft.com/office/drawing/2015/10/21/chartex" xmlns:cx3="http://schemas.microsoft.com/office/drawing/2016/5/9/chartex" xmlns:cx4="http://schemas.microsoft.com/office/drawing/2016/5/10/chartex" xmlns:cx5="http://schemas.microsoft.com/office/drawing/2016/5/11/chartex" xmlns:cx6="http://schemas.microsoft.com/office/drawing/2016/5/12/chartex" xmlns:cx7="http://schemas.microsoft.com/office/drawing/2016/5/13/chartex" xmlns:cx8="http://schemas.microsoft.com/office/drawing/2016/5/14/chartex" xmlns:mc="http://schemas.openxmlformats.org/markup-compatibility/2006" xmlns:aink="http://schemas.microsoft.com/office/drawing/2016/ink" xmlns:am3d="http://schemas.microsoft.com/office/drawing/2017/model3d" xmlns:o="urn:schemas-microsoft-com:office:office" xmlns:oel="http://schemas.microsoft.com/office/2019/extlst" xmlns:r="http://schemas.openxmlformats.org/officeDocument/2006/relationships" xmlns:m="http://schemas.openxmlformats.org/officeDocument/2006/math" xmlns:v="urn:schemas-microsoft-com:vml" xmlns:wp14="http://schemas.microsoft.com/office/word/2010/wordprocessingDrawing" xmlns:wp="http://schemas.openxmlformats.org/drawingml/2006/wordprocessingDrawing" xmlns:w10="urn:schemas-microsoft-com:office:word" xmlns:w="http://schemas.openxmlformats.org/wordprocessingml/2006/main" xmlns:w14="http://schemas.microsoft.com/office/word/2010/wordml" xmlns:w15="http://schemas.microsoft.com/office/word/2012/wordml" xmlns:w16cex="http://schemas.microsoft.com/office/word/2018/wordml/cex" xmlns:w16cid="http://schemas.microsoft.com/office/word/2016/wordml/cid" xmlns:w16="http://schemas.microsoft.com/office/word/2018/wordml" xmlns:w16sdtdh="http://schemas.microsoft.com/office/word/2020/wordml/sdtdatahash" xmlns:w16se="http://schemas.microsoft.com/office/word/2015/wordml/symex" xmlns:wpg="http://schemas.microsoft.com/office/word/2010/wordprocessingGroup" xmlns:wpi="http://schemas.microsoft.com/office/word/2010/wordprocessingInk" xmlns:wne="http://schemas.microsoft.com/office/word/2006/wordml" xmlns:wps="http://schemas.microsoft.com/office/word/2010/wordprocessingShape" mc:Ignorable="w14 w15 w16se w16cid w16 w16cex w16sdtdh wp14">
   <w:footnote w:type="separator" w:id="-1">
     <w:p>
       <w:pPr>
@@ -8160,7 +5957,7 @@
 </file>
 
 <file path=word/people.xml><?xml version="1.0" encoding="utf-8"?>
-<w15:people xmlns:wpc="http://schemas.microsoft.com/office/word/2010/wordprocessingCanvas" xmlns:cx="http://schemas.microsoft.com/office/drawing/2014/chartex" xmlns:cx1="http://schemas.microsoft.com/office/drawing/2015/9/8/chartex" xmlns:cx2="http://schemas.microsoft.com/office/drawing/2015/10/21/chartex" xmlns:cx3="http://schemas.microsoft.com/office/drawing/2016/5/9/chartex" xmlns:cx4="http://schemas.microsoft.com/office/drawing/2016/5/10/chartex" xmlns:cx5="http://schemas.microsoft.com/office/drawing/2016/5/11/chartex" xmlns:cx6="http://schemas.microsoft.com/office/drawing/2016/5/12/chartex" xmlns:cx7="http://schemas.microsoft.com/office/drawing/2016/5/13/chartex" xmlns:cx8="http://schemas.microsoft.com/office/drawing/2016/5/14/chartex" xmlns:mc="http://schemas.openxmlformats.org/markup-compatibility/2006" xmlns:aink="http://schemas.microsoft.com/office/drawing/2016/ink" xmlns:am3d="http://schemas.microsoft.com/office/drawing/2017/model3d" xmlns:o="urn:schemas-microsoft-com:office:office" xmlns:r="http://schemas.openxmlformats.org/officeDocument/2006/relationships" xmlns:m="http://schemas.openxmlformats.org/officeDocument/2006/math" xmlns:v="urn:schemas-microsoft-com:vml" xmlns:wp14="http://schemas.microsoft.com/office/word/2010/wordprocessingDrawing" xmlns:wp="http://schemas.openxmlformats.org/drawingml/2006/wordprocessingDrawing" xmlns:w10="urn:schemas-microsoft-com:office:word" xmlns:w="http://schemas.openxmlformats.org/wordprocessingml/2006/main" xmlns:w14="http://schemas.microsoft.com/office/word/2010/wordml" xmlns:w15="http://schemas.microsoft.com/office/word/2012/wordml" xmlns:w16cex="http://schemas.microsoft.com/office/word/2018/wordml/cex" xmlns:w16cid="http://schemas.microsoft.com/office/word/2016/wordml/cid" xmlns:w16="http://schemas.microsoft.com/office/word/2018/wordml" xmlns:w16sdtdh="http://schemas.microsoft.com/office/word/2020/wordml/sdtdatahash" xmlns:w16se="http://schemas.microsoft.com/office/word/2015/wordml/symex" xmlns:wpg="http://schemas.microsoft.com/office/word/2010/wordprocessingGroup" xmlns:wpi="http://schemas.microsoft.com/office/word/2010/wordprocessingInk" xmlns:wne="http://schemas.microsoft.com/office/word/2006/wordml" xmlns:wps="http://schemas.microsoft.com/office/word/2010/wordprocessingShape" mc:Ignorable="w14 w15 w16se w16cid w16 w16cex w16sdtdh wp14">
+<w15:people xmlns:wpc="http://schemas.microsoft.com/office/word/2010/wordprocessingCanvas" xmlns:cx="http://schemas.microsoft.com/office/drawing/2014/chartex" xmlns:cx1="http://schemas.microsoft.com/office/drawing/2015/9/8/chartex" xmlns:cx2="http://schemas.microsoft.com/office/drawing/2015/10/21/chartex" xmlns:cx3="http://schemas.microsoft.com/office/drawing/2016/5/9/chartex" xmlns:cx4="http://schemas.microsoft.com/office/drawing/2016/5/10/chartex" xmlns:cx5="http://schemas.microsoft.com/office/drawing/2016/5/11/chartex" xmlns:cx6="http://schemas.microsoft.com/office/drawing/2016/5/12/chartex" xmlns:cx7="http://schemas.microsoft.com/office/drawing/2016/5/13/chartex" xmlns:cx8="http://schemas.microsoft.com/office/drawing/2016/5/14/chartex" xmlns:mc="http://schemas.openxmlformats.org/markup-compatibility/2006" xmlns:aink="http://schemas.microsoft.com/office/drawing/2016/ink" xmlns:am3d="http://schemas.microsoft.com/office/drawing/2017/model3d" xmlns:o="urn:schemas-microsoft-com:office:office" xmlns:oel="http://schemas.microsoft.com/office/2019/extlst" xmlns:r="http://schemas.openxmlformats.org/officeDocument/2006/relationships" xmlns:m="http://schemas.openxmlformats.org/officeDocument/2006/math" xmlns:v="urn:schemas-microsoft-com:vml" xmlns:wp14="http://schemas.microsoft.com/office/word/2010/wordprocessingDrawing" xmlns:wp="http://schemas.openxmlformats.org/drawingml/2006/wordprocessingDrawing" xmlns:w10="urn:schemas-microsoft-com:office:word" xmlns:w="http://schemas.openxmlformats.org/wordprocessingml/2006/main" xmlns:w14="http://schemas.microsoft.com/office/word/2010/wordml" xmlns:w15="http://schemas.microsoft.com/office/word/2012/wordml" xmlns:w16cex="http://schemas.microsoft.com/office/word/2018/wordml/cex" xmlns:w16cid="http://schemas.microsoft.com/office/word/2016/wordml/cid" xmlns:w16="http://schemas.microsoft.com/office/word/2018/wordml" xmlns:w16sdtdh="http://schemas.microsoft.com/office/word/2020/wordml/sdtdatahash" xmlns:w16se="http://schemas.microsoft.com/office/word/2015/wordml/symex" xmlns:wpg="http://schemas.microsoft.com/office/word/2010/wordprocessingGroup" xmlns:wpi="http://schemas.microsoft.com/office/word/2010/wordprocessingInk" xmlns:wne="http://schemas.microsoft.com/office/word/2006/wordml" xmlns:wps="http://schemas.microsoft.com/office/word/2010/wordprocessingShape" mc:Ignorable="w14 w15 w16se w16cid w16 w16cex w16sdtdh wp14">
   <w15:person w15:author="Andrew W Park">
     <w15:presenceInfo w15:providerId="AD" w15:userId="S::awpark@uga.edu::ba1ee5c1-d61e-4e99-808a-b281bd2677aa"/>
   </w15:person>
@@ -8914,7 +6711,7 @@
 </file>
 
 <file path=word/glossary/document.xml><?xml version="1.0" encoding="utf-8"?>
-<w:glossaryDocument xmlns:wpc="http://schemas.microsoft.com/office/word/2010/wordprocessingCanvas" xmlns:cx="http://schemas.microsoft.com/office/drawing/2014/chartex" xmlns:cx1="http://schemas.microsoft.com/office/drawing/2015/9/8/chartex" xmlns:cx2="http://schemas.microsoft.com/office/drawing/2015/10/21/chartex" xmlns:cx3="http://schemas.microsoft.com/office/drawing/2016/5/9/chartex" xmlns:cx4="http://schemas.microsoft.com/office/drawing/2016/5/10/chartex" xmlns:cx5="http://schemas.microsoft.com/office/drawing/2016/5/11/chartex" xmlns:cx6="http://schemas.microsoft.com/office/drawing/2016/5/12/chartex" xmlns:cx7="http://schemas.microsoft.com/office/drawing/2016/5/13/chartex" xmlns:cx8="http://schemas.microsoft.com/office/drawing/2016/5/14/chartex" xmlns:mc="http://schemas.openxmlformats.org/markup-compatibility/2006" xmlns:aink="http://schemas.microsoft.com/office/drawing/2016/ink" xmlns:am3d="http://schemas.microsoft.com/office/drawing/2017/model3d" xmlns:o="urn:schemas-microsoft-com:office:office" xmlns:r="http://schemas.openxmlformats.org/officeDocument/2006/relationships" xmlns:m="http://schemas.openxmlformats.org/officeDocument/2006/math" xmlns:v="urn:schemas-microsoft-com:vml" xmlns:wp14="http://schemas.microsoft.com/office/word/2010/wordprocessingDrawing" xmlns:wp="http://schemas.openxmlformats.org/drawingml/2006/wordprocessingDrawing" xmlns:w10="urn:schemas-microsoft-com:office:word" xmlns:w="http://schemas.openxmlformats.org/wordprocessingml/2006/main" xmlns:w14="http://schemas.microsoft.com/office/word/2010/wordml" xmlns:w15="http://schemas.microsoft.com/office/word/2012/wordml" xmlns:w16cex="http://schemas.microsoft.com/office/word/2018/wordml/cex" xmlns:w16cid="http://schemas.microsoft.com/office/word/2016/wordml/cid" xmlns:w16="http://schemas.microsoft.com/office/word/2018/wordml" xmlns:w16sdtdh="http://schemas.microsoft.com/office/word/2020/wordml/sdtdatahash" xmlns:w16se="http://schemas.microsoft.com/office/word/2015/wordml/symex" xmlns:wpg="http://schemas.microsoft.com/office/word/2010/wordprocessingGroup" xmlns:wpi="http://schemas.microsoft.com/office/word/2010/wordprocessingInk" xmlns:wne="http://schemas.microsoft.com/office/word/2006/wordml" xmlns:wps="http://schemas.microsoft.com/office/word/2010/wordprocessingShape" mc:Ignorable="w14 w15 w16se w16cid w16 w16cex w16sdtdh wp14">
+<w:glossaryDocument xmlns:wpc="http://schemas.microsoft.com/office/word/2010/wordprocessingCanvas" xmlns:cx="http://schemas.microsoft.com/office/drawing/2014/chartex" xmlns:cx1="http://schemas.microsoft.com/office/drawing/2015/9/8/chartex" xmlns:cx2="http://schemas.microsoft.com/office/drawing/2015/10/21/chartex" xmlns:cx3="http://schemas.microsoft.com/office/drawing/2016/5/9/chartex" xmlns:cx4="http://schemas.microsoft.com/office/drawing/2016/5/10/chartex" xmlns:cx5="http://schemas.microsoft.com/office/drawing/2016/5/11/chartex" xmlns:cx6="http://schemas.microsoft.com/office/drawing/2016/5/12/chartex" xmlns:cx7="http://schemas.microsoft.com/office/drawing/2016/5/13/chartex" xmlns:cx8="http://schemas.microsoft.com/office/drawing/2016/5/14/chartex" xmlns:mc="http://schemas.openxmlformats.org/markup-compatibility/2006" xmlns:aink="http://schemas.microsoft.com/office/drawing/2016/ink" xmlns:am3d="http://schemas.microsoft.com/office/drawing/2017/model3d" xmlns:o="urn:schemas-microsoft-com:office:office" xmlns:oel="http://schemas.microsoft.com/office/2019/extlst" xmlns:r="http://schemas.openxmlformats.org/officeDocument/2006/relationships" xmlns:m="http://schemas.openxmlformats.org/officeDocument/2006/math" xmlns:v="urn:schemas-microsoft-com:vml" xmlns:wp14="http://schemas.microsoft.com/office/word/2010/wordprocessingDrawing" xmlns:wp="http://schemas.openxmlformats.org/drawingml/2006/wordprocessingDrawing" xmlns:w10="urn:schemas-microsoft-com:office:word" xmlns:w="http://schemas.openxmlformats.org/wordprocessingml/2006/main" xmlns:w14="http://schemas.microsoft.com/office/word/2010/wordml" xmlns:w15="http://schemas.microsoft.com/office/word/2012/wordml" xmlns:w16cex="http://schemas.microsoft.com/office/word/2018/wordml/cex" xmlns:w16cid="http://schemas.microsoft.com/office/word/2016/wordml/cid" xmlns:w16="http://schemas.microsoft.com/office/word/2018/wordml" xmlns:w16sdtdh="http://schemas.microsoft.com/office/word/2020/wordml/sdtdatahash" xmlns:w16se="http://schemas.microsoft.com/office/word/2015/wordml/symex" xmlns:wpg="http://schemas.microsoft.com/office/word/2010/wordprocessingGroup" xmlns:wpi="http://schemas.microsoft.com/office/word/2010/wordprocessingInk" xmlns:wne="http://schemas.microsoft.com/office/word/2006/wordml" xmlns:wps="http://schemas.microsoft.com/office/word/2010/wordprocessingShape" mc:Ignorable="w14 w15 w16se w16cid w16 w16cex w16sdtdh wp14">
   <w:docParts>
     <w:docPart>
       <w:docPartPr>
@@ -8960,7 +6757,7 @@
     <w:charset w:val="00"/>
     <w:family w:val="roman"/>
     <w:pitch w:val="variable"/>
-    <w:sig w:usb0="20002A87" w:usb1="80000000" w:usb2="00000008" w:usb3="00000000" w:csb0="000001FF" w:csb1="00000000"/>
+    <w:sig w:usb0="E0002EFF" w:usb1="C000785B" w:usb2="00000009" w:usb3="00000000" w:csb0="000001FF" w:csb1="00000000"/>
   </w:font>
   <w:font w:name="Helvetica">
     <w:panose1 w:val="00000000000000000000"/>
@@ -8975,6 +6772,14 @@
     <w:family w:val="roman"/>
     <w:pitch w:val="variable"/>
     <w:sig w:usb0="E00002FF" w:usb1="420024FF" w:usb2="00000000" w:usb3="00000000" w:csb0="0000019F" w:csb1="00000000"/>
+  </w:font>
+  <w:font w:name="Malgun Gothic">
+    <w:altName w:val="맑은 고딕"/>
+    <w:panose1 w:val="020B0503020000020004"/>
+    <w:charset w:val="81"/>
+    <w:family w:val="swiss"/>
+    <w:pitch w:val="variable"/>
+    <w:sig w:usb0="9000002F" w:usb1="29D77CFB" w:usb2="00000012" w:usb3="00000000" w:csb0="00080001" w:csb1="00000000"/>
   </w:font>
   <w:font w:name="Calibri">
     <w:panose1 w:val="020F0502020204030204"/>
@@ -9019,6 +6824,8 @@
     <w:rsid w:val="0010627F"/>
     <w:rsid w:val="0026135E"/>
     <w:rsid w:val="00332BBD"/>
+    <w:rsid w:val="00857C50"/>
+    <w:rsid w:val="008C3FF4"/>
     <w:rsid w:val="00F40843"/>
   </w:rsids>
   <m:mathPr>
@@ -9034,7 +6841,7 @@
     <m:intLim m:val="subSup"/>
     <m:naryLim m:val="undOvr"/>
   </m:mathPr>
-  <w:themeFontLang w:val="en-US"/>
+  <w:themeFontLang w:val="en-US" w:eastAsia="ko-KR"/>
   <w:clrSchemeMapping w:bg1="light1" w:t1="dark1" w:bg2="light2" w:t2="dark2" w:accent1="accent1" w:accent2="accent2" w:accent3="accent3" w:accent4="accent4" w:accent5="accent5" w:accent6="accent6" w:hyperlink="hyperlink" w:followedHyperlink="followedHyperlink"/>
   <w:decimalSymbol w:val="."/>
   <w:listSeparator w:val=","/>

</xml_diff>